<commit_message>
Averaging curves: exponential (moving average), logarithmic, logarithmically-waged (mean).
</commit_message>
<xml_diff>
--- a/Praca inżynierska/Praca inżynierska/Stuff/Equations.docx
+++ b/Praca inżynierska/Praca inżynierska/Stuff/Equations.docx
@@ -2233,7 +2233,7 @@
               <w:sz w:val="40"/>
               <w:szCs w:val="44"/>
             </w:rPr>
-            <m:t>∈R</m:t>
+            <m:t xml:space="preserve">∈R  ∧  </m:t>
           </m:r>
           <m:r>
             <w:rPr>
@@ -2241,7 +2241,7 @@
               <w:sz w:val="40"/>
               <w:szCs w:val="44"/>
             </w:rPr>
-            <m:t xml:space="preserve">  ∧  k=2</m:t>
+            <m:t>k=2</m:t>
           </m:r>
         </m:oMath>
       </m:oMathPara>
@@ -2257,6 +2257,2369 @@
     <w:p>
       <w:pPr>
         <w:rPr>
+          <w:rFonts w:eastAsiaTheme="minorEastAsia"/>
+          <w:sz w:val="40"/>
+          <w:szCs w:val="44"/>
+        </w:rPr>
+      </w:pPr>
+      <m:oMathPara>
+        <m:oMath>
+          <m:r>
+            <w:rPr>
+              <w:rFonts w:ascii="Cambria Math" w:hAnsi="Cambria Math"/>
+              <w:sz w:val="40"/>
+              <w:szCs w:val="44"/>
+            </w:rPr>
+            <m:t>∆</m:t>
+          </m:r>
+          <m:sSub>
+            <m:sSubPr>
+              <m:ctrlPr>
+                <w:rPr>
+                  <w:rFonts w:ascii="Cambria Math" w:hAnsi="Cambria Math"/>
+                  <w:i/>
+                  <w:sz w:val="40"/>
+                  <w:szCs w:val="44"/>
+                </w:rPr>
+              </m:ctrlPr>
+            </m:sSubPr>
+            <m:e>
+              <m:r>
+                <w:rPr>
+                  <w:rFonts w:ascii="Cambria Math" w:hAnsi="Cambria Math"/>
+                  <w:sz w:val="40"/>
+                  <w:szCs w:val="44"/>
+                </w:rPr>
+                <m:t>T</m:t>
+              </m:r>
+            </m:e>
+            <m:sub>
+              <m:r>
+                <w:rPr>
+                  <w:rFonts w:ascii="Cambria Math" w:hAnsi="Cambria Math"/>
+                  <w:sz w:val="40"/>
+                  <w:szCs w:val="44"/>
+                </w:rPr>
+                <m:t>m</m:t>
+              </m:r>
+            </m:sub>
+          </m:sSub>
+          <m:r>
+            <w:rPr>
+              <w:rFonts w:ascii="Cambria Math" w:hAnsi="Cambria Math"/>
+              <w:sz w:val="40"/>
+              <w:szCs w:val="44"/>
+            </w:rPr>
+            <m:t>=</m:t>
+          </m:r>
+          <m:f>
+            <m:fPr>
+              <m:ctrlPr>
+                <w:rPr>
+                  <w:rFonts w:ascii="Cambria Math" w:hAnsi="Cambria Math"/>
+                  <w:i/>
+                  <w:sz w:val="40"/>
+                  <w:szCs w:val="44"/>
+                </w:rPr>
+              </m:ctrlPr>
+            </m:fPr>
+            <m:num>
+              <m:r>
+                <w:rPr>
+                  <w:rFonts w:ascii="Cambria Math" w:hAnsi="Cambria Math"/>
+                  <w:sz w:val="40"/>
+                  <w:szCs w:val="44"/>
+                </w:rPr>
+                <m:t>∆</m:t>
+              </m:r>
+              <m:sSub>
+                <m:sSubPr>
+                  <m:ctrlPr>
+                    <w:rPr>
+                      <w:rFonts w:ascii="Cambria Math" w:hAnsi="Cambria Math"/>
+                      <w:i/>
+                      <w:sz w:val="40"/>
+                      <w:szCs w:val="44"/>
+                    </w:rPr>
+                  </m:ctrlPr>
+                </m:sSubPr>
+                <m:e>
+                  <m:r>
+                    <w:rPr>
+                      <w:rFonts w:ascii="Cambria Math" w:hAnsi="Cambria Math"/>
+                      <w:sz w:val="40"/>
+                      <w:szCs w:val="44"/>
+                    </w:rPr>
+                    <m:t>T</m:t>
+                  </m:r>
+                </m:e>
+                <m:sub>
+                  <m:r>
+                    <w:rPr>
+                      <w:rFonts w:ascii="Cambria Math" w:hAnsi="Cambria Math"/>
+                      <w:sz w:val="40"/>
+                      <w:szCs w:val="44"/>
+                    </w:rPr>
+                    <m:t>1</m:t>
+                  </m:r>
+                </m:sub>
+              </m:sSub>
+              <m:r>
+                <w:rPr>
+                  <w:rFonts w:ascii="Cambria Math" w:hAnsi="Cambria Math"/>
+                  <w:sz w:val="40"/>
+                  <w:szCs w:val="44"/>
+                </w:rPr>
+                <m:t>-∆</m:t>
+              </m:r>
+              <m:sSub>
+                <m:sSubPr>
+                  <m:ctrlPr>
+                    <w:rPr>
+                      <w:rFonts w:ascii="Cambria Math" w:hAnsi="Cambria Math"/>
+                      <w:i/>
+                      <w:sz w:val="40"/>
+                      <w:szCs w:val="44"/>
+                    </w:rPr>
+                  </m:ctrlPr>
+                </m:sSubPr>
+                <m:e>
+                  <m:r>
+                    <w:rPr>
+                      <w:rFonts w:ascii="Cambria Math" w:hAnsi="Cambria Math"/>
+                      <w:sz w:val="40"/>
+                      <w:szCs w:val="44"/>
+                    </w:rPr>
+                    <m:t>T</m:t>
+                  </m:r>
+                </m:e>
+                <m:sub>
+                  <m:r>
+                    <w:rPr>
+                      <w:rFonts w:ascii="Cambria Math" w:hAnsi="Cambria Math"/>
+                      <w:sz w:val="40"/>
+                      <w:szCs w:val="44"/>
+                    </w:rPr>
+                    <m:t>2</m:t>
+                  </m:r>
+                </m:sub>
+              </m:sSub>
+            </m:num>
+            <m:den>
+              <m:r>
+                <w:rPr>
+                  <w:rFonts w:ascii="Cambria Math" w:hAnsi="Cambria Math"/>
+                  <w:sz w:val="40"/>
+                  <w:szCs w:val="44"/>
+                </w:rPr>
+                <m:t>ln</m:t>
+              </m:r>
+              <m:f>
+                <m:fPr>
+                  <m:ctrlPr>
+                    <w:rPr>
+                      <w:rFonts w:ascii="Cambria Math" w:hAnsi="Cambria Math"/>
+                      <w:i/>
+                      <w:sz w:val="40"/>
+                      <w:szCs w:val="44"/>
+                    </w:rPr>
+                  </m:ctrlPr>
+                </m:fPr>
+                <m:num>
+                  <m:r>
+                    <w:rPr>
+                      <w:rFonts w:ascii="Cambria Math" w:hAnsi="Cambria Math"/>
+                      <w:sz w:val="40"/>
+                      <w:szCs w:val="44"/>
+                    </w:rPr>
+                    <m:t>∆</m:t>
+                  </m:r>
+                  <m:sSub>
+                    <m:sSubPr>
+                      <m:ctrlPr>
+                        <w:rPr>
+                          <w:rFonts w:ascii="Cambria Math" w:hAnsi="Cambria Math"/>
+                          <w:i/>
+                          <w:sz w:val="40"/>
+                          <w:szCs w:val="44"/>
+                        </w:rPr>
+                      </m:ctrlPr>
+                    </m:sSubPr>
+                    <m:e>
+                      <m:r>
+                        <w:rPr>
+                          <w:rFonts w:ascii="Cambria Math" w:hAnsi="Cambria Math"/>
+                          <w:sz w:val="40"/>
+                          <w:szCs w:val="44"/>
+                        </w:rPr>
+                        <m:t>T</m:t>
+                      </m:r>
+                    </m:e>
+                    <m:sub>
+                      <m:r>
+                        <w:rPr>
+                          <w:rFonts w:ascii="Cambria Math" w:hAnsi="Cambria Math"/>
+                          <w:sz w:val="40"/>
+                          <w:szCs w:val="44"/>
+                        </w:rPr>
+                        <m:t>1</m:t>
+                      </m:r>
+                    </m:sub>
+                  </m:sSub>
+                </m:num>
+                <m:den>
+                  <m:r>
+                    <w:rPr>
+                      <w:rFonts w:ascii="Cambria Math" w:hAnsi="Cambria Math"/>
+                      <w:sz w:val="40"/>
+                      <w:szCs w:val="44"/>
+                    </w:rPr>
+                    <m:t>∆</m:t>
+                  </m:r>
+                  <m:sSub>
+                    <m:sSubPr>
+                      <m:ctrlPr>
+                        <w:rPr>
+                          <w:rFonts w:ascii="Cambria Math" w:hAnsi="Cambria Math"/>
+                          <w:i/>
+                          <w:sz w:val="40"/>
+                          <w:szCs w:val="44"/>
+                        </w:rPr>
+                      </m:ctrlPr>
+                    </m:sSubPr>
+                    <m:e>
+                      <m:r>
+                        <w:rPr>
+                          <w:rFonts w:ascii="Cambria Math" w:hAnsi="Cambria Math"/>
+                          <w:sz w:val="40"/>
+                          <w:szCs w:val="44"/>
+                        </w:rPr>
+                        <m:t>T</m:t>
+                      </m:r>
+                    </m:e>
+                    <m:sub>
+                      <m:r>
+                        <w:rPr>
+                          <w:rFonts w:ascii="Cambria Math" w:hAnsi="Cambria Math"/>
+                          <w:sz w:val="40"/>
+                          <w:szCs w:val="44"/>
+                        </w:rPr>
+                        <m:t>2</m:t>
+                      </m:r>
+                    </m:sub>
+                  </m:sSub>
+                </m:den>
+              </m:f>
+            </m:den>
+          </m:f>
+          <m:r>
+            <w:rPr>
+              <w:rFonts w:ascii="Cambria Math" w:hAnsi="Cambria Math"/>
+              <w:sz w:val="40"/>
+              <w:szCs w:val="44"/>
+            </w:rPr>
+            <m:t>=</m:t>
+          </m:r>
+          <m:f>
+            <m:fPr>
+              <m:ctrlPr>
+                <w:rPr>
+                  <w:rFonts w:ascii="Cambria Math" w:hAnsi="Cambria Math"/>
+                  <w:i/>
+                  <w:sz w:val="40"/>
+                  <w:szCs w:val="44"/>
+                </w:rPr>
+              </m:ctrlPr>
+            </m:fPr>
+            <m:num>
+              <m:r>
+                <w:rPr>
+                  <w:rFonts w:ascii="Cambria Math" w:hAnsi="Cambria Math"/>
+                  <w:sz w:val="40"/>
+                  <w:szCs w:val="44"/>
+                </w:rPr>
+                <m:t>∆</m:t>
+              </m:r>
+              <m:sSub>
+                <m:sSubPr>
+                  <m:ctrlPr>
+                    <w:rPr>
+                      <w:rFonts w:ascii="Cambria Math" w:hAnsi="Cambria Math"/>
+                      <w:i/>
+                      <w:sz w:val="40"/>
+                      <w:szCs w:val="44"/>
+                    </w:rPr>
+                  </m:ctrlPr>
+                </m:sSubPr>
+                <m:e>
+                  <m:r>
+                    <w:rPr>
+                      <w:rFonts w:ascii="Cambria Math" w:hAnsi="Cambria Math"/>
+                      <w:sz w:val="40"/>
+                      <w:szCs w:val="44"/>
+                    </w:rPr>
+                    <m:t>T</m:t>
+                  </m:r>
+                </m:e>
+                <m:sub>
+                  <m:r>
+                    <w:rPr>
+                      <w:rFonts w:ascii="Cambria Math" w:hAnsi="Cambria Math"/>
+                      <w:sz w:val="40"/>
+                      <w:szCs w:val="44"/>
+                    </w:rPr>
+                    <m:t>1</m:t>
+                  </m:r>
+                </m:sub>
+              </m:sSub>
+              <m:r>
+                <w:rPr>
+                  <w:rFonts w:ascii="Cambria Math" w:hAnsi="Cambria Math"/>
+                  <w:sz w:val="40"/>
+                  <w:szCs w:val="44"/>
+                </w:rPr>
+                <m:t>-∆</m:t>
+              </m:r>
+              <m:sSub>
+                <m:sSubPr>
+                  <m:ctrlPr>
+                    <w:rPr>
+                      <w:rFonts w:ascii="Cambria Math" w:hAnsi="Cambria Math"/>
+                      <w:i/>
+                      <w:sz w:val="40"/>
+                      <w:szCs w:val="44"/>
+                    </w:rPr>
+                  </m:ctrlPr>
+                </m:sSubPr>
+                <m:e>
+                  <m:r>
+                    <w:rPr>
+                      <w:rFonts w:ascii="Cambria Math" w:hAnsi="Cambria Math"/>
+                      <w:sz w:val="40"/>
+                      <w:szCs w:val="44"/>
+                    </w:rPr>
+                    <m:t>T</m:t>
+                  </m:r>
+                </m:e>
+                <m:sub>
+                  <m:r>
+                    <w:rPr>
+                      <w:rFonts w:ascii="Cambria Math" w:hAnsi="Cambria Math"/>
+                      <w:sz w:val="40"/>
+                      <w:szCs w:val="44"/>
+                    </w:rPr>
+                    <m:t>2</m:t>
+                  </m:r>
+                </m:sub>
+              </m:sSub>
+            </m:num>
+            <m:den>
+              <m:r>
+                <w:rPr>
+                  <w:rFonts w:ascii="Cambria Math" w:hAnsi="Cambria Math"/>
+                  <w:sz w:val="40"/>
+                  <w:szCs w:val="44"/>
+                </w:rPr>
+                <m:t>ln∆</m:t>
+              </m:r>
+              <m:sSub>
+                <m:sSubPr>
+                  <m:ctrlPr>
+                    <w:rPr>
+                      <w:rFonts w:ascii="Cambria Math" w:hAnsi="Cambria Math"/>
+                      <w:i/>
+                      <w:sz w:val="40"/>
+                      <w:szCs w:val="44"/>
+                    </w:rPr>
+                  </m:ctrlPr>
+                </m:sSubPr>
+                <m:e>
+                  <m:r>
+                    <w:rPr>
+                      <w:rFonts w:ascii="Cambria Math" w:hAnsi="Cambria Math"/>
+                      <w:sz w:val="40"/>
+                      <w:szCs w:val="44"/>
+                    </w:rPr>
+                    <m:t>T</m:t>
+                  </m:r>
+                </m:e>
+                <m:sub>
+                  <m:r>
+                    <w:rPr>
+                      <w:rFonts w:ascii="Cambria Math" w:hAnsi="Cambria Math"/>
+                      <w:sz w:val="40"/>
+                      <w:szCs w:val="44"/>
+                    </w:rPr>
+                    <m:t>1</m:t>
+                  </m:r>
+                </m:sub>
+              </m:sSub>
+              <m:r>
+                <w:rPr>
+                  <w:rFonts w:ascii="Cambria Math" w:hAnsi="Cambria Math"/>
+                  <w:sz w:val="40"/>
+                  <w:szCs w:val="44"/>
+                </w:rPr>
+                <m:t>-ln∆</m:t>
+              </m:r>
+              <m:sSub>
+                <m:sSubPr>
+                  <m:ctrlPr>
+                    <w:rPr>
+                      <w:rFonts w:ascii="Cambria Math" w:hAnsi="Cambria Math"/>
+                      <w:i/>
+                      <w:sz w:val="40"/>
+                      <w:szCs w:val="44"/>
+                    </w:rPr>
+                  </m:ctrlPr>
+                </m:sSubPr>
+                <m:e>
+                  <m:r>
+                    <w:rPr>
+                      <w:rFonts w:ascii="Cambria Math" w:hAnsi="Cambria Math"/>
+                      <w:sz w:val="40"/>
+                      <w:szCs w:val="44"/>
+                    </w:rPr>
+                    <m:t>T</m:t>
+                  </m:r>
+                </m:e>
+                <m:sub>
+                  <m:r>
+                    <w:rPr>
+                      <w:rFonts w:ascii="Cambria Math" w:hAnsi="Cambria Math"/>
+                      <w:sz w:val="40"/>
+                      <w:szCs w:val="44"/>
+                    </w:rPr>
+                    <m:t>2</m:t>
+                  </m:r>
+                </m:sub>
+              </m:sSub>
+            </m:den>
+          </m:f>
+        </m:oMath>
+      </m:oMathPara>
+    </w:p>
+    <w:p>
+      <w:pPr>
+        <w:rPr>
+          <w:rFonts w:eastAsiaTheme="minorEastAsia"/>
+          <w:sz w:val="40"/>
+          <w:szCs w:val="44"/>
+        </w:rPr>
+      </w:pPr>
+    </w:p>
+    <w:p>
+      <w:pPr>
+        <w:rPr>
+          <w:rFonts w:eastAsiaTheme="minorEastAsia"/>
+          <w:sz w:val="40"/>
+          <w:szCs w:val="44"/>
+        </w:rPr>
+      </w:pPr>
+      <m:oMathPara>
+        <m:oMath>
+          <m:r>
+            <w:rPr>
+              <w:rFonts w:ascii="Cambria Math" w:hAnsi="Cambria Math"/>
+              <w:sz w:val="40"/>
+              <w:szCs w:val="44"/>
+            </w:rPr>
+            <m:t>L=</m:t>
+          </m:r>
+          <m:f>
+            <m:fPr>
+              <m:ctrlPr>
+                <w:rPr>
+                  <w:rFonts w:ascii="Cambria Math" w:hAnsi="Cambria Math"/>
+                  <w:i/>
+                  <w:sz w:val="40"/>
+                  <w:szCs w:val="44"/>
+                </w:rPr>
+              </m:ctrlPr>
+            </m:fPr>
+            <m:num>
+              <m:d>
+                <m:dPr>
+                  <m:begChr m:val="|"/>
+                  <m:endChr m:val="|"/>
+                  <m:ctrlPr>
+                    <w:rPr>
+                      <w:rFonts w:ascii="Cambria Math" w:hAnsi="Cambria Math"/>
+                      <w:i/>
+                      <w:sz w:val="40"/>
+                      <w:szCs w:val="44"/>
+                    </w:rPr>
+                  </m:ctrlPr>
+                </m:dPr>
+                <m:e>
+                  <m:sSub>
+                    <m:sSubPr>
+                      <m:ctrlPr>
+                        <w:rPr>
+                          <w:rFonts w:ascii="Cambria Math" w:hAnsi="Cambria Math"/>
+                          <w:i/>
+                          <w:sz w:val="40"/>
+                          <w:szCs w:val="44"/>
+                        </w:rPr>
+                      </m:ctrlPr>
+                    </m:sSubPr>
+                    <m:e>
+                      <m:r>
+                        <w:rPr>
+                          <w:rFonts w:ascii="Cambria Math" w:hAnsi="Cambria Math"/>
+                          <w:sz w:val="40"/>
+                          <w:szCs w:val="44"/>
+                        </w:rPr>
+                        <m:t>y</m:t>
+                      </m:r>
+                    </m:e>
+                    <m:sub>
+                      <m:r>
+                        <w:rPr>
+                          <w:rFonts w:ascii="Cambria Math" w:hAnsi="Cambria Math"/>
+                          <w:sz w:val="40"/>
+                          <w:szCs w:val="44"/>
+                        </w:rPr>
+                        <m:t>1</m:t>
+                      </m:r>
+                    </m:sub>
+                  </m:sSub>
+                </m:e>
+              </m:d>
+              <m:r>
+                <w:rPr>
+                  <w:rFonts w:ascii="Cambria Math" w:hAnsi="Cambria Math"/>
+                  <w:sz w:val="40"/>
+                  <w:szCs w:val="44"/>
+                </w:rPr>
+                <m:t>- . . . -</m:t>
+              </m:r>
+              <m:d>
+                <m:dPr>
+                  <m:begChr m:val="|"/>
+                  <m:endChr m:val="|"/>
+                  <m:ctrlPr>
+                    <w:rPr>
+                      <w:rFonts w:ascii="Cambria Math" w:hAnsi="Cambria Math"/>
+                      <w:i/>
+                      <w:sz w:val="40"/>
+                      <w:szCs w:val="44"/>
+                    </w:rPr>
+                  </m:ctrlPr>
+                </m:dPr>
+                <m:e>
+                  <m:sSub>
+                    <m:sSubPr>
+                      <m:ctrlPr>
+                        <w:rPr>
+                          <w:rFonts w:ascii="Cambria Math" w:hAnsi="Cambria Math"/>
+                          <w:i/>
+                          <w:sz w:val="40"/>
+                          <w:szCs w:val="44"/>
+                        </w:rPr>
+                      </m:ctrlPr>
+                    </m:sSubPr>
+                    <m:e>
+                      <m:r>
+                        <w:rPr>
+                          <w:rFonts w:ascii="Cambria Math" w:hAnsi="Cambria Math"/>
+                          <w:sz w:val="40"/>
+                          <w:szCs w:val="44"/>
+                        </w:rPr>
+                        <m:t>y</m:t>
+                      </m:r>
+                    </m:e>
+                    <m:sub>
+                      <m:r>
+                        <w:rPr>
+                          <w:rFonts w:ascii="Cambria Math" w:hAnsi="Cambria Math"/>
+                          <w:sz w:val="40"/>
+                          <w:szCs w:val="44"/>
+                        </w:rPr>
+                        <m:t>n</m:t>
+                      </m:r>
+                    </m:sub>
+                  </m:sSub>
+                </m:e>
+              </m:d>
+            </m:num>
+            <m:den>
+              <m:r>
+                <w:rPr>
+                  <w:rFonts w:ascii="Cambria Math" w:hAnsi="Cambria Math"/>
+                  <w:sz w:val="40"/>
+                  <w:szCs w:val="44"/>
+                </w:rPr>
+                <m:t>ln</m:t>
+              </m:r>
+              <m:d>
+                <m:dPr>
+                  <m:begChr m:val="|"/>
+                  <m:endChr m:val="|"/>
+                  <m:ctrlPr>
+                    <w:rPr>
+                      <w:rFonts w:ascii="Cambria Math" w:hAnsi="Cambria Math"/>
+                      <w:i/>
+                      <w:sz w:val="40"/>
+                      <w:szCs w:val="44"/>
+                    </w:rPr>
+                  </m:ctrlPr>
+                </m:dPr>
+                <m:e>
+                  <m:sSub>
+                    <m:sSubPr>
+                      <m:ctrlPr>
+                        <w:rPr>
+                          <w:rFonts w:ascii="Cambria Math" w:hAnsi="Cambria Math"/>
+                          <w:i/>
+                          <w:sz w:val="40"/>
+                          <w:szCs w:val="44"/>
+                        </w:rPr>
+                      </m:ctrlPr>
+                    </m:sSubPr>
+                    <m:e>
+                      <m:r>
+                        <w:rPr>
+                          <w:rFonts w:ascii="Cambria Math" w:hAnsi="Cambria Math"/>
+                          <w:sz w:val="40"/>
+                          <w:szCs w:val="44"/>
+                        </w:rPr>
+                        <m:t>y</m:t>
+                      </m:r>
+                    </m:e>
+                    <m:sub>
+                      <m:r>
+                        <w:rPr>
+                          <w:rFonts w:ascii="Cambria Math" w:hAnsi="Cambria Math"/>
+                          <w:sz w:val="40"/>
+                          <w:szCs w:val="44"/>
+                        </w:rPr>
+                        <m:t>1</m:t>
+                      </m:r>
+                    </m:sub>
+                  </m:sSub>
+                </m:e>
+              </m:d>
+              <m:r>
+                <w:rPr>
+                  <w:rFonts w:ascii="Cambria Math" w:hAnsi="Cambria Math"/>
+                  <w:sz w:val="40"/>
+                  <w:szCs w:val="44"/>
+                </w:rPr>
+                <m:t>- . . . -ln</m:t>
+              </m:r>
+              <m:d>
+                <m:dPr>
+                  <m:begChr m:val="|"/>
+                  <m:endChr m:val="|"/>
+                  <m:ctrlPr>
+                    <w:rPr>
+                      <w:rFonts w:ascii="Cambria Math" w:hAnsi="Cambria Math"/>
+                      <w:i/>
+                      <w:sz w:val="40"/>
+                      <w:szCs w:val="44"/>
+                    </w:rPr>
+                  </m:ctrlPr>
+                </m:dPr>
+                <m:e>
+                  <m:sSub>
+                    <m:sSubPr>
+                      <m:ctrlPr>
+                        <w:rPr>
+                          <w:rFonts w:ascii="Cambria Math" w:hAnsi="Cambria Math"/>
+                          <w:i/>
+                          <w:sz w:val="40"/>
+                          <w:szCs w:val="44"/>
+                        </w:rPr>
+                      </m:ctrlPr>
+                    </m:sSubPr>
+                    <m:e>
+                      <m:r>
+                        <w:rPr>
+                          <w:rFonts w:ascii="Cambria Math" w:hAnsi="Cambria Math"/>
+                          <w:sz w:val="40"/>
+                          <w:szCs w:val="44"/>
+                        </w:rPr>
+                        <m:t>y</m:t>
+                      </m:r>
+                    </m:e>
+                    <m:sub>
+                      <m:r>
+                        <w:rPr>
+                          <w:rFonts w:ascii="Cambria Math" w:hAnsi="Cambria Math"/>
+                          <w:sz w:val="40"/>
+                          <w:szCs w:val="44"/>
+                        </w:rPr>
+                        <m:t>n</m:t>
+                      </m:r>
+                    </m:sub>
+                  </m:sSub>
+                </m:e>
+              </m:d>
+            </m:den>
+          </m:f>
+        </m:oMath>
+      </m:oMathPara>
+    </w:p>
+    <w:p>
+      <w:pPr>
+        <w:rPr>
+          <w:rFonts w:eastAsiaTheme="minorEastAsia"/>
+          <w:sz w:val="40"/>
+          <w:szCs w:val="44"/>
+        </w:rPr>
+      </w:pPr>
+    </w:p>
+    <w:p>
+      <w:pPr>
+        <w:rPr>
+          <w:rFonts w:eastAsiaTheme="minorEastAsia"/>
+          <w:sz w:val="40"/>
+          <w:szCs w:val="44"/>
+        </w:rPr>
+      </w:pPr>
+      <m:oMathPara>
+        <m:oMath>
+          <m:sSub>
+            <m:sSubPr>
+              <m:ctrlPr>
+                <w:rPr>
+                  <w:rFonts w:ascii="Cambria Math" w:hAnsi="Cambria Math"/>
+                  <w:i/>
+                  <w:sz w:val="40"/>
+                  <w:szCs w:val="44"/>
+                </w:rPr>
+              </m:ctrlPr>
+            </m:sSubPr>
+            <m:e>
+              <m:r>
+                <w:rPr>
+                  <w:rFonts w:ascii="Cambria Math" w:hAnsi="Cambria Math"/>
+                  <w:sz w:val="40"/>
+                  <w:szCs w:val="44"/>
+                </w:rPr>
+                <m:t>E</m:t>
+              </m:r>
+            </m:e>
+            <m:sub>
+              <m:r>
+                <w:rPr>
+                  <w:rFonts w:ascii="Cambria Math" w:hAnsi="Cambria Math"/>
+                  <w:sz w:val="40"/>
+                  <w:szCs w:val="44"/>
+                </w:rPr>
+                <m:t>t</m:t>
+              </m:r>
+            </m:sub>
+          </m:sSub>
+          <m:r>
+            <w:rPr>
+              <w:rFonts w:ascii="Cambria Math" w:hAnsi="Cambria Math"/>
+              <w:sz w:val="40"/>
+              <w:szCs w:val="44"/>
+            </w:rPr>
+            <m:t>=α</m:t>
+          </m:r>
+          <m:sSub>
+            <m:sSubPr>
+              <m:ctrlPr>
+                <w:rPr>
+                  <w:rFonts w:ascii="Cambria Math" w:hAnsi="Cambria Math"/>
+                  <w:i/>
+                  <w:sz w:val="40"/>
+                  <w:szCs w:val="44"/>
+                </w:rPr>
+              </m:ctrlPr>
+            </m:sSubPr>
+            <m:e>
+              <m:r>
+                <w:rPr>
+                  <w:rFonts w:ascii="Cambria Math" w:hAnsi="Cambria Math"/>
+                  <w:sz w:val="40"/>
+                  <w:szCs w:val="44"/>
+                </w:rPr>
+                <m:t>C</m:t>
+              </m:r>
+            </m:e>
+            <m:sub>
+              <m:r>
+                <w:rPr>
+                  <w:rFonts w:ascii="Cambria Math" w:hAnsi="Cambria Math"/>
+                  <w:sz w:val="40"/>
+                  <w:szCs w:val="44"/>
+                </w:rPr>
+                <m:t>t</m:t>
+              </m:r>
+            </m:sub>
+          </m:sSub>
+          <m:r>
+            <w:rPr>
+              <w:rFonts w:ascii="Cambria Math" w:hAnsi="Cambria Math"/>
+              <w:sz w:val="40"/>
+              <w:szCs w:val="44"/>
+            </w:rPr>
+            <m:t>+</m:t>
+          </m:r>
+          <m:d>
+            <m:dPr>
+              <m:ctrlPr>
+                <w:rPr>
+                  <w:rFonts w:ascii="Cambria Math" w:hAnsi="Cambria Math"/>
+                  <w:i/>
+                  <w:sz w:val="40"/>
+                  <w:szCs w:val="44"/>
+                </w:rPr>
+              </m:ctrlPr>
+            </m:dPr>
+            <m:e>
+              <m:r>
+                <w:rPr>
+                  <w:rFonts w:ascii="Cambria Math" w:hAnsi="Cambria Math"/>
+                  <w:sz w:val="40"/>
+                  <w:szCs w:val="44"/>
+                </w:rPr>
+                <m:t>1-α</m:t>
+              </m:r>
+            </m:e>
+          </m:d>
+          <m:sSub>
+            <m:sSubPr>
+              <m:ctrlPr>
+                <w:rPr>
+                  <w:rFonts w:ascii="Cambria Math" w:hAnsi="Cambria Math"/>
+                  <w:i/>
+                  <w:sz w:val="40"/>
+                  <w:szCs w:val="44"/>
+                </w:rPr>
+              </m:ctrlPr>
+            </m:sSubPr>
+            <m:e>
+              <m:r>
+                <w:rPr>
+                  <w:rFonts w:ascii="Cambria Math" w:hAnsi="Cambria Math"/>
+                  <w:sz w:val="40"/>
+                  <w:szCs w:val="44"/>
+                </w:rPr>
+                <m:t>E</m:t>
+              </m:r>
+            </m:e>
+            <m:sub>
+              <m:r>
+                <w:rPr>
+                  <w:rFonts w:ascii="Cambria Math" w:hAnsi="Cambria Math"/>
+                  <w:sz w:val="40"/>
+                  <w:szCs w:val="44"/>
+                </w:rPr>
+                <m:t>t-1</m:t>
+              </m:r>
+            </m:sub>
+          </m:sSub>
+          <m:r>
+            <w:rPr>
+              <w:rFonts w:ascii="Cambria Math" w:hAnsi="Cambria Math"/>
+              <w:sz w:val="40"/>
+              <w:szCs w:val="44"/>
+            </w:rPr>
+            <m:t>,    α=</m:t>
+          </m:r>
+          <m:f>
+            <m:fPr>
+              <m:ctrlPr>
+                <w:rPr>
+                  <w:rFonts w:ascii="Cambria Math" w:hAnsi="Cambria Math"/>
+                  <w:i/>
+                  <w:sz w:val="40"/>
+                  <w:szCs w:val="44"/>
+                </w:rPr>
+              </m:ctrlPr>
+            </m:fPr>
+            <m:num>
+              <m:r>
+                <w:rPr>
+                  <w:rFonts w:ascii="Cambria Math" w:hAnsi="Cambria Math"/>
+                  <w:sz w:val="40"/>
+                  <w:szCs w:val="44"/>
+                </w:rPr>
+                <m:t>2</m:t>
+              </m:r>
+            </m:num>
+            <m:den>
+              <m:r>
+                <w:rPr>
+                  <w:rFonts w:ascii="Cambria Math" w:hAnsi="Cambria Math"/>
+                  <w:sz w:val="40"/>
+                  <w:szCs w:val="44"/>
+                </w:rPr>
+                <m:t>n+1</m:t>
+              </m:r>
+            </m:den>
+          </m:f>
+        </m:oMath>
+      </m:oMathPara>
+    </w:p>
+    <w:p>
+      <w:pPr>
+        <w:rPr>
+          <w:rFonts w:eastAsiaTheme="minorEastAsia"/>
+          <w:sz w:val="40"/>
+          <w:szCs w:val="44"/>
+        </w:rPr>
+      </w:pPr>
+    </w:p>
+    <w:p>
+      <w:pPr>
+        <w:rPr>
+          <w:rFonts w:eastAsiaTheme="minorEastAsia"/>
+          <w:sz w:val="34"/>
+          <w:szCs w:val="34"/>
+        </w:rPr>
+      </w:pPr>
+      <m:oMathPara>
+        <m:oMath>
+          <m:sSub>
+            <m:sSubPr>
+              <m:ctrlPr>
+                <w:rPr>
+                  <w:rFonts w:ascii="Cambria Math" w:eastAsiaTheme="minorEastAsia" w:hAnsi="Cambria Math"/>
+                  <w:i/>
+                  <w:sz w:val="34"/>
+                  <w:szCs w:val="34"/>
+                </w:rPr>
+              </m:ctrlPr>
+            </m:sSubPr>
+            <m:e>
+              <m:r>
+                <w:rPr>
+                  <w:rFonts w:ascii="Cambria Math" w:eastAsiaTheme="minorEastAsia" w:hAnsi="Cambria Math"/>
+                  <w:sz w:val="34"/>
+                  <w:szCs w:val="34"/>
+                </w:rPr>
+                <m:t>E</m:t>
+              </m:r>
+            </m:e>
+            <m:sub>
+              <m:r>
+                <w:rPr>
+                  <w:rFonts w:ascii="Cambria Math" w:eastAsiaTheme="minorEastAsia" w:hAnsi="Cambria Math"/>
+                  <w:sz w:val="34"/>
+                  <w:szCs w:val="34"/>
+                </w:rPr>
+                <m:t>t</m:t>
+              </m:r>
+            </m:sub>
+          </m:sSub>
+          <m:d>
+            <m:dPr>
+              <m:ctrlPr>
+                <w:rPr>
+                  <w:rFonts w:ascii="Cambria Math" w:eastAsiaTheme="minorEastAsia" w:hAnsi="Cambria Math"/>
+                  <w:i/>
+                  <w:sz w:val="34"/>
+                  <w:szCs w:val="34"/>
+                </w:rPr>
+              </m:ctrlPr>
+            </m:dPr>
+            <m:e>
+              <m:sSub>
+                <m:sSubPr>
+                  <m:ctrlPr>
+                    <w:rPr>
+                      <w:rFonts w:ascii="Cambria Math" w:eastAsiaTheme="minorEastAsia" w:hAnsi="Cambria Math"/>
+                      <w:i/>
+                      <w:sz w:val="34"/>
+                      <w:szCs w:val="34"/>
+                    </w:rPr>
+                  </m:ctrlPr>
+                </m:sSubPr>
+                <m:e>
+                  <m:r>
+                    <w:rPr>
+                      <w:rFonts w:ascii="Cambria Math" w:eastAsiaTheme="minorEastAsia" w:hAnsi="Cambria Math"/>
+                      <w:sz w:val="34"/>
+                      <w:szCs w:val="34"/>
+                    </w:rPr>
+                    <m:t>x</m:t>
+                  </m:r>
+                </m:e>
+                <m:sub>
+                  <m:r>
+                    <w:rPr>
+                      <w:rFonts w:ascii="Cambria Math" w:eastAsiaTheme="minorEastAsia" w:hAnsi="Cambria Math"/>
+                      <w:sz w:val="34"/>
+                      <w:szCs w:val="34"/>
+                    </w:rPr>
+                    <m:t>i</m:t>
+                  </m:r>
+                </m:sub>
+              </m:sSub>
+            </m:e>
+          </m:d>
+          <m:r>
+            <w:rPr>
+              <w:rFonts w:ascii="Cambria Math" w:eastAsiaTheme="minorEastAsia" w:hAnsi="Cambria Math"/>
+              <w:sz w:val="34"/>
+              <w:szCs w:val="34"/>
+            </w:rPr>
+            <m:t>=</m:t>
+          </m:r>
+          <m:f>
+            <m:fPr>
+              <m:ctrlPr>
+                <w:rPr>
+                  <w:rFonts w:ascii="Cambria Math" w:eastAsiaTheme="minorEastAsia" w:hAnsi="Cambria Math"/>
+                  <w:i/>
+                  <w:sz w:val="34"/>
+                  <w:szCs w:val="34"/>
+                </w:rPr>
+              </m:ctrlPr>
+            </m:fPr>
+            <m:num>
+              <m:r>
+                <w:rPr>
+                  <w:rFonts w:ascii="Cambria Math" w:eastAsiaTheme="minorEastAsia" w:hAnsi="Cambria Math"/>
+                  <w:sz w:val="34"/>
+                  <w:szCs w:val="34"/>
+                </w:rPr>
+                <m:t>2</m:t>
+              </m:r>
+            </m:num>
+            <m:den>
+              <m:r>
+                <w:rPr>
+                  <w:rFonts w:ascii="Cambria Math" w:eastAsiaTheme="minorEastAsia" w:hAnsi="Cambria Math"/>
+                  <w:sz w:val="34"/>
+                  <w:szCs w:val="34"/>
+                </w:rPr>
+                <m:t>n+1</m:t>
+              </m:r>
+            </m:den>
+          </m:f>
+          <m:d>
+            <m:dPr>
+              <m:ctrlPr>
+                <w:rPr>
+                  <w:rFonts w:ascii="Cambria Math" w:eastAsiaTheme="minorEastAsia" w:hAnsi="Cambria Math"/>
+                  <w:i/>
+                  <w:sz w:val="34"/>
+                  <w:szCs w:val="34"/>
+                </w:rPr>
+              </m:ctrlPr>
+            </m:dPr>
+            <m:e>
+              <m:sSub>
+                <m:sSubPr>
+                  <m:ctrlPr>
+                    <w:rPr>
+                      <w:rFonts w:ascii="Cambria Math" w:eastAsiaTheme="minorEastAsia" w:hAnsi="Cambria Math"/>
+                      <w:i/>
+                      <w:sz w:val="34"/>
+                      <w:szCs w:val="34"/>
+                    </w:rPr>
+                  </m:ctrlPr>
+                </m:sSubPr>
+                <m:e>
+                  <m:r>
+                    <w:rPr>
+                      <w:rFonts w:ascii="Cambria Math" w:eastAsiaTheme="minorEastAsia" w:hAnsi="Cambria Math"/>
+                      <w:sz w:val="34"/>
+                      <w:szCs w:val="34"/>
+                    </w:rPr>
+                    <m:t>y</m:t>
+                  </m:r>
+                </m:e>
+                <m:sub>
+                  <m:r>
+                    <w:rPr>
+                      <w:rFonts w:ascii="Cambria Math" w:eastAsiaTheme="minorEastAsia" w:hAnsi="Cambria Math"/>
+                      <w:sz w:val="34"/>
+                      <w:szCs w:val="34"/>
+                    </w:rPr>
+                    <m:t>0</m:t>
+                  </m:r>
+                </m:sub>
+              </m:sSub>
+              <m:r>
+                <w:rPr>
+                  <w:rFonts w:ascii="Cambria Math" w:eastAsiaTheme="minorEastAsia" w:hAnsi="Cambria Math"/>
+                  <w:sz w:val="34"/>
+                  <w:szCs w:val="34"/>
+                </w:rPr>
+                <m:t>+ . . . +</m:t>
+              </m:r>
+              <m:sSub>
+                <m:sSubPr>
+                  <m:ctrlPr>
+                    <w:rPr>
+                      <w:rFonts w:ascii="Cambria Math" w:eastAsiaTheme="minorEastAsia" w:hAnsi="Cambria Math"/>
+                      <w:i/>
+                      <w:sz w:val="34"/>
+                      <w:szCs w:val="34"/>
+                    </w:rPr>
+                  </m:ctrlPr>
+                </m:sSubPr>
+                <m:e>
+                  <m:r>
+                    <w:rPr>
+                      <w:rFonts w:ascii="Cambria Math" w:eastAsiaTheme="minorEastAsia" w:hAnsi="Cambria Math"/>
+                      <w:sz w:val="34"/>
+                      <w:szCs w:val="34"/>
+                    </w:rPr>
+                    <m:t>y</m:t>
+                  </m:r>
+                </m:e>
+                <m:sub>
+                  <m:r>
+                    <w:rPr>
+                      <w:rFonts w:ascii="Cambria Math" w:eastAsiaTheme="minorEastAsia" w:hAnsi="Cambria Math"/>
+                      <w:sz w:val="34"/>
+                      <w:szCs w:val="34"/>
+                    </w:rPr>
+                    <m:t>m</m:t>
+                  </m:r>
+                </m:sub>
+              </m:sSub>
+            </m:e>
+          </m:d>
+          <m:r>
+            <w:rPr>
+              <w:rFonts w:ascii="Cambria Math" w:eastAsiaTheme="minorEastAsia" w:hAnsi="Cambria Math"/>
+              <w:sz w:val="34"/>
+              <w:szCs w:val="34"/>
+            </w:rPr>
+            <m:t>+</m:t>
+          </m:r>
+          <m:d>
+            <m:dPr>
+              <m:ctrlPr>
+                <w:rPr>
+                  <w:rFonts w:ascii="Cambria Math" w:eastAsiaTheme="minorEastAsia" w:hAnsi="Cambria Math"/>
+                  <w:i/>
+                  <w:sz w:val="34"/>
+                  <w:szCs w:val="34"/>
+                </w:rPr>
+              </m:ctrlPr>
+            </m:dPr>
+            <m:e>
+              <m:r>
+                <w:rPr>
+                  <w:rFonts w:ascii="Cambria Math" w:eastAsiaTheme="minorEastAsia" w:hAnsi="Cambria Math"/>
+                  <w:sz w:val="34"/>
+                  <w:szCs w:val="34"/>
+                </w:rPr>
+                <m:t>1-</m:t>
+              </m:r>
+              <m:f>
+                <m:fPr>
+                  <m:ctrlPr>
+                    <w:rPr>
+                      <w:rFonts w:ascii="Cambria Math" w:eastAsiaTheme="minorEastAsia" w:hAnsi="Cambria Math"/>
+                      <w:i/>
+                      <w:sz w:val="34"/>
+                      <w:szCs w:val="34"/>
+                    </w:rPr>
+                  </m:ctrlPr>
+                </m:fPr>
+                <m:num>
+                  <m:r>
+                    <w:rPr>
+                      <w:rFonts w:ascii="Cambria Math" w:eastAsiaTheme="minorEastAsia" w:hAnsi="Cambria Math"/>
+                      <w:sz w:val="34"/>
+                      <w:szCs w:val="34"/>
+                    </w:rPr>
+                    <m:t>2</m:t>
+                  </m:r>
+                </m:num>
+                <m:den>
+                  <m:r>
+                    <w:rPr>
+                      <w:rFonts w:ascii="Cambria Math" w:eastAsiaTheme="minorEastAsia" w:hAnsi="Cambria Math"/>
+                      <w:sz w:val="34"/>
+                      <w:szCs w:val="34"/>
+                    </w:rPr>
+                    <m:t>n+1</m:t>
+                  </m:r>
+                </m:den>
+              </m:f>
+            </m:e>
+          </m:d>
+          <m:sSub>
+            <m:sSubPr>
+              <m:ctrlPr>
+                <w:rPr>
+                  <w:rFonts w:ascii="Cambria Math" w:eastAsiaTheme="minorEastAsia" w:hAnsi="Cambria Math"/>
+                  <w:i/>
+                  <w:sz w:val="34"/>
+                  <w:szCs w:val="34"/>
+                </w:rPr>
+              </m:ctrlPr>
+            </m:sSubPr>
+            <m:e>
+              <m:r>
+                <w:rPr>
+                  <w:rFonts w:ascii="Cambria Math" w:eastAsiaTheme="minorEastAsia" w:hAnsi="Cambria Math"/>
+                  <w:sz w:val="34"/>
+                  <w:szCs w:val="34"/>
+                </w:rPr>
+                <m:t>E</m:t>
+              </m:r>
+            </m:e>
+            <m:sub>
+              <m:r>
+                <w:rPr>
+                  <w:rFonts w:ascii="Cambria Math" w:eastAsiaTheme="minorEastAsia" w:hAnsi="Cambria Math"/>
+                  <w:sz w:val="34"/>
+                  <w:szCs w:val="34"/>
+                </w:rPr>
+                <m:t>t-1</m:t>
+              </m:r>
+            </m:sub>
+          </m:sSub>
+          <m:r>
+            <w:rPr>
+              <w:rFonts w:ascii="Cambria Math" w:eastAsiaTheme="minorEastAsia" w:hAnsi="Cambria Math"/>
+              <w:sz w:val="34"/>
+              <w:szCs w:val="34"/>
+            </w:rPr>
+            <m:t xml:space="preserve">,    n=1,2 .. </m:t>
+          </m:r>
+          <m:sSub>
+            <m:sSubPr>
+              <m:ctrlPr>
+                <w:rPr>
+                  <w:rFonts w:ascii="Cambria Math" w:eastAsiaTheme="minorEastAsia" w:hAnsi="Cambria Math"/>
+                  <w:i/>
+                  <w:sz w:val="34"/>
+                  <w:szCs w:val="34"/>
+                </w:rPr>
+              </m:ctrlPr>
+            </m:sSubPr>
+            <m:e>
+              <m:r>
+                <w:rPr>
+                  <w:rFonts w:ascii="Cambria Math" w:eastAsiaTheme="minorEastAsia" w:hAnsi="Cambria Math"/>
+                  <w:sz w:val="34"/>
+                  <w:szCs w:val="34"/>
+                </w:rPr>
+                <m:t>n</m:t>
+              </m:r>
+            </m:e>
+            <m:sub>
+              <m:r>
+                <w:rPr>
+                  <w:rFonts w:ascii="Cambria Math" w:eastAsiaTheme="minorEastAsia" w:hAnsi="Cambria Math"/>
+                  <w:sz w:val="34"/>
+                  <w:szCs w:val="34"/>
+                </w:rPr>
+                <m:t>max</m:t>
+              </m:r>
+            </m:sub>
+          </m:sSub>
+        </m:oMath>
+      </m:oMathPara>
+    </w:p>
+    <w:p>
+      <w:pPr>
+        <w:rPr>
+          <w:rFonts w:eastAsiaTheme="minorEastAsia"/>
+          <w:sz w:val="40"/>
+          <w:szCs w:val="44"/>
+        </w:rPr>
+      </w:pPr>
+      <w:r>
+        <w:rPr>
+          <w:rFonts w:eastAsiaTheme="minorEastAsia"/>
+          <w:sz w:val="40"/>
+          <w:szCs w:val="44"/>
+        </w:rPr>
+        <w:br w:type="page"/>
+      </w:r>
+    </w:p>
+    <w:p>
+      <w:pPr>
+        <w:rPr>
+          <w:rFonts w:eastAsiaTheme="minorEastAsia"/>
+          <w:sz w:val="40"/>
+          <w:szCs w:val="44"/>
+        </w:rPr>
+      </w:pPr>
+      <m:oMathPara>
+        <m:oMath>
+          <m:acc>
+            <m:accPr>
+              <m:chr m:val="̅"/>
+              <m:ctrlPr>
+                <w:rPr>
+                  <w:rFonts w:ascii="Cambria Math" w:eastAsiaTheme="minorEastAsia" w:hAnsi="Cambria Math"/>
+                  <w:i/>
+                  <w:sz w:val="40"/>
+                  <w:szCs w:val="44"/>
+                </w:rPr>
+              </m:ctrlPr>
+            </m:accPr>
+            <m:e>
+              <m:r>
+                <w:rPr>
+                  <w:rFonts w:ascii="Cambria Math" w:eastAsiaTheme="minorEastAsia" w:hAnsi="Cambria Math"/>
+                  <w:sz w:val="40"/>
+                  <w:szCs w:val="44"/>
+                </w:rPr>
+                <m:t>x</m:t>
+              </m:r>
+            </m:e>
+          </m:acc>
+          <m:r>
+            <w:rPr>
+              <w:rFonts w:ascii="Cambria Math" w:eastAsiaTheme="minorEastAsia" w:hAnsi="Cambria Math"/>
+              <w:sz w:val="40"/>
+              <w:szCs w:val="44"/>
+            </w:rPr>
+            <m:t>=</m:t>
+          </m:r>
+          <m:f>
+            <m:fPr>
+              <m:ctrlPr>
+                <w:rPr>
+                  <w:rFonts w:ascii="Cambria Math" w:eastAsiaTheme="minorEastAsia" w:hAnsi="Cambria Math"/>
+                  <w:i/>
+                  <w:sz w:val="40"/>
+                  <w:szCs w:val="44"/>
+                </w:rPr>
+              </m:ctrlPr>
+            </m:fPr>
+            <m:num>
+              <m:sSub>
+                <m:sSubPr>
+                  <m:ctrlPr>
+                    <w:rPr>
+                      <w:rFonts w:ascii="Cambria Math" w:eastAsiaTheme="minorEastAsia" w:hAnsi="Cambria Math"/>
+                      <w:i/>
+                      <w:sz w:val="40"/>
+                      <w:szCs w:val="44"/>
+                    </w:rPr>
+                  </m:ctrlPr>
+                </m:sSubPr>
+                <m:e>
+                  <m:r>
+                    <w:rPr>
+                      <w:rFonts w:ascii="Cambria Math" w:eastAsiaTheme="minorEastAsia" w:hAnsi="Cambria Math"/>
+                      <w:sz w:val="40"/>
+                      <w:szCs w:val="44"/>
+                    </w:rPr>
+                    <m:t>w</m:t>
+                  </m:r>
+                </m:e>
+                <m:sub>
+                  <m:r>
+                    <w:rPr>
+                      <w:rFonts w:ascii="Cambria Math" w:eastAsiaTheme="minorEastAsia" w:hAnsi="Cambria Math"/>
+                      <w:sz w:val="40"/>
+                      <w:szCs w:val="44"/>
+                    </w:rPr>
+                    <m:t>1</m:t>
+                  </m:r>
+                </m:sub>
+              </m:sSub>
+              <m:sSub>
+                <m:sSubPr>
+                  <m:ctrlPr>
+                    <w:rPr>
+                      <w:rFonts w:ascii="Cambria Math" w:eastAsiaTheme="minorEastAsia" w:hAnsi="Cambria Math"/>
+                      <w:i/>
+                      <w:sz w:val="40"/>
+                      <w:szCs w:val="44"/>
+                    </w:rPr>
+                  </m:ctrlPr>
+                </m:sSubPr>
+                <m:e>
+                  <m:r>
+                    <w:rPr>
+                      <w:rFonts w:ascii="Cambria Math" w:eastAsiaTheme="minorEastAsia" w:hAnsi="Cambria Math"/>
+                      <w:sz w:val="40"/>
+                      <w:szCs w:val="44"/>
+                    </w:rPr>
+                    <m:t>x</m:t>
+                  </m:r>
+                </m:e>
+                <m:sub>
+                  <m:r>
+                    <w:rPr>
+                      <w:rFonts w:ascii="Cambria Math" w:eastAsiaTheme="minorEastAsia" w:hAnsi="Cambria Math"/>
+                      <w:sz w:val="40"/>
+                      <w:szCs w:val="44"/>
+                    </w:rPr>
+                    <m:t>1</m:t>
+                  </m:r>
+                </m:sub>
+              </m:sSub>
+              <m:r>
+                <w:rPr>
+                  <w:rFonts w:ascii="Cambria Math" w:eastAsiaTheme="minorEastAsia" w:hAnsi="Cambria Math"/>
+                  <w:sz w:val="40"/>
+                  <w:szCs w:val="44"/>
+                </w:rPr>
+                <m:t>+ . . . +</m:t>
+              </m:r>
+              <m:sSub>
+                <m:sSubPr>
+                  <m:ctrlPr>
+                    <w:rPr>
+                      <w:rFonts w:ascii="Cambria Math" w:eastAsiaTheme="minorEastAsia" w:hAnsi="Cambria Math"/>
+                      <w:i/>
+                      <w:sz w:val="40"/>
+                      <w:szCs w:val="44"/>
+                    </w:rPr>
+                  </m:ctrlPr>
+                </m:sSubPr>
+                <m:e>
+                  <m:r>
+                    <w:rPr>
+                      <w:rFonts w:ascii="Cambria Math" w:eastAsiaTheme="minorEastAsia" w:hAnsi="Cambria Math"/>
+                      <w:sz w:val="40"/>
+                      <w:szCs w:val="44"/>
+                    </w:rPr>
+                    <m:t>w</m:t>
+                  </m:r>
+                </m:e>
+                <m:sub>
+                  <m:r>
+                    <w:rPr>
+                      <w:rFonts w:ascii="Cambria Math" w:eastAsiaTheme="minorEastAsia" w:hAnsi="Cambria Math"/>
+                      <w:sz w:val="40"/>
+                      <w:szCs w:val="44"/>
+                    </w:rPr>
+                    <m:t>n</m:t>
+                  </m:r>
+                </m:sub>
+              </m:sSub>
+              <m:sSub>
+                <m:sSubPr>
+                  <m:ctrlPr>
+                    <w:rPr>
+                      <w:rFonts w:ascii="Cambria Math" w:eastAsiaTheme="minorEastAsia" w:hAnsi="Cambria Math"/>
+                      <w:i/>
+                      <w:sz w:val="40"/>
+                      <w:szCs w:val="44"/>
+                    </w:rPr>
+                  </m:ctrlPr>
+                </m:sSubPr>
+                <m:e>
+                  <m:r>
+                    <w:rPr>
+                      <w:rFonts w:ascii="Cambria Math" w:eastAsiaTheme="minorEastAsia" w:hAnsi="Cambria Math"/>
+                      <w:sz w:val="40"/>
+                      <w:szCs w:val="44"/>
+                    </w:rPr>
+                    <m:t>x</m:t>
+                  </m:r>
+                </m:e>
+                <m:sub>
+                  <m:r>
+                    <w:rPr>
+                      <w:rFonts w:ascii="Cambria Math" w:eastAsiaTheme="minorEastAsia" w:hAnsi="Cambria Math"/>
+                      <w:sz w:val="40"/>
+                      <w:szCs w:val="44"/>
+                    </w:rPr>
+                    <m:t>n</m:t>
+                  </m:r>
+                </m:sub>
+              </m:sSub>
+            </m:num>
+            <m:den>
+              <m:sSub>
+                <m:sSubPr>
+                  <m:ctrlPr>
+                    <w:rPr>
+                      <w:rFonts w:ascii="Cambria Math" w:eastAsiaTheme="minorEastAsia" w:hAnsi="Cambria Math"/>
+                      <w:i/>
+                      <w:sz w:val="40"/>
+                      <w:szCs w:val="44"/>
+                    </w:rPr>
+                  </m:ctrlPr>
+                </m:sSubPr>
+                <m:e>
+                  <m:r>
+                    <w:rPr>
+                      <w:rFonts w:ascii="Cambria Math" w:eastAsiaTheme="minorEastAsia" w:hAnsi="Cambria Math"/>
+                      <w:sz w:val="40"/>
+                      <w:szCs w:val="44"/>
+                    </w:rPr>
+                    <m:t>w</m:t>
+                  </m:r>
+                </m:e>
+                <m:sub>
+                  <m:r>
+                    <w:rPr>
+                      <w:rFonts w:ascii="Cambria Math" w:eastAsiaTheme="minorEastAsia" w:hAnsi="Cambria Math"/>
+                      <w:sz w:val="40"/>
+                      <w:szCs w:val="44"/>
+                    </w:rPr>
+                    <m:t>1</m:t>
+                  </m:r>
+                </m:sub>
+              </m:sSub>
+              <m:r>
+                <w:rPr>
+                  <w:rFonts w:ascii="Cambria Math" w:eastAsiaTheme="minorEastAsia" w:hAnsi="Cambria Math"/>
+                  <w:sz w:val="40"/>
+                  <w:szCs w:val="44"/>
+                </w:rPr>
+                <m:t>+ . . . +</m:t>
+              </m:r>
+              <m:sSub>
+                <m:sSubPr>
+                  <m:ctrlPr>
+                    <w:rPr>
+                      <w:rFonts w:ascii="Cambria Math" w:eastAsiaTheme="minorEastAsia" w:hAnsi="Cambria Math"/>
+                      <w:i/>
+                      <w:sz w:val="40"/>
+                      <w:szCs w:val="44"/>
+                    </w:rPr>
+                  </m:ctrlPr>
+                </m:sSubPr>
+                <m:e>
+                  <m:r>
+                    <w:rPr>
+                      <w:rFonts w:ascii="Cambria Math" w:eastAsiaTheme="minorEastAsia" w:hAnsi="Cambria Math"/>
+                      <w:sz w:val="40"/>
+                      <w:szCs w:val="44"/>
+                    </w:rPr>
+                    <m:t>w</m:t>
+                  </m:r>
+                </m:e>
+                <m:sub>
+                  <m:r>
+                    <w:rPr>
+                      <w:rFonts w:ascii="Cambria Math" w:eastAsiaTheme="minorEastAsia" w:hAnsi="Cambria Math"/>
+                      <w:sz w:val="40"/>
+                      <w:szCs w:val="44"/>
+                    </w:rPr>
+                    <m:t>n</m:t>
+                  </m:r>
+                </m:sub>
+              </m:sSub>
+            </m:den>
+          </m:f>
+          <m:r>
+            <w:rPr>
+              <w:rFonts w:ascii="Cambria Math" w:eastAsiaTheme="minorEastAsia" w:hAnsi="Cambria Math"/>
+              <w:sz w:val="40"/>
+              <w:szCs w:val="44"/>
+            </w:rPr>
+            <m:t>=</m:t>
+          </m:r>
+          <m:f>
+            <m:fPr>
+              <m:ctrlPr>
+                <w:rPr>
+                  <w:rFonts w:ascii="Cambria Math" w:eastAsiaTheme="minorEastAsia" w:hAnsi="Cambria Math"/>
+                  <w:i/>
+                  <w:sz w:val="40"/>
+                  <w:szCs w:val="44"/>
+                </w:rPr>
+              </m:ctrlPr>
+            </m:fPr>
+            <m:num>
+              <m:nary>
+                <m:naryPr>
+                  <m:chr m:val="∑"/>
+                  <m:limLoc m:val="undOvr"/>
+                  <m:ctrlPr>
+                    <w:rPr>
+                      <w:rFonts w:ascii="Cambria Math" w:eastAsiaTheme="minorEastAsia" w:hAnsi="Cambria Math"/>
+                      <w:i/>
+                      <w:sz w:val="40"/>
+                      <w:szCs w:val="44"/>
+                    </w:rPr>
+                  </m:ctrlPr>
+                </m:naryPr>
+                <m:sub>
+                  <m:r>
+                    <w:rPr>
+                      <w:rFonts w:ascii="Cambria Math" w:eastAsiaTheme="minorEastAsia" w:hAnsi="Cambria Math"/>
+                      <w:sz w:val="40"/>
+                      <w:szCs w:val="44"/>
+                    </w:rPr>
+                    <m:t>i=1</m:t>
+                  </m:r>
+                </m:sub>
+                <m:sup>
+                  <m:r>
+                    <w:rPr>
+                      <w:rFonts w:ascii="Cambria Math" w:eastAsiaTheme="minorEastAsia" w:hAnsi="Cambria Math"/>
+                      <w:sz w:val="40"/>
+                      <w:szCs w:val="44"/>
+                    </w:rPr>
+                    <m:t>n</m:t>
+                  </m:r>
+                </m:sup>
+                <m:e>
+                  <m:sSub>
+                    <m:sSubPr>
+                      <m:ctrlPr>
+                        <w:rPr>
+                          <w:rFonts w:ascii="Cambria Math" w:eastAsiaTheme="minorEastAsia" w:hAnsi="Cambria Math"/>
+                          <w:i/>
+                          <w:sz w:val="40"/>
+                          <w:szCs w:val="44"/>
+                        </w:rPr>
+                      </m:ctrlPr>
+                    </m:sSubPr>
+                    <m:e>
+                      <m:r>
+                        <w:rPr>
+                          <w:rFonts w:ascii="Cambria Math" w:eastAsiaTheme="minorEastAsia" w:hAnsi="Cambria Math"/>
+                          <w:sz w:val="40"/>
+                          <w:szCs w:val="44"/>
+                        </w:rPr>
+                        <m:t>w</m:t>
+                      </m:r>
+                    </m:e>
+                    <m:sub>
+                      <m:r>
+                        <w:rPr>
+                          <w:rFonts w:ascii="Cambria Math" w:eastAsiaTheme="minorEastAsia" w:hAnsi="Cambria Math"/>
+                          <w:sz w:val="40"/>
+                          <w:szCs w:val="44"/>
+                        </w:rPr>
+                        <m:t>i</m:t>
+                      </m:r>
+                    </m:sub>
+                  </m:sSub>
+                  <m:sSub>
+                    <m:sSubPr>
+                      <m:ctrlPr>
+                        <w:rPr>
+                          <w:rFonts w:ascii="Cambria Math" w:eastAsiaTheme="minorEastAsia" w:hAnsi="Cambria Math"/>
+                          <w:i/>
+                          <w:sz w:val="40"/>
+                          <w:szCs w:val="44"/>
+                        </w:rPr>
+                      </m:ctrlPr>
+                    </m:sSubPr>
+                    <m:e>
+                      <m:r>
+                        <w:rPr>
+                          <w:rFonts w:ascii="Cambria Math" w:eastAsiaTheme="minorEastAsia" w:hAnsi="Cambria Math"/>
+                          <w:sz w:val="40"/>
+                          <w:szCs w:val="44"/>
+                        </w:rPr>
+                        <m:t>x</m:t>
+                      </m:r>
+                    </m:e>
+                    <m:sub>
+                      <m:r>
+                        <w:rPr>
+                          <w:rFonts w:ascii="Cambria Math" w:eastAsiaTheme="minorEastAsia" w:hAnsi="Cambria Math"/>
+                          <w:sz w:val="40"/>
+                          <w:szCs w:val="44"/>
+                        </w:rPr>
+                        <m:t>i</m:t>
+                      </m:r>
+                    </m:sub>
+                  </m:sSub>
+                </m:e>
+              </m:nary>
+            </m:num>
+            <m:den>
+              <m:nary>
+                <m:naryPr>
+                  <m:chr m:val="∑"/>
+                  <m:limLoc m:val="undOvr"/>
+                  <m:ctrlPr>
+                    <w:rPr>
+                      <w:rFonts w:ascii="Cambria Math" w:eastAsiaTheme="minorEastAsia" w:hAnsi="Cambria Math"/>
+                      <w:i/>
+                      <w:sz w:val="40"/>
+                      <w:szCs w:val="44"/>
+                    </w:rPr>
+                  </m:ctrlPr>
+                </m:naryPr>
+                <m:sub>
+                  <m:r>
+                    <w:rPr>
+                      <w:rFonts w:ascii="Cambria Math" w:eastAsiaTheme="minorEastAsia" w:hAnsi="Cambria Math"/>
+                      <w:sz w:val="40"/>
+                      <w:szCs w:val="44"/>
+                    </w:rPr>
+                    <m:t>i=1</m:t>
+                  </m:r>
+                </m:sub>
+                <m:sup>
+                  <m:r>
+                    <w:rPr>
+                      <w:rFonts w:ascii="Cambria Math" w:eastAsiaTheme="minorEastAsia" w:hAnsi="Cambria Math"/>
+                      <w:sz w:val="40"/>
+                      <w:szCs w:val="44"/>
+                    </w:rPr>
+                    <m:t>n</m:t>
+                  </m:r>
+                </m:sup>
+                <m:e>
+                  <m:sSub>
+                    <m:sSubPr>
+                      <m:ctrlPr>
+                        <w:rPr>
+                          <w:rFonts w:ascii="Cambria Math" w:eastAsiaTheme="minorEastAsia" w:hAnsi="Cambria Math"/>
+                          <w:i/>
+                          <w:sz w:val="40"/>
+                          <w:szCs w:val="44"/>
+                        </w:rPr>
+                      </m:ctrlPr>
+                    </m:sSubPr>
+                    <m:e>
+                      <m:r>
+                        <w:rPr>
+                          <w:rFonts w:ascii="Cambria Math" w:eastAsiaTheme="minorEastAsia" w:hAnsi="Cambria Math"/>
+                          <w:sz w:val="40"/>
+                          <w:szCs w:val="44"/>
+                        </w:rPr>
+                        <m:t>w</m:t>
+                      </m:r>
+                    </m:e>
+                    <m:sub>
+                      <m:r>
+                        <w:rPr>
+                          <w:rFonts w:ascii="Cambria Math" w:eastAsiaTheme="minorEastAsia" w:hAnsi="Cambria Math"/>
+                          <w:sz w:val="40"/>
+                          <w:szCs w:val="44"/>
+                        </w:rPr>
+                        <m:t>i</m:t>
+                      </m:r>
+                    </m:sub>
+                  </m:sSub>
+                </m:e>
+              </m:nary>
+            </m:den>
+          </m:f>
+        </m:oMath>
+      </m:oMathPara>
+    </w:p>
+    <w:p>
+      <w:pPr>
+        <w:rPr>
+          <w:rFonts w:eastAsiaTheme="minorEastAsia"/>
+          <w:sz w:val="40"/>
+          <w:szCs w:val="44"/>
+        </w:rPr>
+      </w:pPr>
+    </w:p>
+    <w:p>
+      <w:pPr>
+        <w:rPr>
+          <w:rFonts w:eastAsiaTheme="minorEastAsia"/>
+          <w:sz w:val="40"/>
+          <w:szCs w:val="44"/>
+        </w:rPr>
+      </w:pPr>
+      <m:oMathPara>
+        <m:oMath>
+          <m:acc>
+            <m:accPr>
+              <m:chr m:val="̅"/>
+              <m:ctrlPr>
+                <w:rPr>
+                  <w:rFonts w:ascii="Cambria Math" w:eastAsiaTheme="minorEastAsia" w:hAnsi="Cambria Math"/>
+                  <w:i/>
+                  <w:sz w:val="40"/>
+                  <w:szCs w:val="44"/>
+                </w:rPr>
+              </m:ctrlPr>
+            </m:accPr>
+            <m:e>
+              <m:r>
+                <w:rPr>
+                  <w:rFonts w:ascii="Cambria Math" w:eastAsiaTheme="minorEastAsia" w:hAnsi="Cambria Math"/>
+                  <w:sz w:val="40"/>
+                  <w:szCs w:val="44"/>
+                </w:rPr>
+                <m:t>x</m:t>
+              </m:r>
+            </m:e>
+          </m:acc>
+          <m:r>
+            <w:rPr>
+              <w:rFonts w:ascii="Cambria Math" w:eastAsiaTheme="minorEastAsia" w:hAnsi="Cambria Math"/>
+              <w:sz w:val="40"/>
+              <w:szCs w:val="44"/>
+            </w:rPr>
+            <m:t>=</m:t>
+          </m:r>
+          <m:f>
+            <m:fPr>
+              <m:ctrlPr>
+                <w:rPr>
+                  <w:rFonts w:ascii="Cambria Math" w:eastAsiaTheme="minorEastAsia" w:hAnsi="Cambria Math"/>
+                  <w:i/>
+                  <w:sz w:val="40"/>
+                  <w:szCs w:val="44"/>
+                </w:rPr>
+              </m:ctrlPr>
+            </m:fPr>
+            <m:num>
+              <m:r>
+                <w:rPr>
+                  <w:rFonts w:ascii="Cambria Math" w:eastAsiaTheme="minorEastAsia" w:hAnsi="Cambria Math"/>
+                  <w:sz w:val="40"/>
+                  <w:szCs w:val="44"/>
+                </w:rPr>
+                <m:t>ln</m:t>
+              </m:r>
+              <m:d>
+                <m:dPr>
+                  <m:begChr m:val="|"/>
+                  <m:endChr m:val="|"/>
+                  <m:ctrlPr>
+                    <w:rPr>
+                      <w:rFonts w:ascii="Cambria Math" w:eastAsiaTheme="minorEastAsia" w:hAnsi="Cambria Math"/>
+                      <w:i/>
+                      <w:sz w:val="40"/>
+                      <w:szCs w:val="44"/>
+                    </w:rPr>
+                  </m:ctrlPr>
+                </m:dPr>
+                <m:e>
+                  <m:sSub>
+                    <m:sSubPr>
+                      <m:ctrlPr>
+                        <w:rPr>
+                          <w:rFonts w:ascii="Cambria Math" w:eastAsiaTheme="minorEastAsia" w:hAnsi="Cambria Math"/>
+                          <w:i/>
+                          <w:sz w:val="40"/>
+                          <w:szCs w:val="44"/>
+                        </w:rPr>
+                      </m:ctrlPr>
+                    </m:sSubPr>
+                    <m:e>
+                      <m:r>
+                        <w:rPr>
+                          <w:rFonts w:ascii="Cambria Math" w:eastAsiaTheme="minorEastAsia" w:hAnsi="Cambria Math"/>
+                          <w:sz w:val="40"/>
+                          <w:szCs w:val="44"/>
+                        </w:rPr>
+                        <m:t>y</m:t>
+                      </m:r>
+                    </m:e>
+                    <m:sub>
+                      <m:r>
+                        <w:rPr>
+                          <w:rFonts w:ascii="Cambria Math" w:eastAsiaTheme="minorEastAsia" w:hAnsi="Cambria Math"/>
+                          <w:sz w:val="40"/>
+                          <w:szCs w:val="44"/>
+                        </w:rPr>
+                        <m:t>1</m:t>
+                      </m:r>
+                    </m:sub>
+                  </m:sSub>
+                </m:e>
+              </m:d>
+              <m:sSub>
+                <m:sSubPr>
+                  <m:ctrlPr>
+                    <w:rPr>
+                      <w:rFonts w:ascii="Cambria Math" w:eastAsiaTheme="minorEastAsia" w:hAnsi="Cambria Math"/>
+                      <w:i/>
+                      <w:sz w:val="40"/>
+                      <w:szCs w:val="44"/>
+                    </w:rPr>
+                  </m:ctrlPr>
+                </m:sSubPr>
+                <m:e>
+                  <m:r>
+                    <w:rPr>
+                      <w:rFonts w:ascii="Cambria Math" w:eastAsiaTheme="minorEastAsia" w:hAnsi="Cambria Math"/>
+                      <w:sz w:val="40"/>
+                      <w:szCs w:val="44"/>
+                    </w:rPr>
+                    <m:t>∙y</m:t>
+                  </m:r>
+                </m:e>
+                <m:sub>
+                  <m:r>
+                    <w:rPr>
+                      <w:rFonts w:ascii="Cambria Math" w:eastAsiaTheme="minorEastAsia" w:hAnsi="Cambria Math"/>
+                      <w:sz w:val="40"/>
+                      <w:szCs w:val="44"/>
+                    </w:rPr>
+                    <m:t>1</m:t>
+                  </m:r>
+                </m:sub>
+              </m:sSub>
+              <m:r>
+                <w:rPr>
+                  <w:rFonts w:ascii="Cambria Math" w:eastAsiaTheme="minorEastAsia" w:hAnsi="Cambria Math"/>
+                  <w:sz w:val="40"/>
+                  <w:szCs w:val="44"/>
+                </w:rPr>
+                <m:t>+ . . . +ln</m:t>
+              </m:r>
+              <m:d>
+                <m:dPr>
+                  <m:begChr m:val="|"/>
+                  <m:endChr m:val="|"/>
+                  <m:ctrlPr>
+                    <w:rPr>
+                      <w:rFonts w:ascii="Cambria Math" w:eastAsiaTheme="minorEastAsia" w:hAnsi="Cambria Math"/>
+                      <w:i/>
+                      <w:sz w:val="40"/>
+                      <w:szCs w:val="44"/>
+                    </w:rPr>
+                  </m:ctrlPr>
+                </m:dPr>
+                <m:e>
+                  <m:sSub>
+                    <m:sSubPr>
+                      <m:ctrlPr>
+                        <w:rPr>
+                          <w:rFonts w:ascii="Cambria Math" w:eastAsiaTheme="minorEastAsia" w:hAnsi="Cambria Math"/>
+                          <w:i/>
+                          <w:sz w:val="40"/>
+                          <w:szCs w:val="44"/>
+                        </w:rPr>
+                      </m:ctrlPr>
+                    </m:sSubPr>
+                    <m:e>
+                      <m:r>
+                        <w:rPr>
+                          <w:rFonts w:ascii="Cambria Math" w:eastAsiaTheme="minorEastAsia" w:hAnsi="Cambria Math"/>
+                          <w:sz w:val="40"/>
+                          <w:szCs w:val="44"/>
+                        </w:rPr>
+                        <m:t>y</m:t>
+                      </m:r>
+                    </m:e>
+                    <m:sub>
+                      <m:r>
+                        <w:rPr>
+                          <w:rFonts w:ascii="Cambria Math" w:eastAsiaTheme="minorEastAsia" w:hAnsi="Cambria Math"/>
+                          <w:sz w:val="40"/>
+                          <w:szCs w:val="44"/>
+                        </w:rPr>
+                        <m:t>n</m:t>
+                      </m:r>
+                    </m:sub>
+                  </m:sSub>
+                </m:e>
+              </m:d>
+              <m:r>
+                <w:rPr>
+                  <w:rFonts w:ascii="Cambria Math" w:eastAsiaTheme="minorEastAsia" w:hAnsi="Cambria Math"/>
+                  <w:sz w:val="40"/>
+                  <w:szCs w:val="44"/>
+                </w:rPr>
+                <m:t>∙</m:t>
+              </m:r>
+              <m:sSub>
+                <m:sSubPr>
+                  <m:ctrlPr>
+                    <w:rPr>
+                      <w:rFonts w:ascii="Cambria Math" w:eastAsiaTheme="minorEastAsia" w:hAnsi="Cambria Math"/>
+                      <w:i/>
+                      <w:sz w:val="40"/>
+                      <w:szCs w:val="44"/>
+                    </w:rPr>
+                  </m:ctrlPr>
+                </m:sSubPr>
+                <m:e>
+                  <m:r>
+                    <w:rPr>
+                      <w:rFonts w:ascii="Cambria Math" w:eastAsiaTheme="minorEastAsia" w:hAnsi="Cambria Math"/>
+                      <w:sz w:val="40"/>
+                      <w:szCs w:val="44"/>
+                    </w:rPr>
+                    <m:t>y</m:t>
+                  </m:r>
+                </m:e>
+                <m:sub>
+                  <m:r>
+                    <w:rPr>
+                      <w:rFonts w:ascii="Cambria Math" w:eastAsiaTheme="minorEastAsia" w:hAnsi="Cambria Math"/>
+                      <w:sz w:val="40"/>
+                      <w:szCs w:val="44"/>
+                    </w:rPr>
+                    <m:t>n</m:t>
+                  </m:r>
+                </m:sub>
+              </m:sSub>
+            </m:num>
+            <m:den>
+              <m:r>
+                <w:rPr>
+                  <w:rFonts w:ascii="Cambria Math" w:eastAsiaTheme="minorEastAsia" w:hAnsi="Cambria Math"/>
+                  <w:sz w:val="40"/>
+                  <w:szCs w:val="44"/>
+                </w:rPr>
+                <m:t>ln</m:t>
+              </m:r>
+              <m:d>
+                <m:dPr>
+                  <m:begChr m:val="|"/>
+                  <m:endChr m:val="|"/>
+                  <m:ctrlPr>
+                    <w:rPr>
+                      <w:rFonts w:ascii="Cambria Math" w:eastAsiaTheme="minorEastAsia" w:hAnsi="Cambria Math"/>
+                      <w:i/>
+                      <w:sz w:val="40"/>
+                      <w:szCs w:val="44"/>
+                    </w:rPr>
+                  </m:ctrlPr>
+                </m:dPr>
+                <m:e>
+                  <m:sSub>
+                    <m:sSubPr>
+                      <m:ctrlPr>
+                        <w:rPr>
+                          <w:rFonts w:ascii="Cambria Math" w:eastAsiaTheme="minorEastAsia" w:hAnsi="Cambria Math"/>
+                          <w:i/>
+                          <w:sz w:val="40"/>
+                          <w:szCs w:val="44"/>
+                        </w:rPr>
+                      </m:ctrlPr>
+                    </m:sSubPr>
+                    <m:e>
+                      <m:r>
+                        <w:rPr>
+                          <w:rFonts w:ascii="Cambria Math" w:eastAsiaTheme="minorEastAsia" w:hAnsi="Cambria Math"/>
+                          <w:sz w:val="40"/>
+                          <w:szCs w:val="44"/>
+                        </w:rPr>
+                        <m:t>y</m:t>
+                      </m:r>
+                    </m:e>
+                    <m:sub>
+                      <m:r>
+                        <w:rPr>
+                          <w:rFonts w:ascii="Cambria Math" w:eastAsiaTheme="minorEastAsia" w:hAnsi="Cambria Math"/>
+                          <w:sz w:val="40"/>
+                          <w:szCs w:val="44"/>
+                        </w:rPr>
+                        <m:t>1</m:t>
+                      </m:r>
+                    </m:sub>
+                  </m:sSub>
+                </m:e>
+              </m:d>
+              <m:r>
+                <w:rPr>
+                  <w:rFonts w:ascii="Cambria Math" w:eastAsiaTheme="minorEastAsia" w:hAnsi="Cambria Math"/>
+                  <w:sz w:val="40"/>
+                  <w:szCs w:val="44"/>
+                </w:rPr>
+                <m:t>+ . . . +ln</m:t>
+              </m:r>
+              <m:d>
+                <m:dPr>
+                  <m:begChr m:val="|"/>
+                  <m:endChr m:val="|"/>
+                  <m:ctrlPr>
+                    <w:rPr>
+                      <w:rFonts w:ascii="Cambria Math" w:eastAsiaTheme="minorEastAsia" w:hAnsi="Cambria Math"/>
+                      <w:i/>
+                      <w:sz w:val="40"/>
+                      <w:szCs w:val="44"/>
+                    </w:rPr>
+                  </m:ctrlPr>
+                </m:dPr>
+                <m:e>
+                  <m:sSub>
+                    <m:sSubPr>
+                      <m:ctrlPr>
+                        <w:rPr>
+                          <w:rFonts w:ascii="Cambria Math" w:eastAsiaTheme="minorEastAsia" w:hAnsi="Cambria Math"/>
+                          <w:i/>
+                          <w:sz w:val="40"/>
+                          <w:szCs w:val="44"/>
+                        </w:rPr>
+                      </m:ctrlPr>
+                    </m:sSubPr>
+                    <m:e>
+                      <m:r>
+                        <w:rPr>
+                          <w:rFonts w:ascii="Cambria Math" w:eastAsiaTheme="minorEastAsia" w:hAnsi="Cambria Math"/>
+                          <w:sz w:val="40"/>
+                          <w:szCs w:val="44"/>
+                        </w:rPr>
+                        <m:t>y</m:t>
+                      </m:r>
+                    </m:e>
+                    <m:sub>
+                      <m:r>
+                        <w:rPr>
+                          <w:rFonts w:ascii="Cambria Math" w:eastAsiaTheme="minorEastAsia" w:hAnsi="Cambria Math"/>
+                          <w:sz w:val="40"/>
+                          <w:szCs w:val="44"/>
+                        </w:rPr>
+                        <m:t>n</m:t>
+                      </m:r>
+                    </m:sub>
+                  </m:sSub>
+                </m:e>
+              </m:d>
+            </m:den>
+          </m:f>
+          <m:r>
+            <w:rPr>
+              <w:rFonts w:ascii="Cambria Math" w:eastAsiaTheme="minorEastAsia" w:hAnsi="Cambria Math"/>
+              <w:sz w:val="40"/>
+              <w:szCs w:val="44"/>
+            </w:rPr>
+            <m:t>=</m:t>
+          </m:r>
+          <m:f>
+            <m:fPr>
+              <m:ctrlPr>
+                <w:rPr>
+                  <w:rFonts w:ascii="Cambria Math" w:eastAsiaTheme="minorEastAsia" w:hAnsi="Cambria Math"/>
+                  <w:i/>
+                  <w:sz w:val="40"/>
+                  <w:szCs w:val="44"/>
+                </w:rPr>
+              </m:ctrlPr>
+            </m:fPr>
+            <m:num>
+              <m:nary>
+                <m:naryPr>
+                  <m:chr m:val="∑"/>
+                  <m:limLoc m:val="undOvr"/>
+                  <m:ctrlPr>
+                    <w:rPr>
+                      <w:rFonts w:ascii="Cambria Math" w:eastAsiaTheme="minorEastAsia" w:hAnsi="Cambria Math"/>
+                      <w:i/>
+                      <w:sz w:val="40"/>
+                      <w:szCs w:val="44"/>
+                    </w:rPr>
+                  </m:ctrlPr>
+                </m:naryPr>
+                <m:sub>
+                  <m:r>
+                    <w:rPr>
+                      <w:rFonts w:ascii="Cambria Math" w:eastAsiaTheme="minorEastAsia" w:hAnsi="Cambria Math"/>
+                      <w:sz w:val="40"/>
+                      <w:szCs w:val="44"/>
+                    </w:rPr>
+                    <m:t>i=1</m:t>
+                  </m:r>
+                </m:sub>
+                <m:sup>
+                  <m:r>
+                    <w:rPr>
+                      <w:rFonts w:ascii="Cambria Math" w:eastAsiaTheme="minorEastAsia" w:hAnsi="Cambria Math"/>
+                      <w:sz w:val="40"/>
+                      <w:szCs w:val="44"/>
+                    </w:rPr>
+                    <m:t>n</m:t>
+                  </m:r>
+                </m:sup>
+                <m:e>
+                  <m:r>
+                    <w:rPr>
+                      <w:rFonts w:ascii="Cambria Math" w:eastAsiaTheme="minorEastAsia" w:hAnsi="Cambria Math"/>
+                      <w:sz w:val="40"/>
+                      <w:szCs w:val="44"/>
+                    </w:rPr>
+                    <m:t>ln</m:t>
+                  </m:r>
+                  <m:d>
+                    <m:dPr>
+                      <m:begChr m:val="|"/>
+                      <m:endChr m:val="|"/>
+                      <m:ctrlPr>
+                        <w:rPr>
+                          <w:rFonts w:ascii="Cambria Math" w:eastAsiaTheme="minorEastAsia" w:hAnsi="Cambria Math"/>
+                          <w:i/>
+                          <w:sz w:val="40"/>
+                          <w:szCs w:val="44"/>
+                        </w:rPr>
+                      </m:ctrlPr>
+                    </m:dPr>
+                    <m:e>
+                      <m:sSub>
+                        <m:sSubPr>
+                          <m:ctrlPr>
+                            <w:rPr>
+                              <w:rFonts w:ascii="Cambria Math" w:eastAsiaTheme="minorEastAsia" w:hAnsi="Cambria Math"/>
+                              <w:i/>
+                              <w:sz w:val="40"/>
+                              <w:szCs w:val="44"/>
+                            </w:rPr>
+                          </m:ctrlPr>
+                        </m:sSubPr>
+                        <m:e>
+                          <m:r>
+                            <w:rPr>
+                              <w:rFonts w:ascii="Cambria Math" w:eastAsiaTheme="minorEastAsia" w:hAnsi="Cambria Math"/>
+                              <w:sz w:val="40"/>
+                              <w:szCs w:val="44"/>
+                            </w:rPr>
+                            <m:t>y</m:t>
+                          </m:r>
+                        </m:e>
+                        <m:sub>
+                          <m:r>
+                            <w:rPr>
+                              <w:rFonts w:ascii="Cambria Math" w:eastAsiaTheme="minorEastAsia" w:hAnsi="Cambria Math"/>
+                              <w:sz w:val="40"/>
+                              <w:szCs w:val="44"/>
+                            </w:rPr>
+                            <m:t>i</m:t>
+                          </m:r>
+                        </m:sub>
+                      </m:sSub>
+                    </m:e>
+                  </m:d>
+                  <m:r>
+                    <w:rPr>
+                      <w:rFonts w:ascii="Cambria Math" w:eastAsiaTheme="minorEastAsia" w:hAnsi="Cambria Math"/>
+                      <w:sz w:val="40"/>
+                      <w:szCs w:val="44"/>
+                    </w:rPr>
+                    <m:t>∙</m:t>
+                  </m:r>
+                  <m:sSub>
+                    <m:sSubPr>
+                      <m:ctrlPr>
+                        <w:rPr>
+                          <w:rFonts w:ascii="Cambria Math" w:eastAsiaTheme="minorEastAsia" w:hAnsi="Cambria Math"/>
+                          <w:i/>
+                          <w:sz w:val="40"/>
+                          <w:szCs w:val="44"/>
+                        </w:rPr>
+                      </m:ctrlPr>
+                    </m:sSubPr>
+                    <m:e>
+                      <m:r>
+                        <w:rPr>
+                          <w:rFonts w:ascii="Cambria Math" w:eastAsiaTheme="minorEastAsia" w:hAnsi="Cambria Math"/>
+                          <w:sz w:val="40"/>
+                          <w:szCs w:val="44"/>
+                        </w:rPr>
+                        <m:t>y</m:t>
+                      </m:r>
+                    </m:e>
+                    <m:sub>
+                      <m:r>
+                        <w:rPr>
+                          <w:rFonts w:ascii="Cambria Math" w:eastAsiaTheme="minorEastAsia" w:hAnsi="Cambria Math"/>
+                          <w:sz w:val="40"/>
+                          <w:szCs w:val="44"/>
+                        </w:rPr>
+                        <m:t>i</m:t>
+                      </m:r>
+                    </m:sub>
+                  </m:sSub>
+                </m:e>
+              </m:nary>
+            </m:num>
+            <m:den>
+              <m:nary>
+                <m:naryPr>
+                  <m:chr m:val="∑"/>
+                  <m:limLoc m:val="undOvr"/>
+                  <m:ctrlPr>
+                    <w:rPr>
+                      <w:rFonts w:ascii="Cambria Math" w:eastAsiaTheme="minorEastAsia" w:hAnsi="Cambria Math"/>
+                      <w:i/>
+                      <w:sz w:val="40"/>
+                      <w:szCs w:val="44"/>
+                    </w:rPr>
+                  </m:ctrlPr>
+                </m:naryPr>
+                <m:sub>
+                  <m:r>
+                    <w:rPr>
+                      <w:rFonts w:ascii="Cambria Math" w:eastAsiaTheme="minorEastAsia" w:hAnsi="Cambria Math"/>
+                      <w:sz w:val="40"/>
+                      <w:szCs w:val="44"/>
+                    </w:rPr>
+                    <m:t>i=1</m:t>
+                  </m:r>
+                </m:sub>
+                <m:sup>
+                  <m:r>
+                    <w:rPr>
+                      <w:rFonts w:ascii="Cambria Math" w:eastAsiaTheme="minorEastAsia" w:hAnsi="Cambria Math"/>
+                      <w:sz w:val="40"/>
+                      <w:szCs w:val="44"/>
+                    </w:rPr>
+                    <m:t>n</m:t>
+                  </m:r>
+                </m:sup>
+                <m:e>
+                  <m:r>
+                    <w:rPr>
+                      <w:rFonts w:ascii="Cambria Math" w:eastAsiaTheme="minorEastAsia" w:hAnsi="Cambria Math"/>
+                      <w:sz w:val="40"/>
+                      <w:szCs w:val="44"/>
+                    </w:rPr>
+                    <m:t>ln</m:t>
+                  </m:r>
+                  <m:d>
+                    <m:dPr>
+                      <m:begChr m:val="|"/>
+                      <m:endChr m:val="|"/>
+                      <m:ctrlPr>
+                        <w:rPr>
+                          <w:rFonts w:ascii="Cambria Math" w:eastAsiaTheme="minorEastAsia" w:hAnsi="Cambria Math"/>
+                          <w:i/>
+                          <w:sz w:val="40"/>
+                          <w:szCs w:val="44"/>
+                        </w:rPr>
+                      </m:ctrlPr>
+                    </m:dPr>
+                    <m:e>
+                      <m:sSub>
+                        <m:sSubPr>
+                          <m:ctrlPr>
+                            <w:rPr>
+                              <w:rFonts w:ascii="Cambria Math" w:eastAsiaTheme="minorEastAsia" w:hAnsi="Cambria Math"/>
+                              <w:i/>
+                              <w:sz w:val="40"/>
+                              <w:szCs w:val="44"/>
+                            </w:rPr>
+                          </m:ctrlPr>
+                        </m:sSubPr>
+                        <m:e>
+                          <m:r>
+                            <w:rPr>
+                              <w:rFonts w:ascii="Cambria Math" w:eastAsiaTheme="minorEastAsia" w:hAnsi="Cambria Math"/>
+                              <w:sz w:val="40"/>
+                              <w:szCs w:val="44"/>
+                            </w:rPr>
+                            <m:t>y</m:t>
+                          </m:r>
+                        </m:e>
+                        <m:sub>
+                          <m:r>
+                            <w:rPr>
+                              <w:rFonts w:ascii="Cambria Math" w:eastAsiaTheme="minorEastAsia" w:hAnsi="Cambria Math"/>
+                              <w:sz w:val="40"/>
+                              <w:szCs w:val="44"/>
+                            </w:rPr>
+                            <m:t>i</m:t>
+                          </m:r>
+                        </m:sub>
+                      </m:sSub>
+                    </m:e>
+                  </m:d>
+                </m:e>
+              </m:nary>
+            </m:den>
+          </m:f>
+        </m:oMath>
+      </m:oMathPara>
+    </w:p>
+    <w:p>
+      <w:pPr>
+        <w:rPr>
+          <w:rFonts w:eastAsiaTheme="minorEastAsia"/>
+          <w:sz w:val="40"/>
+          <w:szCs w:val="44"/>
+        </w:rPr>
+      </w:pPr>
+    </w:p>
+    <w:p>
+      <w:pPr>
+        <w:rPr>
+          <w:rFonts w:eastAsiaTheme="minorEastAsia"/>
           <w:sz w:val="40"/>
           <w:szCs w:val="44"/>
         </w:rPr>
@@ -2266,7 +4629,7 @@
     </w:p>
     <w:sectPr>
       <w:pgSz w:w="11906" w:h="16838"/>
-      <w:pgMar w:top="1417" w:right="1417" w:bottom="1417" w:left="1417" w:header="708" w:footer="708" w:gutter="0"/>
+      <w:pgMar w:top="720" w:right="720" w:bottom="720" w:left="720" w:header="708" w:footer="708" w:gutter="0"/>
       <w:cols w:space="708"/>
       <w:docGrid w:linePitch="360"/>
     </w:sectPr>

</xml_diff>

<commit_message>
Hyperbolic pattern scaffold generalized. PatternCurveDefiner dialog redesigned to use layouts.
</commit_message>
<xml_diff>
--- a/Praca inżynierska/Praca inżynierska/Stuff/Equations.docx
+++ b/Praca inżynierska/Praca inżynierska/Stuff/Equations.docx
@@ -4615,6 +4615,1007 @@
           <w:szCs w:val="44"/>
         </w:rPr>
       </w:pPr>
+    </w:p>
+    <w:p>
+      <w:pPr>
+        <w:rPr>
+          <w:rFonts w:eastAsiaTheme="minorEastAsia"/>
+          <w:sz w:val="44"/>
+          <w:szCs w:val="44"/>
+        </w:rPr>
+      </w:pPr>
+      <m:oMathPara>
+        <m:oMath>
+          <m:r>
+            <w:rPr>
+              <w:rFonts w:ascii="Cambria Math" w:eastAsiaTheme="minorEastAsia" w:hAnsi="Cambria Math"/>
+              <w:sz w:val="44"/>
+              <w:szCs w:val="44"/>
+            </w:rPr>
+            <m:t>f</m:t>
+          </m:r>
+          <m:d>
+            <m:dPr>
+              <m:ctrlPr>
+                <w:rPr>
+                  <w:rFonts w:ascii="Cambria Math" w:eastAsiaTheme="minorEastAsia" w:hAnsi="Cambria Math"/>
+                  <w:i/>
+                  <w:sz w:val="44"/>
+                  <w:szCs w:val="44"/>
+                </w:rPr>
+              </m:ctrlPr>
+            </m:dPr>
+            <m:e>
+              <m:r>
+                <w:rPr>
+                  <w:rFonts w:ascii="Cambria Math" w:eastAsiaTheme="minorEastAsia" w:hAnsi="Cambria Math"/>
+                  <w:sz w:val="44"/>
+                  <w:szCs w:val="44"/>
+                </w:rPr>
+                <m:t>x</m:t>
+              </m:r>
+            </m:e>
+          </m:d>
+          <m:r>
+            <w:rPr>
+              <w:rFonts w:ascii="Cambria Math" w:eastAsiaTheme="minorEastAsia" w:hAnsi="Cambria Math"/>
+              <w:sz w:val="44"/>
+              <w:szCs w:val="44"/>
+            </w:rPr>
+            <m:t>=</m:t>
+          </m:r>
+          <m:f>
+            <m:fPr>
+              <m:ctrlPr>
+                <w:rPr>
+                  <w:rFonts w:ascii="Cambria Math" w:eastAsiaTheme="minorEastAsia" w:hAnsi="Cambria Math"/>
+                  <w:i/>
+                  <w:sz w:val="44"/>
+                  <w:szCs w:val="44"/>
+                </w:rPr>
+              </m:ctrlPr>
+            </m:fPr>
+            <m:num>
+              <m:sSup>
+                <m:sSupPr>
+                  <m:ctrlPr>
+                    <w:rPr>
+                      <w:rFonts w:ascii="Cambria Math" w:eastAsiaTheme="minorEastAsia" w:hAnsi="Cambria Math"/>
+                      <w:i/>
+                      <w:sz w:val="44"/>
+                      <w:szCs w:val="44"/>
+                    </w:rPr>
+                  </m:ctrlPr>
+                </m:sSupPr>
+                <m:e>
+                  <m:r>
+                    <w:rPr>
+                      <w:rFonts w:ascii="Cambria Math" w:eastAsiaTheme="minorEastAsia" w:hAnsi="Cambria Math"/>
+                      <w:sz w:val="44"/>
+                      <w:szCs w:val="44"/>
+                    </w:rPr>
+                    <m:t>ae</m:t>
+                  </m:r>
+                </m:e>
+                <m:sup>
+                  <m:r>
+                    <w:rPr>
+                      <w:rFonts w:ascii="Cambria Math" w:eastAsiaTheme="minorEastAsia" w:hAnsi="Cambria Math"/>
+                      <w:sz w:val="44"/>
+                      <w:szCs w:val="44"/>
+                    </w:rPr>
+                    <m:t>bx</m:t>
+                  </m:r>
+                </m:sup>
+              </m:sSup>
+              <m:r>
+                <w:rPr>
+                  <w:rFonts w:ascii="Cambria Math" w:eastAsiaTheme="minorEastAsia" w:hAnsi="Cambria Math"/>
+                  <w:sz w:val="44"/>
+                  <w:szCs w:val="44"/>
+                </w:rPr>
+                <m:t>-</m:t>
+              </m:r>
+              <m:sSup>
+                <m:sSupPr>
+                  <m:ctrlPr>
+                    <w:rPr>
+                      <w:rFonts w:ascii="Cambria Math" w:eastAsiaTheme="minorEastAsia" w:hAnsi="Cambria Math"/>
+                      <w:i/>
+                      <w:sz w:val="44"/>
+                      <w:szCs w:val="44"/>
+                    </w:rPr>
+                  </m:ctrlPr>
+                </m:sSupPr>
+                <m:e>
+                  <m:r>
+                    <w:rPr>
+                      <w:rFonts w:ascii="Cambria Math" w:eastAsiaTheme="minorEastAsia" w:hAnsi="Cambria Math"/>
+                      <w:sz w:val="44"/>
+                      <w:szCs w:val="44"/>
+                    </w:rPr>
+                    <m:t>ce</m:t>
+                  </m:r>
+                </m:e>
+                <m:sup>
+                  <m:r>
+                    <w:rPr>
+                      <w:rFonts w:ascii="Cambria Math" w:eastAsiaTheme="minorEastAsia" w:hAnsi="Cambria Math"/>
+                      <w:sz w:val="44"/>
+                      <w:szCs w:val="44"/>
+                    </w:rPr>
+                    <m:t>-dx</m:t>
+                  </m:r>
+                </m:sup>
+              </m:sSup>
+            </m:num>
+            <m:den>
+              <m:r>
+                <w:rPr>
+                  <w:rFonts w:ascii="Cambria Math" w:eastAsiaTheme="minorEastAsia" w:hAnsi="Cambria Math"/>
+                  <w:sz w:val="44"/>
+                  <w:szCs w:val="44"/>
+                </w:rPr>
+                <m:t>f</m:t>
+              </m:r>
+            </m:den>
+          </m:f>
+          <m:r>
+            <w:rPr>
+              <w:rFonts w:ascii="Cambria Math" w:eastAsiaTheme="minorEastAsia" w:hAnsi="Cambria Math"/>
+              <w:sz w:val="44"/>
+              <w:szCs w:val="44"/>
+            </w:rPr>
+            <m:t>+i</m:t>
+          </m:r>
+        </m:oMath>
+      </m:oMathPara>
+    </w:p>
+    <w:p>
+      <w:pPr>
+        <w:rPr>
+          <w:rFonts w:eastAsiaTheme="minorEastAsia"/>
+          <w:sz w:val="40"/>
+          <w:szCs w:val="44"/>
+        </w:rPr>
+      </w:pPr>
+    </w:p>
+    <w:p>
+      <w:pPr>
+        <w:rPr>
+          <w:rFonts w:eastAsiaTheme="minorEastAsia"/>
+          <w:sz w:val="44"/>
+          <w:szCs w:val="44"/>
+        </w:rPr>
+      </w:pPr>
+      <m:oMathPara>
+        <m:oMath>
+          <m:r>
+            <w:rPr>
+              <w:rFonts w:ascii="Cambria Math" w:eastAsiaTheme="minorEastAsia" w:hAnsi="Cambria Math"/>
+              <w:sz w:val="44"/>
+              <w:szCs w:val="44"/>
+            </w:rPr>
+            <m:t>f</m:t>
+          </m:r>
+          <m:d>
+            <m:dPr>
+              <m:ctrlPr>
+                <w:rPr>
+                  <w:rFonts w:ascii="Cambria Math" w:eastAsiaTheme="minorEastAsia" w:hAnsi="Cambria Math"/>
+                  <w:i/>
+                  <w:sz w:val="44"/>
+                  <w:szCs w:val="44"/>
+                </w:rPr>
+              </m:ctrlPr>
+            </m:dPr>
+            <m:e>
+              <m:r>
+                <w:rPr>
+                  <w:rFonts w:ascii="Cambria Math" w:eastAsiaTheme="minorEastAsia" w:hAnsi="Cambria Math"/>
+                  <w:sz w:val="44"/>
+                  <w:szCs w:val="44"/>
+                </w:rPr>
+                <m:t>x</m:t>
+              </m:r>
+            </m:e>
+          </m:d>
+          <m:r>
+            <w:rPr>
+              <w:rFonts w:ascii="Cambria Math" w:eastAsiaTheme="minorEastAsia" w:hAnsi="Cambria Math"/>
+              <w:sz w:val="44"/>
+              <w:szCs w:val="44"/>
+            </w:rPr>
+            <m:t>=</m:t>
+          </m:r>
+          <m:f>
+            <m:fPr>
+              <m:ctrlPr>
+                <w:rPr>
+                  <w:rFonts w:ascii="Cambria Math" w:eastAsiaTheme="minorEastAsia" w:hAnsi="Cambria Math"/>
+                  <w:i/>
+                  <w:sz w:val="44"/>
+                  <w:szCs w:val="44"/>
+                </w:rPr>
+              </m:ctrlPr>
+            </m:fPr>
+            <m:num>
+              <m:sSup>
+                <m:sSupPr>
+                  <m:ctrlPr>
+                    <w:rPr>
+                      <w:rFonts w:ascii="Cambria Math" w:eastAsiaTheme="minorEastAsia" w:hAnsi="Cambria Math"/>
+                      <w:i/>
+                      <w:sz w:val="44"/>
+                      <w:szCs w:val="44"/>
+                    </w:rPr>
+                  </m:ctrlPr>
+                </m:sSupPr>
+                <m:e>
+                  <m:r>
+                    <w:rPr>
+                      <w:rFonts w:ascii="Cambria Math" w:eastAsiaTheme="minorEastAsia" w:hAnsi="Cambria Math"/>
+                      <w:sz w:val="44"/>
+                      <w:szCs w:val="44"/>
+                    </w:rPr>
+                    <m:t>ax</m:t>
+                  </m:r>
+                </m:e>
+                <m:sup>
+                  <m:r>
+                    <w:rPr>
+                      <w:rFonts w:ascii="Cambria Math" w:eastAsiaTheme="minorEastAsia" w:hAnsi="Cambria Math"/>
+                      <w:sz w:val="44"/>
+                      <w:szCs w:val="44"/>
+                    </w:rPr>
+                    <m:t>b</m:t>
+                  </m:r>
+                </m:sup>
+              </m:sSup>
+            </m:num>
+            <m:den>
+              <m:r>
+                <w:rPr>
+                  <w:rFonts w:ascii="Cambria Math" w:eastAsiaTheme="minorEastAsia" w:hAnsi="Cambria Math"/>
+                  <w:sz w:val="44"/>
+                  <w:szCs w:val="44"/>
+                </w:rPr>
+                <m:t>c</m:t>
+              </m:r>
+            </m:den>
+          </m:f>
+          <m:r>
+            <w:rPr>
+              <w:rFonts w:ascii="Cambria Math" w:eastAsiaTheme="minorEastAsia" w:hAnsi="Cambria Math"/>
+              <w:sz w:val="44"/>
+              <w:szCs w:val="44"/>
+            </w:rPr>
+            <m:t>+</m:t>
+          </m:r>
+          <m:f>
+            <m:fPr>
+              <m:ctrlPr>
+                <w:rPr>
+                  <w:rFonts w:ascii="Cambria Math" w:eastAsiaTheme="minorEastAsia" w:hAnsi="Cambria Math"/>
+                  <w:i/>
+                  <w:sz w:val="44"/>
+                  <w:szCs w:val="44"/>
+                </w:rPr>
+              </m:ctrlPr>
+            </m:fPr>
+            <m:num>
+              <m:sSup>
+                <m:sSupPr>
+                  <m:ctrlPr>
+                    <w:rPr>
+                      <w:rFonts w:ascii="Cambria Math" w:eastAsiaTheme="minorEastAsia" w:hAnsi="Cambria Math"/>
+                      <w:i/>
+                      <w:sz w:val="44"/>
+                      <w:szCs w:val="44"/>
+                    </w:rPr>
+                  </m:ctrlPr>
+                </m:sSupPr>
+                <m:e>
+                  <m:r>
+                    <w:rPr>
+                      <w:rFonts w:ascii="Cambria Math" w:eastAsiaTheme="minorEastAsia" w:hAnsi="Cambria Math"/>
+                      <w:sz w:val="44"/>
+                      <w:szCs w:val="44"/>
+                    </w:rPr>
+                    <m:t>dx</m:t>
+                  </m:r>
+                </m:e>
+                <m:sup>
+                  <m:r>
+                    <w:rPr>
+                      <w:rFonts w:ascii="Cambria Math" w:eastAsiaTheme="minorEastAsia" w:hAnsi="Cambria Math"/>
+                      <w:sz w:val="44"/>
+                      <w:szCs w:val="44"/>
+                    </w:rPr>
+                    <m:t>e</m:t>
+                  </m:r>
+                </m:sup>
+              </m:sSup>
+            </m:num>
+            <m:den>
+              <m:r>
+                <w:rPr>
+                  <w:rFonts w:ascii="Cambria Math" w:eastAsiaTheme="minorEastAsia" w:hAnsi="Cambria Math"/>
+                  <w:sz w:val="44"/>
+                  <w:szCs w:val="44"/>
+                </w:rPr>
+                <m:t>f</m:t>
+              </m:r>
+            </m:den>
+          </m:f>
+          <m:r>
+            <w:rPr>
+              <w:rFonts w:ascii="Cambria Math" w:eastAsiaTheme="minorEastAsia" w:hAnsi="Cambria Math"/>
+              <w:sz w:val="44"/>
+              <w:szCs w:val="44"/>
+            </w:rPr>
+            <m:t>+i</m:t>
+          </m:r>
+        </m:oMath>
+      </m:oMathPara>
+    </w:p>
+    <w:p>
+      <w:pPr>
+        <w:rPr>
+          <w:rFonts w:eastAsiaTheme="minorEastAsia"/>
+          <w:sz w:val="40"/>
+          <w:szCs w:val="44"/>
+        </w:rPr>
+      </w:pPr>
+    </w:p>
+    <w:p>
+      <w:pPr>
+        <w:rPr>
+          <w:rFonts w:eastAsiaTheme="minorEastAsia"/>
+          <w:sz w:val="40"/>
+          <w:szCs w:val="44"/>
+        </w:rPr>
+      </w:pPr>
+      <m:oMathPara>
+        <m:oMath>
+          <m:r>
+            <w:rPr>
+              <w:rFonts w:ascii="Cambria Math" w:eastAsiaTheme="minorEastAsia" w:hAnsi="Cambria Math"/>
+              <w:sz w:val="40"/>
+              <w:szCs w:val="44"/>
+            </w:rPr>
+            <m:t>f</m:t>
+          </m:r>
+          <m:d>
+            <m:dPr>
+              <m:ctrlPr>
+                <w:rPr>
+                  <w:rFonts w:ascii="Cambria Math" w:eastAsiaTheme="minorEastAsia" w:hAnsi="Cambria Math"/>
+                  <w:i/>
+                  <w:sz w:val="40"/>
+                  <w:szCs w:val="44"/>
+                </w:rPr>
+              </m:ctrlPr>
+            </m:dPr>
+            <m:e>
+              <m:r>
+                <w:rPr>
+                  <w:rFonts w:ascii="Cambria Math" w:eastAsiaTheme="minorEastAsia" w:hAnsi="Cambria Math"/>
+                  <w:sz w:val="40"/>
+                  <w:szCs w:val="44"/>
+                </w:rPr>
+                <m:t>x</m:t>
+              </m:r>
+            </m:e>
+          </m:d>
+          <m:r>
+            <w:rPr>
+              <w:rFonts w:ascii="Cambria Math" w:eastAsiaTheme="minorEastAsia" w:hAnsi="Cambria Math"/>
+              <w:sz w:val="40"/>
+              <w:szCs w:val="44"/>
+            </w:rPr>
+            <m:t>=m sin</m:t>
+          </m:r>
+          <m:d>
+            <m:dPr>
+              <m:ctrlPr>
+                <w:rPr>
+                  <w:rFonts w:ascii="Cambria Math" w:eastAsiaTheme="minorEastAsia" w:hAnsi="Cambria Math"/>
+                  <w:i/>
+                  <w:sz w:val="40"/>
+                  <w:szCs w:val="44"/>
+                </w:rPr>
+              </m:ctrlPr>
+            </m:dPr>
+            <m:e>
+              <m:r>
+                <w:rPr>
+                  <w:rFonts w:ascii="Cambria Math" w:eastAsiaTheme="minorEastAsia" w:hAnsi="Cambria Math"/>
+                  <w:sz w:val="40"/>
+                  <w:szCs w:val="44"/>
+                </w:rPr>
+                <m:t>nx+o</m:t>
+              </m:r>
+            </m:e>
+          </m:d>
+          <m:r>
+            <w:rPr>
+              <w:rFonts w:ascii="Cambria Math" w:eastAsiaTheme="minorEastAsia" w:hAnsi="Cambria Math"/>
+              <w:sz w:val="40"/>
+              <w:szCs w:val="44"/>
+            </w:rPr>
+            <m:t>+k</m:t>
+          </m:r>
+        </m:oMath>
+      </m:oMathPara>
+    </w:p>
+    <w:p>
+      <w:pPr>
+        <w:rPr>
+          <w:rFonts w:eastAsiaTheme="minorEastAsia"/>
+          <w:sz w:val="40"/>
+          <w:szCs w:val="44"/>
+        </w:rPr>
+      </w:pPr>
+    </w:p>
+    <w:p>
+      <w:pPr>
+        <w:rPr>
+          <w:rFonts w:eastAsiaTheme="minorEastAsia"/>
+          <w:sz w:val="40"/>
+          <w:szCs w:val="44"/>
+        </w:rPr>
+      </w:pPr>
+      <m:oMathPara>
+        <m:oMath>
+          <m:r>
+            <w:rPr>
+              <w:rFonts w:ascii="Cambria Math" w:eastAsiaTheme="minorEastAsia" w:hAnsi="Cambria Math"/>
+              <w:sz w:val="40"/>
+              <w:szCs w:val="44"/>
+            </w:rPr>
+            <m:t>f</m:t>
+          </m:r>
+          <m:d>
+            <m:dPr>
+              <m:ctrlPr>
+                <w:rPr>
+                  <w:rFonts w:ascii="Cambria Math" w:eastAsiaTheme="minorEastAsia" w:hAnsi="Cambria Math"/>
+                  <w:i/>
+                  <w:sz w:val="40"/>
+                  <w:szCs w:val="44"/>
+                </w:rPr>
+              </m:ctrlPr>
+            </m:dPr>
+            <m:e>
+              <m:r>
+                <w:rPr>
+                  <w:rFonts w:ascii="Cambria Math" w:eastAsiaTheme="minorEastAsia" w:hAnsi="Cambria Math"/>
+                  <w:sz w:val="40"/>
+                  <w:szCs w:val="44"/>
+                </w:rPr>
+                <m:t>x</m:t>
+              </m:r>
+            </m:e>
+          </m:d>
+          <m:r>
+            <w:rPr>
+              <w:rFonts w:ascii="Cambria Math" w:eastAsiaTheme="minorEastAsia" w:hAnsi="Cambria Math"/>
+              <w:sz w:val="40"/>
+              <w:szCs w:val="44"/>
+            </w:rPr>
+            <m:t>=m csc</m:t>
+          </m:r>
+          <m:d>
+            <m:dPr>
+              <m:ctrlPr>
+                <w:rPr>
+                  <w:rFonts w:ascii="Cambria Math" w:eastAsiaTheme="minorEastAsia" w:hAnsi="Cambria Math"/>
+                  <w:i/>
+                  <w:sz w:val="40"/>
+                  <w:szCs w:val="44"/>
+                </w:rPr>
+              </m:ctrlPr>
+            </m:dPr>
+            <m:e>
+              <m:f>
+                <m:fPr>
+                  <m:ctrlPr>
+                    <w:rPr>
+                      <w:rFonts w:ascii="Cambria Math" w:eastAsiaTheme="minorEastAsia" w:hAnsi="Cambria Math"/>
+                      <w:i/>
+                      <w:sz w:val="40"/>
+                      <w:szCs w:val="44"/>
+                    </w:rPr>
+                  </m:ctrlPr>
+                </m:fPr>
+                <m:num>
+                  <m:r>
+                    <w:rPr>
+                      <w:rFonts w:ascii="Cambria Math" w:eastAsiaTheme="minorEastAsia" w:hAnsi="Cambria Math"/>
+                      <w:sz w:val="40"/>
+                      <w:szCs w:val="44"/>
+                    </w:rPr>
+                    <m:t>2π</m:t>
+                  </m:r>
+                </m:num>
+                <m:den>
+                  <m:r>
+                    <w:rPr>
+                      <w:rFonts w:ascii="Cambria Math" w:eastAsiaTheme="minorEastAsia" w:hAnsi="Cambria Math"/>
+                      <w:sz w:val="40"/>
+                      <w:szCs w:val="44"/>
+                    </w:rPr>
+                    <m:t>n</m:t>
+                  </m:r>
+                </m:den>
+              </m:f>
+              <m:r>
+                <w:rPr>
+                  <w:rFonts w:ascii="Cambria Math" w:eastAsiaTheme="minorEastAsia" w:hAnsi="Cambria Math"/>
+                  <w:sz w:val="40"/>
+                  <w:szCs w:val="44"/>
+                </w:rPr>
+                <m:t>x</m:t>
+              </m:r>
+            </m:e>
+          </m:d>
+          <m:d>
+            <m:dPr>
+              <m:begChr m:val="|"/>
+              <m:endChr m:val="|"/>
+              <m:ctrlPr>
+                <w:rPr>
+                  <w:rFonts w:ascii="Cambria Math" w:eastAsiaTheme="minorEastAsia" w:hAnsi="Cambria Math"/>
+                  <w:i/>
+                  <w:sz w:val="40"/>
+                  <w:szCs w:val="44"/>
+                </w:rPr>
+              </m:ctrlPr>
+            </m:dPr>
+            <m:e>
+              <m:r>
+                <w:rPr>
+                  <w:rFonts w:ascii="Cambria Math" w:eastAsiaTheme="minorEastAsia" w:hAnsi="Cambria Math"/>
+                  <w:sz w:val="40"/>
+                  <w:szCs w:val="44"/>
+                </w:rPr>
+                <m:t>sin</m:t>
+              </m:r>
+              <m:d>
+                <m:dPr>
+                  <m:ctrlPr>
+                    <w:rPr>
+                      <w:rFonts w:ascii="Cambria Math" w:eastAsiaTheme="minorEastAsia" w:hAnsi="Cambria Math"/>
+                      <w:i/>
+                      <w:sz w:val="40"/>
+                      <w:szCs w:val="44"/>
+                    </w:rPr>
+                  </m:ctrlPr>
+                </m:dPr>
+                <m:e>
+                  <m:f>
+                    <m:fPr>
+                      <m:ctrlPr>
+                        <w:rPr>
+                          <w:rFonts w:ascii="Cambria Math" w:eastAsiaTheme="minorEastAsia" w:hAnsi="Cambria Math"/>
+                          <w:i/>
+                          <w:sz w:val="40"/>
+                          <w:szCs w:val="44"/>
+                        </w:rPr>
+                      </m:ctrlPr>
+                    </m:fPr>
+                    <m:num>
+                      <m:r>
+                        <w:rPr>
+                          <w:rFonts w:ascii="Cambria Math" w:eastAsiaTheme="minorEastAsia" w:hAnsi="Cambria Math"/>
+                          <w:sz w:val="40"/>
+                          <w:szCs w:val="44"/>
+                        </w:rPr>
+                        <m:t>2π</m:t>
+                      </m:r>
+                    </m:num>
+                    <m:den>
+                      <m:r>
+                        <w:rPr>
+                          <w:rFonts w:ascii="Cambria Math" w:eastAsiaTheme="minorEastAsia" w:hAnsi="Cambria Math"/>
+                          <w:sz w:val="40"/>
+                          <w:szCs w:val="44"/>
+                        </w:rPr>
+                        <m:t>n</m:t>
+                      </m:r>
+                    </m:den>
+                  </m:f>
+                  <m:r>
+                    <w:rPr>
+                      <w:rFonts w:ascii="Cambria Math" w:eastAsiaTheme="minorEastAsia" w:hAnsi="Cambria Math"/>
+                      <w:sz w:val="40"/>
+                      <w:szCs w:val="44"/>
+                    </w:rPr>
+                    <m:t>x</m:t>
+                  </m:r>
+                </m:e>
+              </m:d>
+            </m:e>
+          </m:d>
+          <m:r>
+            <w:rPr>
+              <w:rFonts w:ascii="Cambria Math" w:eastAsiaTheme="minorEastAsia" w:hAnsi="Cambria Math"/>
+              <w:sz w:val="40"/>
+              <w:szCs w:val="44"/>
+            </w:rPr>
+            <m:t>+k</m:t>
+          </m:r>
+        </m:oMath>
+      </m:oMathPara>
+    </w:p>
+    <w:p>
+      <w:pPr>
+        <w:rPr>
+          <w:rFonts w:eastAsiaTheme="minorEastAsia"/>
+          <w:sz w:val="40"/>
+          <w:szCs w:val="44"/>
+        </w:rPr>
+      </w:pPr>
+    </w:p>
+    <w:p>
+      <w:pPr>
+        <w:rPr>
+          <w:rFonts w:eastAsiaTheme="minorEastAsia"/>
+          <w:sz w:val="40"/>
+          <w:szCs w:val="44"/>
+        </w:rPr>
+      </w:pPr>
+      <m:oMathPara>
+        <m:oMath>
+          <m:r>
+            <w:rPr>
+              <w:rFonts w:ascii="Cambria Math" w:eastAsiaTheme="minorEastAsia" w:hAnsi="Cambria Math"/>
+              <w:sz w:val="40"/>
+              <w:szCs w:val="44"/>
+            </w:rPr>
+            <m:t>f</m:t>
+          </m:r>
+          <m:d>
+            <m:dPr>
+              <m:ctrlPr>
+                <w:rPr>
+                  <w:rFonts w:ascii="Cambria Math" w:eastAsiaTheme="minorEastAsia" w:hAnsi="Cambria Math"/>
+                  <w:i/>
+                  <w:sz w:val="40"/>
+                  <w:szCs w:val="44"/>
+                </w:rPr>
+              </m:ctrlPr>
+            </m:dPr>
+            <m:e>
+              <m:r>
+                <w:rPr>
+                  <w:rFonts w:ascii="Cambria Math" w:eastAsiaTheme="minorEastAsia" w:hAnsi="Cambria Math"/>
+                  <w:sz w:val="40"/>
+                  <w:szCs w:val="44"/>
+                </w:rPr>
+                <m:t>x</m:t>
+              </m:r>
+            </m:e>
+          </m:d>
+          <m:r>
+            <w:rPr>
+              <w:rFonts w:ascii="Cambria Math" w:eastAsiaTheme="minorEastAsia" w:hAnsi="Cambria Math"/>
+              <w:sz w:val="40"/>
+              <w:szCs w:val="44"/>
+            </w:rPr>
+            <m:t>=</m:t>
+          </m:r>
+          <m:f>
+            <m:fPr>
+              <m:ctrlPr>
+                <w:rPr>
+                  <w:rFonts w:ascii="Cambria Math" w:eastAsiaTheme="minorEastAsia" w:hAnsi="Cambria Math"/>
+                  <w:i/>
+                  <w:sz w:val="40"/>
+                  <w:szCs w:val="44"/>
+                </w:rPr>
+              </m:ctrlPr>
+            </m:fPr>
+            <m:num>
+              <m:r>
+                <w:rPr>
+                  <w:rFonts w:ascii="Cambria Math" w:eastAsiaTheme="minorEastAsia" w:hAnsi="Cambria Math"/>
+                  <w:sz w:val="40"/>
+                  <w:szCs w:val="44"/>
+                </w:rPr>
+                <m:t>2m</m:t>
+              </m:r>
+            </m:num>
+            <m:den>
+              <m:r>
+                <w:rPr>
+                  <w:rFonts w:ascii="Cambria Math" w:eastAsiaTheme="minorEastAsia" w:hAnsi="Cambria Math"/>
+                  <w:sz w:val="40"/>
+                  <w:szCs w:val="44"/>
+                </w:rPr>
+                <m:t>π</m:t>
+              </m:r>
+            </m:den>
+          </m:f>
+          <m:r>
+            <w:rPr>
+              <w:rFonts w:ascii="Cambria Math" w:eastAsiaTheme="minorEastAsia" w:hAnsi="Cambria Math"/>
+              <w:sz w:val="40"/>
+              <w:szCs w:val="44"/>
+            </w:rPr>
+            <m:t xml:space="preserve"> arc sin</m:t>
+          </m:r>
+          <m:d>
+            <m:dPr>
+              <m:ctrlPr>
+                <w:rPr>
+                  <w:rFonts w:ascii="Cambria Math" w:eastAsiaTheme="minorEastAsia" w:hAnsi="Cambria Math"/>
+                  <w:i/>
+                  <w:sz w:val="40"/>
+                  <w:szCs w:val="44"/>
+                </w:rPr>
+              </m:ctrlPr>
+            </m:dPr>
+            <m:e>
+              <m:r>
+                <w:rPr>
+                  <w:rFonts w:ascii="Cambria Math" w:eastAsiaTheme="minorEastAsia" w:hAnsi="Cambria Math"/>
+                  <w:sz w:val="40"/>
+                  <w:szCs w:val="44"/>
+                </w:rPr>
+                <m:t>sin</m:t>
+              </m:r>
+              <m:d>
+                <m:dPr>
+                  <m:ctrlPr>
+                    <w:rPr>
+                      <w:rFonts w:ascii="Cambria Math" w:eastAsiaTheme="minorEastAsia" w:hAnsi="Cambria Math"/>
+                      <w:i/>
+                      <w:sz w:val="40"/>
+                      <w:szCs w:val="44"/>
+                    </w:rPr>
+                  </m:ctrlPr>
+                </m:dPr>
+                <m:e>
+                  <m:f>
+                    <m:fPr>
+                      <m:ctrlPr>
+                        <w:rPr>
+                          <w:rFonts w:ascii="Cambria Math" w:eastAsiaTheme="minorEastAsia" w:hAnsi="Cambria Math"/>
+                          <w:i/>
+                          <w:sz w:val="40"/>
+                          <w:szCs w:val="44"/>
+                        </w:rPr>
+                      </m:ctrlPr>
+                    </m:fPr>
+                    <m:num>
+                      <m:r>
+                        <w:rPr>
+                          <w:rFonts w:ascii="Cambria Math" w:eastAsiaTheme="minorEastAsia" w:hAnsi="Cambria Math"/>
+                          <w:sz w:val="40"/>
+                          <w:szCs w:val="44"/>
+                        </w:rPr>
+                        <m:t>2π</m:t>
+                      </m:r>
+                    </m:num>
+                    <m:den>
+                      <m:r>
+                        <w:rPr>
+                          <w:rFonts w:ascii="Cambria Math" w:eastAsiaTheme="minorEastAsia" w:hAnsi="Cambria Math"/>
+                          <w:sz w:val="40"/>
+                          <w:szCs w:val="44"/>
+                        </w:rPr>
+                        <m:t>n</m:t>
+                      </m:r>
+                    </m:den>
+                  </m:f>
+                  <m:r>
+                    <w:rPr>
+                      <w:rFonts w:ascii="Cambria Math" w:eastAsiaTheme="minorEastAsia" w:hAnsi="Cambria Math"/>
+                      <w:sz w:val="40"/>
+                      <w:szCs w:val="44"/>
+                    </w:rPr>
+                    <m:t>x</m:t>
+                  </m:r>
+                </m:e>
+              </m:d>
+            </m:e>
+          </m:d>
+          <m:r>
+            <w:rPr>
+              <w:rFonts w:ascii="Cambria Math" w:eastAsiaTheme="minorEastAsia" w:hAnsi="Cambria Math"/>
+              <w:sz w:val="40"/>
+              <w:szCs w:val="44"/>
+            </w:rPr>
+            <m:t>+k</m:t>
+          </m:r>
+        </m:oMath>
+      </m:oMathPara>
+    </w:p>
+    <w:p>
+      <w:pPr>
+        <w:rPr>
+          <w:rFonts w:eastAsiaTheme="minorEastAsia"/>
+          <w:sz w:val="40"/>
+          <w:szCs w:val="44"/>
+        </w:rPr>
+      </w:pPr>
+    </w:p>
+    <w:p>
+      <w:pPr>
+        <w:rPr>
+          <w:rFonts w:eastAsiaTheme="minorEastAsia"/>
+          <w:sz w:val="40"/>
+          <w:szCs w:val="44"/>
+        </w:rPr>
+      </w:pPr>
+      <m:oMathPara>
+        <m:oMath>
+          <m:r>
+            <w:rPr>
+              <w:rFonts w:ascii="Cambria Math" w:eastAsiaTheme="minorEastAsia" w:hAnsi="Cambria Math"/>
+              <w:sz w:val="40"/>
+              <w:szCs w:val="44"/>
+            </w:rPr>
+            <m:t>f</m:t>
+          </m:r>
+          <m:d>
+            <m:dPr>
+              <m:ctrlPr>
+                <w:rPr>
+                  <w:rFonts w:ascii="Cambria Math" w:eastAsiaTheme="minorEastAsia" w:hAnsi="Cambria Math"/>
+                  <w:i/>
+                  <w:sz w:val="40"/>
+                  <w:szCs w:val="44"/>
+                </w:rPr>
+              </m:ctrlPr>
+            </m:dPr>
+            <m:e>
+              <m:r>
+                <w:rPr>
+                  <w:rFonts w:ascii="Cambria Math" w:eastAsiaTheme="minorEastAsia" w:hAnsi="Cambria Math"/>
+                  <w:sz w:val="40"/>
+                  <w:szCs w:val="44"/>
+                </w:rPr>
+                <m:t>x</m:t>
+              </m:r>
+            </m:e>
+          </m:d>
+          <m:r>
+            <w:rPr>
+              <w:rFonts w:ascii="Cambria Math" w:eastAsiaTheme="minorEastAsia" w:hAnsi="Cambria Math"/>
+              <w:sz w:val="40"/>
+              <w:szCs w:val="44"/>
+            </w:rPr>
+            <m:t>=-</m:t>
+          </m:r>
+          <m:f>
+            <m:fPr>
+              <m:ctrlPr>
+                <w:rPr>
+                  <w:rFonts w:ascii="Cambria Math" w:eastAsiaTheme="minorEastAsia" w:hAnsi="Cambria Math"/>
+                  <w:i/>
+                  <w:sz w:val="40"/>
+                  <w:szCs w:val="44"/>
+                </w:rPr>
+              </m:ctrlPr>
+            </m:fPr>
+            <m:num>
+              <m:r>
+                <w:rPr>
+                  <w:rFonts w:ascii="Cambria Math" w:eastAsiaTheme="minorEastAsia" w:hAnsi="Cambria Math"/>
+                  <w:sz w:val="40"/>
+                  <w:szCs w:val="44"/>
+                </w:rPr>
+                <m:t>2m</m:t>
+              </m:r>
+            </m:num>
+            <m:den>
+              <m:r>
+                <w:rPr>
+                  <w:rFonts w:ascii="Cambria Math" w:eastAsiaTheme="minorEastAsia" w:hAnsi="Cambria Math"/>
+                  <w:sz w:val="40"/>
+                  <w:szCs w:val="44"/>
+                </w:rPr>
+                <m:t>π</m:t>
+              </m:r>
+            </m:den>
+          </m:f>
+          <m:r>
+            <w:rPr>
+              <w:rFonts w:ascii="Cambria Math" w:eastAsiaTheme="minorEastAsia" w:hAnsi="Cambria Math"/>
+              <w:sz w:val="40"/>
+              <w:szCs w:val="44"/>
+            </w:rPr>
+            <m:t xml:space="preserve"> arc tan</m:t>
+          </m:r>
+          <m:d>
+            <m:dPr>
+              <m:ctrlPr>
+                <w:rPr>
+                  <w:rFonts w:ascii="Cambria Math" w:eastAsiaTheme="minorEastAsia" w:hAnsi="Cambria Math"/>
+                  <w:i/>
+                  <w:sz w:val="40"/>
+                  <w:szCs w:val="44"/>
+                </w:rPr>
+              </m:ctrlPr>
+            </m:dPr>
+            <m:e>
+              <m:r>
+                <w:rPr>
+                  <w:rFonts w:ascii="Cambria Math" w:eastAsiaTheme="minorEastAsia" w:hAnsi="Cambria Math"/>
+                  <w:sz w:val="40"/>
+                  <w:szCs w:val="44"/>
+                </w:rPr>
+                <m:t>cot</m:t>
+              </m:r>
+              <m:d>
+                <m:dPr>
+                  <m:ctrlPr>
+                    <w:rPr>
+                      <w:rFonts w:ascii="Cambria Math" w:eastAsiaTheme="minorEastAsia" w:hAnsi="Cambria Math"/>
+                      <w:i/>
+                      <w:sz w:val="40"/>
+                      <w:szCs w:val="44"/>
+                    </w:rPr>
+                  </m:ctrlPr>
+                </m:dPr>
+                <m:e>
+                  <m:f>
+                    <m:fPr>
+                      <m:ctrlPr>
+                        <w:rPr>
+                          <w:rFonts w:ascii="Cambria Math" w:eastAsiaTheme="minorEastAsia" w:hAnsi="Cambria Math"/>
+                          <w:i/>
+                          <w:sz w:val="40"/>
+                          <w:szCs w:val="44"/>
+                        </w:rPr>
+                      </m:ctrlPr>
+                    </m:fPr>
+                    <m:num>
+                      <m:r>
+                        <w:rPr>
+                          <w:rFonts w:ascii="Cambria Math" w:eastAsiaTheme="minorEastAsia" w:hAnsi="Cambria Math"/>
+                          <w:sz w:val="40"/>
+                          <w:szCs w:val="44"/>
+                        </w:rPr>
+                        <m:t>π</m:t>
+                      </m:r>
+                    </m:num>
+                    <m:den>
+                      <m:r>
+                        <w:rPr>
+                          <w:rFonts w:ascii="Cambria Math" w:eastAsiaTheme="minorEastAsia" w:hAnsi="Cambria Math"/>
+                          <w:sz w:val="40"/>
+                          <w:szCs w:val="44"/>
+                        </w:rPr>
+                        <m:t>n</m:t>
+                      </m:r>
+                    </m:den>
+                  </m:f>
+                  <m:r>
+                    <w:rPr>
+                      <w:rFonts w:ascii="Cambria Math" w:eastAsiaTheme="minorEastAsia" w:hAnsi="Cambria Math"/>
+                      <w:sz w:val="40"/>
+                      <w:szCs w:val="44"/>
+                    </w:rPr>
+                    <m:t>x</m:t>
+                  </m:r>
+                </m:e>
+              </m:d>
+            </m:e>
+          </m:d>
+          <m:r>
+            <w:rPr>
+              <w:rFonts w:ascii="Cambria Math" w:eastAsiaTheme="minorEastAsia" w:hAnsi="Cambria Math"/>
+              <w:sz w:val="40"/>
+              <w:szCs w:val="44"/>
+            </w:rPr>
+            <m:t>+k</m:t>
+          </m:r>
+        </m:oMath>
+      </m:oMathPara>
     </w:p>
     <w:p>
       <w:pPr>

</xml_diff>

<commit_message>
Custom-Geometric filter mean. UI readability change in GridPreviewer. New explanations in AvgInfo. In MainWindow: version 1.2 in title bar, fix for Minimized state.
</commit_message>
<xml_diff>
--- a/Praca inżynierska/Praca inżynierska/Stuff/Equations.docx
+++ b/Praca inżynierska/Praca inżynierska/Stuff/Equations.docx
@@ -5614,6 +5614,2686 @@
             </w:rPr>
             <m:t>+k</m:t>
           </m:r>
+        </m:oMath>
+      </m:oMathPara>
+    </w:p>
+    <w:p>
+      <w:pPr>
+        <w:rPr>
+          <w:rFonts w:eastAsiaTheme="minorEastAsia"/>
+          <w:sz w:val="40"/>
+          <w:szCs w:val="44"/>
+        </w:rPr>
+      </w:pPr>
+      <w:r>
+        <w:rPr>
+          <w:rFonts w:eastAsiaTheme="minorEastAsia"/>
+          <w:sz w:val="40"/>
+          <w:szCs w:val="44"/>
+        </w:rPr>
+        <w:br w:type="page"/>
+      </w:r>
+    </w:p>
+    <w:p>
+      <w:pPr>
+        <w:rPr>
+          <w:rFonts w:eastAsiaTheme="minorEastAsia"/>
+          <w:sz w:val="40"/>
+          <w:szCs w:val="44"/>
+        </w:rPr>
+      </w:pPr>
+      <m:oMathPara>
+        <m:oMath>
+          <m:r>
+            <w:rPr>
+              <w:rFonts w:ascii="Cambria Math" w:eastAsiaTheme="minorEastAsia" w:hAnsi="Cambria Math"/>
+              <w:sz w:val="40"/>
+              <w:szCs w:val="44"/>
+            </w:rPr>
+            <w:lastRenderedPageBreak/>
+            <m:t>Diff</m:t>
+          </m:r>
+          <m:d>
+            <m:dPr>
+              <m:ctrlPr>
+                <w:rPr>
+                  <w:rFonts w:ascii="Cambria Math" w:eastAsiaTheme="minorEastAsia" w:hAnsi="Cambria Math"/>
+                  <w:i/>
+                  <w:sz w:val="40"/>
+                  <w:szCs w:val="44"/>
+                </w:rPr>
+              </m:ctrlPr>
+            </m:dPr>
+            <m:e>
+              <m:sSub>
+                <m:sSubPr>
+                  <m:ctrlPr>
+                    <w:rPr>
+                      <w:rFonts w:ascii="Cambria Math" w:eastAsiaTheme="minorEastAsia" w:hAnsi="Cambria Math"/>
+                      <w:i/>
+                      <w:sz w:val="40"/>
+                      <w:szCs w:val="44"/>
+                    </w:rPr>
+                  </m:ctrlPr>
+                </m:sSubPr>
+                <m:e>
+                  <m:r>
+                    <w:rPr>
+                      <w:rFonts w:ascii="Cambria Math" w:eastAsiaTheme="minorEastAsia" w:hAnsi="Cambria Math"/>
+                      <w:sz w:val="40"/>
+                      <w:szCs w:val="44"/>
+                    </w:rPr>
+                    <m:t>x</m:t>
+                  </m:r>
+                </m:e>
+                <m:sub>
+                  <m:r>
+                    <w:rPr>
+                      <w:rFonts w:ascii="Cambria Math" w:eastAsiaTheme="minorEastAsia" w:hAnsi="Cambria Math"/>
+                      <w:sz w:val="40"/>
+                      <w:szCs w:val="44"/>
+                    </w:rPr>
+                    <m:t>i</m:t>
+                  </m:r>
+                </m:sub>
+              </m:sSub>
+            </m:e>
+          </m:d>
+          <m:r>
+            <w:rPr>
+              <w:rFonts w:ascii="Cambria Math" w:eastAsiaTheme="minorEastAsia" w:hAnsi="Cambria Math"/>
+              <w:sz w:val="40"/>
+              <w:szCs w:val="44"/>
+            </w:rPr>
+            <m:t xml:space="preserve"> := </m:t>
+          </m:r>
+          <m:f>
+            <m:fPr>
+              <m:ctrlPr>
+                <w:rPr>
+                  <w:rFonts w:ascii="Cambria Math" w:eastAsiaTheme="minorEastAsia" w:hAnsi="Cambria Math"/>
+                  <w:i/>
+                  <w:sz w:val="40"/>
+                  <w:szCs w:val="44"/>
+                </w:rPr>
+              </m:ctrlPr>
+            </m:fPr>
+            <m:num>
+              <m:r>
+                <w:rPr>
+                  <w:rFonts w:ascii="Cambria Math" w:eastAsiaTheme="minorEastAsia" w:hAnsi="Cambria Math"/>
+                  <w:sz w:val="40"/>
+                  <w:szCs w:val="44"/>
+                </w:rPr>
+                <m:t>M</m:t>
+              </m:r>
+              <m:d>
+                <m:dPr>
+                  <m:begChr m:val="{"/>
+                  <m:endChr m:val="}"/>
+                  <m:ctrlPr>
+                    <w:rPr>
+                      <w:rFonts w:ascii="Cambria Math" w:eastAsiaTheme="minorEastAsia" w:hAnsi="Cambria Math"/>
+                      <w:i/>
+                      <w:sz w:val="40"/>
+                      <w:szCs w:val="44"/>
+                    </w:rPr>
+                  </m:ctrlPr>
+                </m:dPr>
+                <m:e>
+                  <m:sSub>
+                    <m:sSubPr>
+                      <m:ctrlPr>
+                        <w:rPr>
+                          <w:rFonts w:ascii="Cambria Math" w:eastAsiaTheme="minorEastAsia" w:hAnsi="Cambria Math"/>
+                          <w:i/>
+                          <w:sz w:val="40"/>
+                          <w:szCs w:val="44"/>
+                        </w:rPr>
+                      </m:ctrlPr>
+                    </m:sSubPr>
+                    <m:e>
+                      <m:r>
+                        <w:rPr>
+                          <w:rFonts w:ascii="Cambria Math" w:eastAsiaTheme="minorEastAsia" w:hAnsi="Cambria Math"/>
+                          <w:sz w:val="40"/>
+                          <w:szCs w:val="44"/>
+                        </w:rPr>
+                        <m:t>y</m:t>
+                      </m:r>
+                    </m:e>
+                    <m:sub>
+                      <m:r>
+                        <w:rPr>
+                          <w:rFonts w:ascii="Cambria Math" w:eastAsiaTheme="minorEastAsia" w:hAnsi="Cambria Math"/>
+                          <w:sz w:val="40"/>
+                          <w:szCs w:val="44"/>
+                        </w:rPr>
+                        <m:t>0</m:t>
+                      </m:r>
+                    </m:sub>
+                  </m:sSub>
+                  <m:r>
+                    <w:rPr>
+                      <w:rFonts w:ascii="Cambria Math" w:eastAsiaTheme="minorEastAsia" w:hAnsi="Cambria Math"/>
+                      <w:sz w:val="40"/>
+                      <w:szCs w:val="44"/>
+                    </w:rPr>
+                    <m:t xml:space="preserve">, </m:t>
+                  </m:r>
+                  <m:sSub>
+                    <m:sSubPr>
+                      <m:ctrlPr>
+                        <w:rPr>
+                          <w:rFonts w:ascii="Cambria Math" w:eastAsiaTheme="minorEastAsia" w:hAnsi="Cambria Math"/>
+                          <w:i/>
+                          <w:sz w:val="40"/>
+                          <w:szCs w:val="44"/>
+                        </w:rPr>
+                      </m:ctrlPr>
+                    </m:sSubPr>
+                    <m:e>
+                      <m:r>
+                        <w:rPr>
+                          <w:rFonts w:ascii="Cambria Math" w:eastAsiaTheme="minorEastAsia" w:hAnsi="Cambria Math"/>
+                          <w:sz w:val="40"/>
+                          <w:szCs w:val="44"/>
+                        </w:rPr>
+                        <m:t>y</m:t>
+                      </m:r>
+                    </m:e>
+                    <m:sub>
+                      <m:r>
+                        <w:rPr>
+                          <w:rFonts w:ascii="Cambria Math" w:eastAsiaTheme="minorEastAsia" w:hAnsi="Cambria Math"/>
+                          <w:sz w:val="40"/>
+                          <w:szCs w:val="44"/>
+                        </w:rPr>
+                        <m:t>1</m:t>
+                      </m:r>
+                    </m:sub>
+                  </m:sSub>
+                  <m:r>
+                    <w:rPr>
+                      <w:rFonts w:ascii="Cambria Math" w:eastAsiaTheme="minorEastAsia" w:hAnsi="Cambria Math"/>
+                      <w:sz w:val="40"/>
+                      <w:szCs w:val="44"/>
+                    </w:rPr>
+                    <m:t>,…,</m:t>
+                  </m:r>
+                  <m:sSub>
+                    <m:sSubPr>
+                      <m:ctrlPr>
+                        <w:rPr>
+                          <w:rFonts w:ascii="Cambria Math" w:eastAsiaTheme="minorEastAsia" w:hAnsi="Cambria Math"/>
+                          <w:i/>
+                          <w:sz w:val="40"/>
+                          <w:szCs w:val="44"/>
+                        </w:rPr>
+                      </m:ctrlPr>
+                    </m:sSubPr>
+                    <m:e>
+                      <m:r>
+                        <w:rPr>
+                          <w:rFonts w:ascii="Cambria Math" w:eastAsiaTheme="minorEastAsia" w:hAnsi="Cambria Math"/>
+                          <w:sz w:val="40"/>
+                          <w:szCs w:val="44"/>
+                        </w:rPr>
+                        <m:t>y</m:t>
+                      </m:r>
+                    </m:e>
+                    <m:sub>
+                      <m:r>
+                        <w:rPr>
+                          <w:rFonts w:ascii="Cambria Math" w:eastAsiaTheme="minorEastAsia" w:hAnsi="Cambria Math"/>
+                          <w:sz w:val="40"/>
+                          <w:szCs w:val="44"/>
+                        </w:rPr>
+                        <m:t>n</m:t>
+                      </m:r>
+                    </m:sub>
+                  </m:sSub>
+                </m:e>
+              </m:d>
+            </m:num>
+            <m:den>
+              <m:r>
+                <w:rPr>
+                  <w:rFonts w:ascii="Cambria Math" w:eastAsiaTheme="minorEastAsia" w:hAnsi="Cambria Math"/>
+                  <w:sz w:val="40"/>
+                  <w:szCs w:val="44"/>
+                </w:rPr>
+                <m:t>max</m:t>
+              </m:r>
+              <m:d>
+                <m:dPr>
+                  <m:begChr m:val="{"/>
+                  <m:endChr m:val="}"/>
+                  <m:ctrlPr>
+                    <w:rPr>
+                      <w:rFonts w:ascii="Cambria Math" w:eastAsiaTheme="minorEastAsia" w:hAnsi="Cambria Math"/>
+                      <w:i/>
+                      <w:sz w:val="40"/>
+                      <w:szCs w:val="44"/>
+                    </w:rPr>
+                  </m:ctrlPr>
+                </m:dPr>
+                <m:e>
+                  <m:sSub>
+                    <m:sSubPr>
+                      <m:ctrlPr>
+                        <w:rPr>
+                          <w:rFonts w:ascii="Cambria Math" w:eastAsiaTheme="minorEastAsia" w:hAnsi="Cambria Math"/>
+                          <w:i/>
+                          <w:sz w:val="40"/>
+                          <w:szCs w:val="44"/>
+                        </w:rPr>
+                      </m:ctrlPr>
+                    </m:sSubPr>
+                    <m:e>
+                      <m:r>
+                        <w:rPr>
+                          <w:rFonts w:ascii="Cambria Math" w:eastAsiaTheme="minorEastAsia" w:hAnsi="Cambria Math"/>
+                          <w:sz w:val="40"/>
+                          <w:szCs w:val="44"/>
+                        </w:rPr>
+                        <m:t>y</m:t>
+                      </m:r>
+                    </m:e>
+                    <m:sub>
+                      <m:r>
+                        <w:rPr>
+                          <w:rFonts w:ascii="Cambria Math" w:eastAsiaTheme="minorEastAsia" w:hAnsi="Cambria Math"/>
+                          <w:sz w:val="40"/>
+                          <w:szCs w:val="44"/>
+                        </w:rPr>
+                        <m:t>0</m:t>
+                      </m:r>
+                    </m:sub>
+                  </m:sSub>
+                  <m:r>
+                    <w:rPr>
+                      <w:rFonts w:ascii="Cambria Math" w:eastAsiaTheme="minorEastAsia" w:hAnsi="Cambria Math"/>
+                      <w:sz w:val="40"/>
+                      <w:szCs w:val="44"/>
+                    </w:rPr>
+                    <m:t xml:space="preserve">, </m:t>
+                  </m:r>
+                  <m:sSub>
+                    <m:sSubPr>
+                      <m:ctrlPr>
+                        <w:rPr>
+                          <w:rFonts w:ascii="Cambria Math" w:eastAsiaTheme="minorEastAsia" w:hAnsi="Cambria Math"/>
+                          <w:i/>
+                          <w:sz w:val="40"/>
+                          <w:szCs w:val="44"/>
+                        </w:rPr>
+                      </m:ctrlPr>
+                    </m:sSubPr>
+                    <m:e>
+                      <m:r>
+                        <w:rPr>
+                          <w:rFonts w:ascii="Cambria Math" w:eastAsiaTheme="minorEastAsia" w:hAnsi="Cambria Math"/>
+                          <w:sz w:val="40"/>
+                          <w:szCs w:val="44"/>
+                        </w:rPr>
+                        <m:t>y</m:t>
+                      </m:r>
+                    </m:e>
+                    <m:sub>
+                      <m:r>
+                        <w:rPr>
+                          <w:rFonts w:ascii="Cambria Math" w:eastAsiaTheme="minorEastAsia" w:hAnsi="Cambria Math"/>
+                          <w:sz w:val="40"/>
+                          <w:szCs w:val="44"/>
+                        </w:rPr>
+                        <m:t>1</m:t>
+                      </m:r>
+                    </m:sub>
+                  </m:sSub>
+                  <m:r>
+                    <w:rPr>
+                      <w:rFonts w:ascii="Cambria Math" w:eastAsiaTheme="minorEastAsia" w:hAnsi="Cambria Math"/>
+                      <w:sz w:val="40"/>
+                      <w:szCs w:val="44"/>
+                    </w:rPr>
+                    <m:t>,…,</m:t>
+                  </m:r>
+                  <m:sSub>
+                    <m:sSubPr>
+                      <m:ctrlPr>
+                        <w:rPr>
+                          <w:rFonts w:ascii="Cambria Math" w:eastAsiaTheme="minorEastAsia" w:hAnsi="Cambria Math"/>
+                          <w:i/>
+                          <w:sz w:val="40"/>
+                          <w:szCs w:val="44"/>
+                        </w:rPr>
+                      </m:ctrlPr>
+                    </m:sSubPr>
+                    <m:e>
+                      <m:r>
+                        <w:rPr>
+                          <w:rFonts w:ascii="Cambria Math" w:eastAsiaTheme="minorEastAsia" w:hAnsi="Cambria Math"/>
+                          <w:sz w:val="40"/>
+                          <w:szCs w:val="44"/>
+                        </w:rPr>
+                        <m:t>y</m:t>
+                      </m:r>
+                    </m:e>
+                    <m:sub>
+                      <m:r>
+                        <w:rPr>
+                          <w:rFonts w:ascii="Cambria Math" w:eastAsiaTheme="minorEastAsia" w:hAnsi="Cambria Math"/>
+                          <w:sz w:val="40"/>
+                          <w:szCs w:val="44"/>
+                        </w:rPr>
+                        <m:t>n</m:t>
+                      </m:r>
+                    </m:sub>
+                  </m:sSub>
+                </m:e>
+              </m:d>
+              <m:r>
+                <w:rPr>
+                  <w:rFonts w:ascii="Cambria Math" w:eastAsiaTheme="minorEastAsia" w:hAnsi="Cambria Math"/>
+                  <w:sz w:val="40"/>
+                  <w:szCs w:val="44"/>
+                </w:rPr>
+                <m:t>-min</m:t>
+              </m:r>
+              <m:d>
+                <m:dPr>
+                  <m:begChr m:val="{"/>
+                  <m:endChr m:val="}"/>
+                  <m:ctrlPr>
+                    <w:rPr>
+                      <w:rFonts w:ascii="Cambria Math" w:eastAsiaTheme="minorEastAsia" w:hAnsi="Cambria Math"/>
+                      <w:i/>
+                      <w:sz w:val="40"/>
+                      <w:szCs w:val="44"/>
+                    </w:rPr>
+                  </m:ctrlPr>
+                </m:dPr>
+                <m:e>
+                  <m:sSub>
+                    <m:sSubPr>
+                      <m:ctrlPr>
+                        <w:rPr>
+                          <w:rFonts w:ascii="Cambria Math" w:eastAsiaTheme="minorEastAsia" w:hAnsi="Cambria Math"/>
+                          <w:i/>
+                          <w:sz w:val="40"/>
+                          <w:szCs w:val="44"/>
+                        </w:rPr>
+                      </m:ctrlPr>
+                    </m:sSubPr>
+                    <m:e>
+                      <m:r>
+                        <w:rPr>
+                          <w:rFonts w:ascii="Cambria Math" w:eastAsiaTheme="minorEastAsia" w:hAnsi="Cambria Math"/>
+                          <w:sz w:val="40"/>
+                          <w:szCs w:val="44"/>
+                        </w:rPr>
+                        <m:t>y</m:t>
+                      </m:r>
+                    </m:e>
+                    <m:sub>
+                      <m:r>
+                        <w:rPr>
+                          <w:rFonts w:ascii="Cambria Math" w:eastAsiaTheme="minorEastAsia" w:hAnsi="Cambria Math"/>
+                          <w:sz w:val="40"/>
+                          <w:szCs w:val="44"/>
+                        </w:rPr>
+                        <m:t>0</m:t>
+                      </m:r>
+                    </m:sub>
+                  </m:sSub>
+                  <m:r>
+                    <w:rPr>
+                      <w:rFonts w:ascii="Cambria Math" w:eastAsiaTheme="minorEastAsia" w:hAnsi="Cambria Math"/>
+                      <w:sz w:val="40"/>
+                      <w:szCs w:val="44"/>
+                    </w:rPr>
+                    <m:t xml:space="preserve">, </m:t>
+                  </m:r>
+                  <m:sSub>
+                    <m:sSubPr>
+                      <m:ctrlPr>
+                        <w:rPr>
+                          <w:rFonts w:ascii="Cambria Math" w:eastAsiaTheme="minorEastAsia" w:hAnsi="Cambria Math"/>
+                          <w:i/>
+                          <w:sz w:val="40"/>
+                          <w:szCs w:val="44"/>
+                        </w:rPr>
+                      </m:ctrlPr>
+                    </m:sSubPr>
+                    <m:e>
+                      <m:r>
+                        <w:rPr>
+                          <w:rFonts w:ascii="Cambria Math" w:eastAsiaTheme="minorEastAsia" w:hAnsi="Cambria Math"/>
+                          <w:sz w:val="40"/>
+                          <w:szCs w:val="44"/>
+                        </w:rPr>
+                        <m:t>y</m:t>
+                      </m:r>
+                    </m:e>
+                    <m:sub>
+                      <m:r>
+                        <w:rPr>
+                          <w:rFonts w:ascii="Cambria Math" w:eastAsiaTheme="minorEastAsia" w:hAnsi="Cambria Math"/>
+                          <w:sz w:val="40"/>
+                          <w:szCs w:val="44"/>
+                        </w:rPr>
+                        <m:t>1</m:t>
+                      </m:r>
+                    </m:sub>
+                  </m:sSub>
+                  <m:r>
+                    <w:rPr>
+                      <w:rFonts w:ascii="Cambria Math" w:eastAsiaTheme="minorEastAsia" w:hAnsi="Cambria Math"/>
+                      <w:sz w:val="40"/>
+                      <w:szCs w:val="44"/>
+                    </w:rPr>
+                    <m:t>,…,</m:t>
+                  </m:r>
+                  <m:sSub>
+                    <m:sSubPr>
+                      <m:ctrlPr>
+                        <w:rPr>
+                          <w:rFonts w:ascii="Cambria Math" w:eastAsiaTheme="minorEastAsia" w:hAnsi="Cambria Math"/>
+                          <w:i/>
+                          <w:sz w:val="40"/>
+                          <w:szCs w:val="44"/>
+                        </w:rPr>
+                      </m:ctrlPr>
+                    </m:sSubPr>
+                    <m:e>
+                      <m:r>
+                        <w:rPr>
+                          <w:rFonts w:ascii="Cambria Math" w:eastAsiaTheme="minorEastAsia" w:hAnsi="Cambria Math"/>
+                          <w:sz w:val="40"/>
+                          <w:szCs w:val="44"/>
+                        </w:rPr>
+                        <m:t>y</m:t>
+                      </m:r>
+                    </m:e>
+                    <m:sub>
+                      <m:r>
+                        <w:rPr>
+                          <w:rFonts w:ascii="Cambria Math" w:eastAsiaTheme="minorEastAsia" w:hAnsi="Cambria Math"/>
+                          <w:sz w:val="40"/>
+                          <w:szCs w:val="44"/>
+                        </w:rPr>
+                        <m:t>n</m:t>
+                      </m:r>
+                    </m:sub>
+                  </m:sSub>
+                </m:e>
+              </m:d>
+            </m:den>
+          </m:f>
+        </m:oMath>
+      </m:oMathPara>
+    </w:p>
+    <w:p>
+      <w:pPr>
+        <w:rPr>
+          <w:rFonts w:eastAsiaTheme="minorEastAsia"/>
+          <w:sz w:val="40"/>
+          <w:szCs w:val="44"/>
+        </w:rPr>
+      </w:pPr>
+    </w:p>
+    <w:p>
+      <w:pPr>
+        <w:rPr>
+          <w:rFonts w:eastAsiaTheme="minorEastAsia"/>
+          <w:sz w:val="40"/>
+          <w:szCs w:val="44"/>
+        </w:rPr>
+      </w:pPr>
+      <m:oMathPara>
+        <m:oMath>
+          <m:r>
+            <w:rPr>
+              <w:rFonts w:ascii="Cambria Math" w:eastAsiaTheme="minorEastAsia" w:hAnsi="Cambria Math"/>
+              <w:sz w:val="40"/>
+              <w:szCs w:val="44"/>
+            </w:rPr>
+            <m:t>Diff_Alt(</m:t>
+          </m:r>
+          <m:sSub>
+            <m:sSubPr>
+              <m:ctrlPr>
+                <w:rPr>
+                  <w:rFonts w:ascii="Cambria Math" w:eastAsiaTheme="minorEastAsia" w:hAnsi="Cambria Math"/>
+                  <w:i/>
+                  <w:sz w:val="40"/>
+                  <w:szCs w:val="44"/>
+                </w:rPr>
+              </m:ctrlPr>
+            </m:sSubPr>
+            <m:e>
+              <m:r>
+                <w:rPr>
+                  <w:rFonts w:ascii="Cambria Math" w:eastAsiaTheme="minorEastAsia" w:hAnsi="Cambria Math"/>
+                  <w:sz w:val="40"/>
+                  <w:szCs w:val="44"/>
+                </w:rPr>
+                <m:t>x</m:t>
+              </m:r>
+            </m:e>
+            <m:sub>
+              <m:r>
+                <w:rPr>
+                  <w:rFonts w:ascii="Cambria Math" w:eastAsiaTheme="minorEastAsia" w:hAnsi="Cambria Math"/>
+                  <w:sz w:val="40"/>
+                  <w:szCs w:val="44"/>
+                </w:rPr>
+                <m:t>i</m:t>
+              </m:r>
+            </m:sub>
+          </m:sSub>
+          <m:r>
+            <w:rPr>
+              <w:rFonts w:ascii="Cambria Math" w:eastAsiaTheme="minorEastAsia" w:hAnsi="Cambria Math"/>
+              <w:sz w:val="40"/>
+              <w:szCs w:val="44"/>
+            </w:rPr>
+            <m:t xml:space="preserve">)≔ </m:t>
+          </m:r>
+          <m:f>
+            <m:fPr>
+              <m:ctrlPr>
+                <w:rPr>
+                  <w:rFonts w:ascii="Cambria Math" w:eastAsiaTheme="minorEastAsia" w:hAnsi="Cambria Math"/>
+                  <w:i/>
+                  <w:sz w:val="40"/>
+                  <w:szCs w:val="44"/>
+                </w:rPr>
+              </m:ctrlPr>
+            </m:fPr>
+            <m:num>
+              <m:nary>
+                <m:naryPr>
+                  <m:chr m:val="∑"/>
+                  <m:limLoc m:val="subSup"/>
+                  <m:ctrlPr>
+                    <w:rPr>
+                      <w:rFonts w:ascii="Cambria Math" w:eastAsiaTheme="minorEastAsia" w:hAnsi="Cambria Math"/>
+                      <w:i/>
+                      <w:sz w:val="40"/>
+                      <w:szCs w:val="44"/>
+                    </w:rPr>
+                  </m:ctrlPr>
+                </m:naryPr>
+                <m:sub>
+                  <m:r>
+                    <w:rPr>
+                      <w:rFonts w:ascii="Cambria Math" w:eastAsiaTheme="minorEastAsia" w:hAnsi="Cambria Math"/>
+                      <w:sz w:val="40"/>
+                      <w:szCs w:val="44"/>
+                    </w:rPr>
+                    <m:t>j=0</m:t>
+                  </m:r>
+                </m:sub>
+                <m:sup>
+                  <m:r>
+                    <w:rPr>
+                      <w:rFonts w:ascii="Cambria Math" w:eastAsiaTheme="minorEastAsia" w:hAnsi="Cambria Math"/>
+                      <w:sz w:val="40"/>
+                      <w:szCs w:val="44"/>
+                    </w:rPr>
+                    <m:t>n</m:t>
+                  </m:r>
+                </m:sup>
+                <m:e>
+                  <m:sSub>
+                    <m:sSubPr>
+                      <m:ctrlPr>
+                        <w:rPr>
+                          <w:rFonts w:ascii="Cambria Math" w:eastAsiaTheme="minorEastAsia" w:hAnsi="Cambria Math"/>
+                          <w:i/>
+                          <w:sz w:val="40"/>
+                          <w:szCs w:val="44"/>
+                        </w:rPr>
+                      </m:ctrlPr>
+                    </m:sSubPr>
+                    <m:e>
+                      <m:r>
+                        <w:rPr>
+                          <w:rFonts w:ascii="Cambria Math" w:eastAsiaTheme="minorEastAsia" w:hAnsi="Cambria Math"/>
+                          <w:sz w:val="40"/>
+                          <w:szCs w:val="44"/>
+                        </w:rPr>
+                        <m:t>y</m:t>
+                      </m:r>
+                    </m:e>
+                    <m:sub>
+                      <m:r>
+                        <w:rPr>
+                          <w:rFonts w:ascii="Cambria Math" w:eastAsiaTheme="minorEastAsia" w:hAnsi="Cambria Math"/>
+                          <w:sz w:val="40"/>
+                          <w:szCs w:val="44"/>
+                        </w:rPr>
+                        <m:t>j</m:t>
+                      </m:r>
+                    </m:sub>
+                  </m:sSub>
+                </m:e>
+              </m:nary>
+            </m:num>
+            <m:den>
+              <m:r>
+                <w:rPr>
+                  <w:rFonts w:ascii="Cambria Math" w:eastAsiaTheme="minorEastAsia" w:hAnsi="Cambria Math"/>
+                  <w:sz w:val="40"/>
+                  <w:szCs w:val="44"/>
+                </w:rPr>
+                <m:t>max</m:t>
+              </m:r>
+              <m:d>
+                <m:dPr>
+                  <m:begChr m:val="{"/>
+                  <m:endChr m:val="}"/>
+                  <m:ctrlPr>
+                    <w:rPr>
+                      <w:rFonts w:ascii="Cambria Math" w:eastAsiaTheme="minorEastAsia" w:hAnsi="Cambria Math"/>
+                      <w:i/>
+                      <w:sz w:val="40"/>
+                      <w:szCs w:val="44"/>
+                    </w:rPr>
+                  </m:ctrlPr>
+                </m:dPr>
+                <m:e>
+                  <m:sSub>
+                    <m:sSubPr>
+                      <m:ctrlPr>
+                        <w:rPr>
+                          <w:rFonts w:ascii="Cambria Math" w:eastAsiaTheme="minorEastAsia" w:hAnsi="Cambria Math"/>
+                          <w:i/>
+                          <w:sz w:val="40"/>
+                          <w:szCs w:val="44"/>
+                        </w:rPr>
+                      </m:ctrlPr>
+                    </m:sSubPr>
+                    <m:e>
+                      <m:r>
+                        <w:rPr>
+                          <w:rFonts w:ascii="Cambria Math" w:eastAsiaTheme="minorEastAsia" w:hAnsi="Cambria Math"/>
+                          <w:sz w:val="40"/>
+                          <w:szCs w:val="44"/>
+                        </w:rPr>
+                        <m:t>y</m:t>
+                      </m:r>
+                    </m:e>
+                    <m:sub>
+                      <m:r>
+                        <w:rPr>
+                          <w:rFonts w:ascii="Cambria Math" w:eastAsiaTheme="minorEastAsia" w:hAnsi="Cambria Math"/>
+                          <w:sz w:val="40"/>
+                          <w:szCs w:val="44"/>
+                        </w:rPr>
+                        <m:t>0</m:t>
+                      </m:r>
+                    </m:sub>
+                  </m:sSub>
+                  <m:r>
+                    <w:rPr>
+                      <w:rFonts w:ascii="Cambria Math" w:eastAsiaTheme="minorEastAsia" w:hAnsi="Cambria Math"/>
+                      <w:sz w:val="40"/>
+                      <w:szCs w:val="44"/>
+                    </w:rPr>
+                    <m:t xml:space="preserve">, </m:t>
+                  </m:r>
+                  <m:sSub>
+                    <m:sSubPr>
+                      <m:ctrlPr>
+                        <w:rPr>
+                          <w:rFonts w:ascii="Cambria Math" w:eastAsiaTheme="minorEastAsia" w:hAnsi="Cambria Math"/>
+                          <w:i/>
+                          <w:sz w:val="40"/>
+                          <w:szCs w:val="44"/>
+                        </w:rPr>
+                      </m:ctrlPr>
+                    </m:sSubPr>
+                    <m:e>
+                      <m:r>
+                        <w:rPr>
+                          <w:rFonts w:ascii="Cambria Math" w:eastAsiaTheme="minorEastAsia" w:hAnsi="Cambria Math"/>
+                          <w:sz w:val="40"/>
+                          <w:szCs w:val="44"/>
+                        </w:rPr>
+                        <m:t>y</m:t>
+                      </m:r>
+                    </m:e>
+                    <m:sub>
+                      <m:r>
+                        <w:rPr>
+                          <w:rFonts w:ascii="Cambria Math" w:eastAsiaTheme="minorEastAsia" w:hAnsi="Cambria Math"/>
+                          <w:sz w:val="40"/>
+                          <w:szCs w:val="44"/>
+                        </w:rPr>
+                        <m:t>1</m:t>
+                      </m:r>
+                    </m:sub>
+                  </m:sSub>
+                  <m:r>
+                    <w:rPr>
+                      <w:rFonts w:ascii="Cambria Math" w:eastAsiaTheme="minorEastAsia" w:hAnsi="Cambria Math"/>
+                      <w:sz w:val="40"/>
+                      <w:szCs w:val="44"/>
+                    </w:rPr>
+                    <m:t>,…,</m:t>
+                  </m:r>
+                  <m:sSub>
+                    <m:sSubPr>
+                      <m:ctrlPr>
+                        <w:rPr>
+                          <w:rFonts w:ascii="Cambria Math" w:eastAsiaTheme="minorEastAsia" w:hAnsi="Cambria Math"/>
+                          <w:i/>
+                          <w:sz w:val="40"/>
+                          <w:szCs w:val="44"/>
+                        </w:rPr>
+                      </m:ctrlPr>
+                    </m:sSubPr>
+                    <m:e>
+                      <m:r>
+                        <w:rPr>
+                          <w:rFonts w:ascii="Cambria Math" w:eastAsiaTheme="minorEastAsia" w:hAnsi="Cambria Math"/>
+                          <w:sz w:val="40"/>
+                          <w:szCs w:val="44"/>
+                        </w:rPr>
+                        <m:t>y</m:t>
+                      </m:r>
+                    </m:e>
+                    <m:sub>
+                      <m:r>
+                        <w:rPr>
+                          <w:rFonts w:ascii="Cambria Math" w:eastAsiaTheme="minorEastAsia" w:hAnsi="Cambria Math"/>
+                          <w:sz w:val="40"/>
+                          <w:szCs w:val="44"/>
+                        </w:rPr>
+                        <m:t>n</m:t>
+                      </m:r>
+                    </m:sub>
+                  </m:sSub>
+                </m:e>
+              </m:d>
+              <m:r>
+                <w:rPr>
+                  <w:rFonts w:ascii="Cambria Math" w:eastAsiaTheme="minorEastAsia" w:hAnsi="Cambria Math"/>
+                  <w:sz w:val="40"/>
+                  <w:szCs w:val="44"/>
+                </w:rPr>
+                <m:t>-min</m:t>
+              </m:r>
+              <m:d>
+                <m:dPr>
+                  <m:begChr m:val="{"/>
+                  <m:endChr m:val="}"/>
+                  <m:ctrlPr>
+                    <w:rPr>
+                      <w:rFonts w:ascii="Cambria Math" w:eastAsiaTheme="minorEastAsia" w:hAnsi="Cambria Math"/>
+                      <w:i/>
+                      <w:sz w:val="40"/>
+                      <w:szCs w:val="44"/>
+                    </w:rPr>
+                  </m:ctrlPr>
+                </m:dPr>
+                <m:e>
+                  <m:sSub>
+                    <m:sSubPr>
+                      <m:ctrlPr>
+                        <w:rPr>
+                          <w:rFonts w:ascii="Cambria Math" w:eastAsiaTheme="minorEastAsia" w:hAnsi="Cambria Math"/>
+                          <w:i/>
+                          <w:sz w:val="40"/>
+                          <w:szCs w:val="44"/>
+                        </w:rPr>
+                      </m:ctrlPr>
+                    </m:sSubPr>
+                    <m:e>
+                      <m:r>
+                        <w:rPr>
+                          <w:rFonts w:ascii="Cambria Math" w:eastAsiaTheme="minorEastAsia" w:hAnsi="Cambria Math"/>
+                          <w:sz w:val="40"/>
+                          <w:szCs w:val="44"/>
+                        </w:rPr>
+                        <m:t>y</m:t>
+                      </m:r>
+                    </m:e>
+                    <m:sub>
+                      <m:r>
+                        <w:rPr>
+                          <w:rFonts w:ascii="Cambria Math" w:eastAsiaTheme="minorEastAsia" w:hAnsi="Cambria Math"/>
+                          <w:sz w:val="40"/>
+                          <w:szCs w:val="44"/>
+                        </w:rPr>
+                        <m:t>0</m:t>
+                      </m:r>
+                    </m:sub>
+                  </m:sSub>
+                  <m:r>
+                    <w:rPr>
+                      <w:rFonts w:ascii="Cambria Math" w:eastAsiaTheme="minorEastAsia" w:hAnsi="Cambria Math"/>
+                      <w:sz w:val="40"/>
+                      <w:szCs w:val="44"/>
+                    </w:rPr>
+                    <m:t xml:space="preserve">, </m:t>
+                  </m:r>
+                  <m:sSub>
+                    <m:sSubPr>
+                      <m:ctrlPr>
+                        <w:rPr>
+                          <w:rFonts w:ascii="Cambria Math" w:eastAsiaTheme="minorEastAsia" w:hAnsi="Cambria Math"/>
+                          <w:i/>
+                          <w:sz w:val="40"/>
+                          <w:szCs w:val="44"/>
+                        </w:rPr>
+                      </m:ctrlPr>
+                    </m:sSubPr>
+                    <m:e>
+                      <m:r>
+                        <w:rPr>
+                          <w:rFonts w:ascii="Cambria Math" w:eastAsiaTheme="minorEastAsia" w:hAnsi="Cambria Math"/>
+                          <w:sz w:val="40"/>
+                          <w:szCs w:val="44"/>
+                        </w:rPr>
+                        <m:t>y</m:t>
+                      </m:r>
+                    </m:e>
+                    <m:sub>
+                      <m:r>
+                        <w:rPr>
+                          <w:rFonts w:ascii="Cambria Math" w:eastAsiaTheme="minorEastAsia" w:hAnsi="Cambria Math"/>
+                          <w:sz w:val="40"/>
+                          <w:szCs w:val="44"/>
+                        </w:rPr>
+                        <m:t>1</m:t>
+                      </m:r>
+                    </m:sub>
+                  </m:sSub>
+                  <m:r>
+                    <w:rPr>
+                      <w:rFonts w:ascii="Cambria Math" w:eastAsiaTheme="minorEastAsia" w:hAnsi="Cambria Math"/>
+                      <w:sz w:val="40"/>
+                      <w:szCs w:val="44"/>
+                    </w:rPr>
+                    <m:t>,…,</m:t>
+                  </m:r>
+                  <m:sSub>
+                    <m:sSubPr>
+                      <m:ctrlPr>
+                        <w:rPr>
+                          <w:rFonts w:ascii="Cambria Math" w:eastAsiaTheme="minorEastAsia" w:hAnsi="Cambria Math"/>
+                          <w:i/>
+                          <w:sz w:val="40"/>
+                          <w:szCs w:val="44"/>
+                        </w:rPr>
+                      </m:ctrlPr>
+                    </m:sSubPr>
+                    <m:e>
+                      <m:r>
+                        <w:rPr>
+                          <w:rFonts w:ascii="Cambria Math" w:eastAsiaTheme="minorEastAsia" w:hAnsi="Cambria Math"/>
+                          <w:sz w:val="40"/>
+                          <w:szCs w:val="44"/>
+                        </w:rPr>
+                        <m:t>y</m:t>
+                      </m:r>
+                    </m:e>
+                    <m:sub>
+                      <m:r>
+                        <w:rPr>
+                          <w:rFonts w:ascii="Cambria Math" w:eastAsiaTheme="minorEastAsia" w:hAnsi="Cambria Math"/>
+                          <w:sz w:val="40"/>
+                          <w:szCs w:val="44"/>
+                        </w:rPr>
+                        <m:t>n</m:t>
+                      </m:r>
+                    </m:sub>
+                  </m:sSub>
+                </m:e>
+              </m:d>
+            </m:den>
+          </m:f>
+        </m:oMath>
+      </m:oMathPara>
+    </w:p>
+    <w:p>
+      <w:pPr>
+        <w:rPr>
+          <w:rFonts w:eastAsiaTheme="minorEastAsia"/>
+          <w:sz w:val="40"/>
+          <w:szCs w:val="44"/>
+        </w:rPr>
+      </w:pPr>
+    </w:p>
+    <w:p>
+      <w:pPr>
+        <w:rPr>
+          <w:rFonts w:eastAsiaTheme="minorEastAsia"/>
+          <w:sz w:val="40"/>
+          <w:szCs w:val="44"/>
+        </w:rPr>
+      </w:pPr>
+      <m:oMathPara>
+        <m:oMath>
+          <m:sSub>
+            <m:sSubPr>
+              <m:ctrlPr>
+                <w:rPr>
+                  <w:rFonts w:ascii="Cambria Math" w:eastAsiaTheme="minorEastAsia" w:hAnsi="Cambria Math"/>
+                  <w:i/>
+                  <w:sz w:val="40"/>
+                  <w:szCs w:val="44"/>
+                </w:rPr>
+              </m:ctrlPr>
+            </m:sSubPr>
+            <m:e>
+              <m:r>
+                <w:rPr>
+                  <w:rFonts w:ascii="Cambria Math" w:eastAsiaTheme="minorEastAsia" w:hAnsi="Cambria Math"/>
+                  <w:sz w:val="40"/>
+                  <w:szCs w:val="44"/>
+                </w:rPr>
+                <m:t>Y</m:t>
+              </m:r>
+            </m:e>
+            <m:sub>
+              <m:r>
+                <w:rPr>
+                  <w:rFonts w:ascii="Cambria Math" w:eastAsiaTheme="minorEastAsia" w:hAnsi="Cambria Math"/>
+                  <w:sz w:val="40"/>
+                  <w:szCs w:val="44"/>
+                </w:rPr>
+                <m:t>i</m:t>
+              </m:r>
+            </m:sub>
+          </m:sSub>
+          <m:r>
+            <w:rPr>
+              <w:rFonts w:ascii="Cambria Math" w:eastAsiaTheme="minorEastAsia" w:hAnsi="Cambria Math"/>
+              <w:sz w:val="40"/>
+              <w:szCs w:val="44"/>
+            </w:rPr>
+            <m:t xml:space="preserve"> = </m:t>
+          </m:r>
+          <m:d>
+            <m:dPr>
+              <m:begChr m:val="{"/>
+              <m:endChr m:val="}"/>
+              <m:ctrlPr>
+                <w:rPr>
+                  <w:rFonts w:ascii="Cambria Math" w:eastAsiaTheme="minorEastAsia" w:hAnsi="Cambria Math"/>
+                  <w:i/>
+                  <w:sz w:val="40"/>
+                  <w:szCs w:val="44"/>
+                </w:rPr>
+              </m:ctrlPr>
+            </m:dPr>
+            <m:e>
+              <m:sSub>
+                <m:sSubPr>
+                  <m:ctrlPr>
+                    <w:rPr>
+                      <w:rFonts w:ascii="Cambria Math" w:eastAsiaTheme="minorEastAsia" w:hAnsi="Cambria Math"/>
+                      <w:i/>
+                      <w:sz w:val="40"/>
+                      <w:szCs w:val="44"/>
+                    </w:rPr>
+                  </m:ctrlPr>
+                </m:sSubPr>
+                <m:e>
+                  <m:r>
+                    <w:rPr>
+                      <w:rFonts w:ascii="Cambria Math" w:eastAsiaTheme="minorEastAsia" w:hAnsi="Cambria Math"/>
+                      <w:sz w:val="40"/>
+                      <w:szCs w:val="44"/>
+                    </w:rPr>
+                    <m:t>y</m:t>
+                  </m:r>
+                </m:e>
+                <m:sub>
+                  <m:r>
+                    <w:rPr>
+                      <w:rFonts w:ascii="Cambria Math" w:eastAsiaTheme="minorEastAsia" w:hAnsi="Cambria Math"/>
+                      <w:sz w:val="40"/>
+                      <w:szCs w:val="44"/>
+                    </w:rPr>
+                    <m:t>0</m:t>
+                  </m:r>
+                </m:sub>
+              </m:sSub>
+              <m:r>
+                <w:rPr>
+                  <w:rFonts w:ascii="Cambria Math" w:eastAsiaTheme="minorEastAsia" w:hAnsi="Cambria Math"/>
+                  <w:sz w:val="40"/>
+                  <w:szCs w:val="44"/>
+                </w:rPr>
+                <m:t>,</m:t>
+              </m:r>
+              <m:sSub>
+                <m:sSubPr>
+                  <m:ctrlPr>
+                    <w:rPr>
+                      <w:rFonts w:ascii="Cambria Math" w:eastAsiaTheme="minorEastAsia" w:hAnsi="Cambria Math"/>
+                      <w:i/>
+                      <w:sz w:val="40"/>
+                      <w:szCs w:val="44"/>
+                    </w:rPr>
+                  </m:ctrlPr>
+                </m:sSubPr>
+                <m:e>
+                  <m:r>
+                    <w:rPr>
+                      <w:rFonts w:ascii="Cambria Math" w:eastAsiaTheme="minorEastAsia" w:hAnsi="Cambria Math"/>
+                      <w:sz w:val="40"/>
+                      <w:szCs w:val="44"/>
+                    </w:rPr>
+                    <m:t>y</m:t>
+                  </m:r>
+                </m:e>
+                <m:sub>
+                  <m:r>
+                    <w:rPr>
+                      <w:rFonts w:ascii="Cambria Math" w:eastAsiaTheme="minorEastAsia" w:hAnsi="Cambria Math"/>
+                      <w:sz w:val="40"/>
+                      <w:szCs w:val="44"/>
+                    </w:rPr>
+                    <m:t>1</m:t>
+                  </m:r>
+                </m:sub>
+              </m:sSub>
+              <m:r>
+                <w:rPr>
+                  <w:rFonts w:ascii="Cambria Math" w:eastAsiaTheme="minorEastAsia" w:hAnsi="Cambria Math"/>
+                  <w:sz w:val="40"/>
+                  <w:szCs w:val="44"/>
+                </w:rPr>
+                <m:t>,…,</m:t>
+              </m:r>
+              <m:sSub>
+                <m:sSubPr>
+                  <m:ctrlPr>
+                    <w:rPr>
+                      <w:rFonts w:ascii="Cambria Math" w:eastAsiaTheme="minorEastAsia" w:hAnsi="Cambria Math"/>
+                      <w:i/>
+                      <w:sz w:val="40"/>
+                      <w:szCs w:val="44"/>
+                    </w:rPr>
+                  </m:ctrlPr>
+                </m:sSubPr>
+                <m:e>
+                  <m:r>
+                    <w:rPr>
+                      <w:rFonts w:ascii="Cambria Math" w:eastAsiaTheme="minorEastAsia" w:hAnsi="Cambria Math"/>
+                      <w:sz w:val="40"/>
+                      <w:szCs w:val="44"/>
+                    </w:rPr>
+                    <m:t>y</m:t>
+                  </m:r>
+                </m:e>
+                <m:sub>
+                  <m:r>
+                    <w:rPr>
+                      <w:rFonts w:ascii="Cambria Math" w:eastAsiaTheme="minorEastAsia" w:hAnsi="Cambria Math"/>
+                      <w:sz w:val="40"/>
+                      <w:szCs w:val="44"/>
+                    </w:rPr>
+                    <m:t>n</m:t>
+                  </m:r>
+                </m:sub>
+              </m:sSub>
+            </m:e>
+          </m:d>
+          <m:r>
+            <w:rPr>
+              <w:rFonts w:ascii="Cambria Math" w:eastAsiaTheme="minorEastAsia" w:hAnsi="Cambria Math"/>
+              <w:sz w:val="40"/>
+              <w:szCs w:val="44"/>
+            </w:rPr>
+            <m:t>, i=0,1,…,n</m:t>
+          </m:r>
+        </m:oMath>
+      </m:oMathPara>
+    </w:p>
+    <w:p>
+      <w:pPr>
+        <w:rPr>
+          <w:rFonts w:eastAsiaTheme="minorEastAsia"/>
+          <w:sz w:val="36"/>
+          <w:szCs w:val="44"/>
+        </w:rPr>
+      </w:pPr>
+      <m:oMathPara>
+        <m:oMath>
+          <m:sSub>
+            <m:sSubPr>
+              <m:ctrlPr>
+                <w:rPr>
+                  <w:rFonts w:ascii="Cambria Math" w:eastAsiaTheme="minorEastAsia" w:hAnsi="Cambria Math"/>
+                  <w:i/>
+                  <w:sz w:val="40"/>
+                  <w:szCs w:val="44"/>
+                </w:rPr>
+              </m:ctrlPr>
+            </m:sSubPr>
+            <m:e>
+              <m:r>
+                <w:rPr>
+                  <w:rFonts w:ascii="Cambria Math" w:eastAsiaTheme="minorEastAsia" w:hAnsi="Cambria Math"/>
+                  <w:sz w:val="40"/>
+                  <w:szCs w:val="44"/>
+                </w:rPr>
+                <m:t>MAX</m:t>
+              </m:r>
+            </m:e>
+            <m:sub>
+              <m:r>
+                <w:rPr>
+                  <w:rFonts w:ascii="Cambria Math" w:eastAsiaTheme="minorEastAsia" w:hAnsi="Cambria Math"/>
+                  <w:sz w:val="40"/>
+                  <w:szCs w:val="44"/>
+                </w:rPr>
+                <m:t>Y</m:t>
+              </m:r>
+            </m:sub>
+          </m:sSub>
+          <m:r>
+            <w:rPr>
+              <w:rFonts w:ascii="Cambria Math" w:eastAsiaTheme="minorEastAsia" w:hAnsi="Cambria Math"/>
+              <w:sz w:val="40"/>
+              <w:szCs w:val="44"/>
+            </w:rPr>
+            <m:t xml:space="preserve">≔ </m:t>
+          </m:r>
+          <m:r>
+            <w:rPr>
+              <w:rFonts w:ascii="Cambria Math" w:eastAsiaTheme="minorEastAsia" w:hAnsi="Cambria Math"/>
+              <w:sz w:val="36"/>
+              <w:szCs w:val="44"/>
+            </w:rPr>
+            <m:t>M</m:t>
+          </m:r>
+          <m:d>
+            <m:dPr>
+              <m:begChr m:val="{"/>
+              <m:endChr m:val="}"/>
+              <m:ctrlPr>
+                <w:rPr>
+                  <w:rFonts w:ascii="Cambria Math" w:eastAsiaTheme="minorEastAsia" w:hAnsi="Cambria Math"/>
+                  <w:i/>
+                  <w:sz w:val="36"/>
+                  <w:szCs w:val="44"/>
+                </w:rPr>
+              </m:ctrlPr>
+            </m:dPr>
+            <m:e>
+              <m:r>
+                <w:rPr>
+                  <w:rFonts w:ascii="Cambria Math" w:eastAsiaTheme="minorEastAsia" w:hAnsi="Cambria Math"/>
+                  <w:sz w:val="36"/>
+                  <w:szCs w:val="44"/>
+                </w:rPr>
+                <m:t>max</m:t>
+              </m:r>
+              <m:d>
+                <m:dPr>
+                  <m:ctrlPr>
+                    <w:rPr>
+                      <w:rFonts w:ascii="Cambria Math" w:eastAsiaTheme="minorEastAsia" w:hAnsi="Cambria Math"/>
+                      <w:i/>
+                      <w:sz w:val="36"/>
+                      <w:szCs w:val="44"/>
+                    </w:rPr>
+                  </m:ctrlPr>
+                </m:dPr>
+                <m:e>
+                  <m:sSub>
+                    <m:sSubPr>
+                      <m:ctrlPr>
+                        <w:rPr>
+                          <w:rFonts w:ascii="Cambria Math" w:eastAsiaTheme="minorEastAsia" w:hAnsi="Cambria Math"/>
+                          <w:i/>
+                          <w:sz w:val="36"/>
+                          <w:szCs w:val="44"/>
+                        </w:rPr>
+                      </m:ctrlPr>
+                    </m:sSubPr>
+                    <m:e>
+                      <m:r>
+                        <w:rPr>
+                          <w:rFonts w:ascii="Cambria Math" w:eastAsiaTheme="minorEastAsia" w:hAnsi="Cambria Math"/>
+                          <w:sz w:val="36"/>
+                          <w:szCs w:val="44"/>
+                        </w:rPr>
+                        <m:t>x</m:t>
+                      </m:r>
+                    </m:e>
+                    <m:sub>
+                      <m:r>
+                        <w:rPr>
+                          <w:rFonts w:ascii="Cambria Math" w:eastAsiaTheme="minorEastAsia" w:hAnsi="Cambria Math"/>
+                          <w:sz w:val="36"/>
+                          <w:szCs w:val="44"/>
+                        </w:rPr>
+                        <m:t>o</m:t>
+                      </m:r>
+                    </m:sub>
+                  </m:sSub>
+                </m:e>
+              </m:d>
+              <m:d>
+                <m:dPr>
+                  <m:begChr m:val="{"/>
+                  <m:endChr m:val="}"/>
+                  <m:ctrlPr>
+                    <w:rPr>
+                      <w:rFonts w:ascii="Cambria Math" w:eastAsiaTheme="minorEastAsia" w:hAnsi="Cambria Math"/>
+                      <w:i/>
+                      <w:sz w:val="36"/>
+                      <w:szCs w:val="44"/>
+                    </w:rPr>
+                  </m:ctrlPr>
+                </m:dPr>
+                <m:e>
+                  <m:r>
+                    <w:rPr>
+                      <w:rFonts w:ascii="Cambria Math" w:eastAsiaTheme="minorEastAsia" w:hAnsi="Cambria Math"/>
+                      <w:sz w:val="36"/>
+                      <w:szCs w:val="44"/>
+                    </w:rPr>
+                    <m:t>Y</m:t>
+                  </m:r>
+                </m:e>
+              </m:d>
+              <m:r>
+                <w:rPr>
+                  <w:rFonts w:ascii="Cambria Math" w:eastAsiaTheme="minorEastAsia" w:hAnsi="Cambria Math"/>
+                  <w:sz w:val="36"/>
+                  <w:szCs w:val="44"/>
+                </w:rPr>
+                <m:t>,max</m:t>
+              </m:r>
+              <m:d>
+                <m:dPr>
+                  <m:ctrlPr>
+                    <w:rPr>
+                      <w:rFonts w:ascii="Cambria Math" w:eastAsiaTheme="minorEastAsia" w:hAnsi="Cambria Math"/>
+                      <w:i/>
+                      <w:sz w:val="36"/>
+                      <w:szCs w:val="44"/>
+                    </w:rPr>
+                  </m:ctrlPr>
+                </m:dPr>
+                <m:e>
+                  <m:sSub>
+                    <m:sSubPr>
+                      <m:ctrlPr>
+                        <w:rPr>
+                          <w:rFonts w:ascii="Cambria Math" w:eastAsiaTheme="minorEastAsia" w:hAnsi="Cambria Math"/>
+                          <w:i/>
+                          <w:sz w:val="36"/>
+                          <w:szCs w:val="44"/>
+                        </w:rPr>
+                      </m:ctrlPr>
+                    </m:sSubPr>
+                    <m:e>
+                      <m:r>
+                        <w:rPr>
+                          <w:rFonts w:ascii="Cambria Math" w:eastAsiaTheme="minorEastAsia" w:hAnsi="Cambria Math"/>
+                          <w:sz w:val="36"/>
+                          <w:szCs w:val="44"/>
+                        </w:rPr>
+                        <m:t>x</m:t>
+                      </m:r>
+                    </m:e>
+                    <m:sub>
+                      <m:r>
+                        <w:rPr>
+                          <w:rFonts w:ascii="Cambria Math" w:eastAsiaTheme="minorEastAsia" w:hAnsi="Cambria Math"/>
+                          <w:sz w:val="36"/>
+                          <w:szCs w:val="44"/>
+                        </w:rPr>
+                        <m:t>1</m:t>
+                      </m:r>
+                    </m:sub>
+                  </m:sSub>
+                </m:e>
+              </m:d>
+              <m:d>
+                <m:dPr>
+                  <m:begChr m:val="{"/>
+                  <m:endChr m:val="}"/>
+                  <m:ctrlPr>
+                    <w:rPr>
+                      <w:rFonts w:ascii="Cambria Math" w:eastAsiaTheme="minorEastAsia" w:hAnsi="Cambria Math"/>
+                      <w:i/>
+                      <w:sz w:val="36"/>
+                      <w:szCs w:val="44"/>
+                    </w:rPr>
+                  </m:ctrlPr>
+                </m:dPr>
+                <m:e>
+                  <m:r>
+                    <w:rPr>
+                      <w:rFonts w:ascii="Cambria Math" w:eastAsiaTheme="minorEastAsia" w:hAnsi="Cambria Math"/>
+                      <w:sz w:val="36"/>
+                      <w:szCs w:val="44"/>
+                    </w:rPr>
+                    <m:t>Y</m:t>
+                  </m:r>
+                </m:e>
+              </m:d>
+              <m:r>
+                <w:rPr>
+                  <w:rFonts w:ascii="Cambria Math" w:eastAsiaTheme="minorEastAsia" w:hAnsi="Cambria Math"/>
+                  <w:sz w:val="36"/>
+                  <w:szCs w:val="44"/>
+                </w:rPr>
+                <m:t>,…,max</m:t>
+              </m:r>
+              <m:d>
+                <m:dPr>
+                  <m:ctrlPr>
+                    <w:rPr>
+                      <w:rFonts w:ascii="Cambria Math" w:eastAsiaTheme="minorEastAsia" w:hAnsi="Cambria Math"/>
+                      <w:i/>
+                      <w:sz w:val="36"/>
+                      <w:szCs w:val="44"/>
+                    </w:rPr>
+                  </m:ctrlPr>
+                </m:dPr>
+                <m:e>
+                  <m:sSub>
+                    <m:sSubPr>
+                      <m:ctrlPr>
+                        <w:rPr>
+                          <w:rFonts w:ascii="Cambria Math" w:eastAsiaTheme="minorEastAsia" w:hAnsi="Cambria Math"/>
+                          <w:i/>
+                          <w:sz w:val="36"/>
+                          <w:szCs w:val="44"/>
+                        </w:rPr>
+                      </m:ctrlPr>
+                    </m:sSubPr>
+                    <m:e>
+                      <m:r>
+                        <w:rPr>
+                          <w:rFonts w:ascii="Cambria Math" w:eastAsiaTheme="minorEastAsia" w:hAnsi="Cambria Math"/>
+                          <w:sz w:val="36"/>
+                          <w:szCs w:val="44"/>
+                        </w:rPr>
+                        <m:t>x</m:t>
+                      </m:r>
+                    </m:e>
+                    <m:sub>
+                      <m:r>
+                        <w:rPr>
+                          <w:rFonts w:ascii="Cambria Math" w:eastAsiaTheme="minorEastAsia" w:hAnsi="Cambria Math"/>
+                          <w:sz w:val="36"/>
+                          <w:szCs w:val="44"/>
+                        </w:rPr>
+                        <m:t>n</m:t>
+                      </m:r>
+                    </m:sub>
+                  </m:sSub>
+                </m:e>
+              </m:d>
+              <m:d>
+                <m:dPr>
+                  <m:begChr m:val="{"/>
+                  <m:endChr m:val="}"/>
+                  <m:ctrlPr>
+                    <w:rPr>
+                      <w:rFonts w:ascii="Cambria Math" w:eastAsiaTheme="minorEastAsia" w:hAnsi="Cambria Math"/>
+                      <w:i/>
+                      <w:sz w:val="36"/>
+                      <w:szCs w:val="44"/>
+                    </w:rPr>
+                  </m:ctrlPr>
+                </m:dPr>
+                <m:e>
+                  <m:r>
+                    <w:rPr>
+                      <w:rFonts w:ascii="Cambria Math" w:eastAsiaTheme="minorEastAsia" w:hAnsi="Cambria Math"/>
+                      <w:sz w:val="36"/>
+                      <w:szCs w:val="44"/>
+                    </w:rPr>
+                    <m:t>Y</m:t>
+                  </m:r>
+                </m:e>
+              </m:d>
+            </m:e>
+          </m:d>
+        </m:oMath>
+      </m:oMathPara>
+    </w:p>
+    <w:p>
+      <w:pPr>
+        <w:rPr>
+          <w:rFonts w:eastAsiaTheme="minorEastAsia"/>
+          <w:sz w:val="40"/>
+          <w:szCs w:val="44"/>
+        </w:rPr>
+      </w:pPr>
+      <m:oMathPara>
+        <m:oMath>
+          <m:sSub>
+            <m:sSubPr>
+              <m:ctrlPr>
+                <w:rPr>
+                  <w:rFonts w:ascii="Cambria Math" w:eastAsiaTheme="minorEastAsia" w:hAnsi="Cambria Math"/>
+                  <w:i/>
+                  <w:sz w:val="40"/>
+                  <w:szCs w:val="44"/>
+                </w:rPr>
+              </m:ctrlPr>
+            </m:sSubPr>
+            <m:e>
+              <m:r>
+                <w:rPr>
+                  <w:rFonts w:ascii="Cambria Math" w:eastAsiaTheme="minorEastAsia" w:hAnsi="Cambria Math"/>
+                  <w:sz w:val="40"/>
+                  <w:szCs w:val="44"/>
+                </w:rPr>
+                <m:t>MIN</m:t>
+              </m:r>
+            </m:e>
+            <m:sub>
+              <m:r>
+                <w:rPr>
+                  <w:rFonts w:ascii="Cambria Math" w:eastAsiaTheme="minorEastAsia" w:hAnsi="Cambria Math"/>
+                  <w:sz w:val="40"/>
+                  <w:szCs w:val="44"/>
+                </w:rPr>
+                <m:t>Y</m:t>
+              </m:r>
+            </m:sub>
+          </m:sSub>
+          <m:r>
+            <w:rPr>
+              <w:rFonts w:ascii="Cambria Math" w:eastAsiaTheme="minorEastAsia" w:hAnsi="Cambria Math"/>
+              <w:sz w:val="40"/>
+              <w:szCs w:val="44"/>
+            </w:rPr>
+            <m:t>≔</m:t>
+          </m:r>
+          <m:r>
+            <w:rPr>
+              <w:rFonts w:ascii="Cambria Math" w:eastAsiaTheme="minorEastAsia" w:hAnsi="Cambria Math"/>
+              <w:sz w:val="36"/>
+              <w:szCs w:val="44"/>
+            </w:rPr>
+            <m:t>M</m:t>
+          </m:r>
+          <m:d>
+            <m:dPr>
+              <m:begChr m:val="{"/>
+              <m:endChr m:val="}"/>
+              <m:ctrlPr>
+                <w:rPr>
+                  <w:rFonts w:ascii="Cambria Math" w:eastAsiaTheme="minorEastAsia" w:hAnsi="Cambria Math"/>
+                  <w:i/>
+                  <w:sz w:val="36"/>
+                  <w:szCs w:val="44"/>
+                </w:rPr>
+              </m:ctrlPr>
+            </m:dPr>
+            <m:e>
+              <m:r>
+                <w:rPr>
+                  <w:rFonts w:ascii="Cambria Math" w:eastAsiaTheme="minorEastAsia" w:hAnsi="Cambria Math"/>
+                  <w:sz w:val="36"/>
+                  <w:szCs w:val="44"/>
+                </w:rPr>
+                <m:t>min</m:t>
+              </m:r>
+              <m:d>
+                <m:dPr>
+                  <m:ctrlPr>
+                    <w:rPr>
+                      <w:rFonts w:ascii="Cambria Math" w:eastAsiaTheme="minorEastAsia" w:hAnsi="Cambria Math"/>
+                      <w:i/>
+                      <w:sz w:val="36"/>
+                      <w:szCs w:val="44"/>
+                    </w:rPr>
+                  </m:ctrlPr>
+                </m:dPr>
+                <m:e>
+                  <m:sSub>
+                    <m:sSubPr>
+                      <m:ctrlPr>
+                        <w:rPr>
+                          <w:rFonts w:ascii="Cambria Math" w:eastAsiaTheme="minorEastAsia" w:hAnsi="Cambria Math"/>
+                          <w:i/>
+                          <w:sz w:val="36"/>
+                          <w:szCs w:val="44"/>
+                        </w:rPr>
+                      </m:ctrlPr>
+                    </m:sSubPr>
+                    <m:e>
+                      <m:r>
+                        <w:rPr>
+                          <w:rFonts w:ascii="Cambria Math" w:eastAsiaTheme="minorEastAsia" w:hAnsi="Cambria Math"/>
+                          <w:sz w:val="36"/>
+                          <w:szCs w:val="44"/>
+                        </w:rPr>
+                        <m:t>x</m:t>
+                      </m:r>
+                    </m:e>
+                    <m:sub>
+                      <m:r>
+                        <w:rPr>
+                          <w:rFonts w:ascii="Cambria Math" w:eastAsiaTheme="minorEastAsia" w:hAnsi="Cambria Math"/>
+                          <w:sz w:val="36"/>
+                          <w:szCs w:val="44"/>
+                        </w:rPr>
+                        <m:t>o</m:t>
+                      </m:r>
+                    </m:sub>
+                  </m:sSub>
+                </m:e>
+              </m:d>
+              <m:d>
+                <m:dPr>
+                  <m:begChr m:val="{"/>
+                  <m:endChr m:val="}"/>
+                  <m:ctrlPr>
+                    <w:rPr>
+                      <w:rFonts w:ascii="Cambria Math" w:eastAsiaTheme="minorEastAsia" w:hAnsi="Cambria Math"/>
+                      <w:i/>
+                      <w:sz w:val="36"/>
+                      <w:szCs w:val="44"/>
+                    </w:rPr>
+                  </m:ctrlPr>
+                </m:dPr>
+                <m:e>
+                  <m:r>
+                    <w:rPr>
+                      <w:rFonts w:ascii="Cambria Math" w:eastAsiaTheme="minorEastAsia" w:hAnsi="Cambria Math"/>
+                      <w:sz w:val="36"/>
+                      <w:szCs w:val="44"/>
+                    </w:rPr>
+                    <m:t>Y</m:t>
+                  </m:r>
+                </m:e>
+              </m:d>
+              <m:r>
+                <w:rPr>
+                  <w:rFonts w:ascii="Cambria Math" w:eastAsiaTheme="minorEastAsia" w:hAnsi="Cambria Math"/>
+                  <w:sz w:val="36"/>
+                  <w:szCs w:val="44"/>
+                </w:rPr>
+                <m:t>,min</m:t>
+              </m:r>
+              <m:d>
+                <m:dPr>
+                  <m:ctrlPr>
+                    <w:rPr>
+                      <w:rFonts w:ascii="Cambria Math" w:eastAsiaTheme="minorEastAsia" w:hAnsi="Cambria Math"/>
+                      <w:i/>
+                      <w:sz w:val="36"/>
+                      <w:szCs w:val="44"/>
+                    </w:rPr>
+                  </m:ctrlPr>
+                </m:dPr>
+                <m:e>
+                  <m:sSub>
+                    <m:sSubPr>
+                      <m:ctrlPr>
+                        <w:rPr>
+                          <w:rFonts w:ascii="Cambria Math" w:eastAsiaTheme="minorEastAsia" w:hAnsi="Cambria Math"/>
+                          <w:i/>
+                          <w:sz w:val="36"/>
+                          <w:szCs w:val="44"/>
+                        </w:rPr>
+                      </m:ctrlPr>
+                    </m:sSubPr>
+                    <m:e>
+                      <m:r>
+                        <w:rPr>
+                          <w:rFonts w:ascii="Cambria Math" w:eastAsiaTheme="minorEastAsia" w:hAnsi="Cambria Math"/>
+                          <w:sz w:val="36"/>
+                          <w:szCs w:val="44"/>
+                        </w:rPr>
+                        <m:t>x</m:t>
+                      </m:r>
+                    </m:e>
+                    <m:sub>
+                      <m:r>
+                        <w:rPr>
+                          <w:rFonts w:ascii="Cambria Math" w:eastAsiaTheme="minorEastAsia" w:hAnsi="Cambria Math"/>
+                          <w:sz w:val="36"/>
+                          <w:szCs w:val="44"/>
+                        </w:rPr>
+                        <m:t>1</m:t>
+                      </m:r>
+                    </m:sub>
+                  </m:sSub>
+                </m:e>
+              </m:d>
+              <m:d>
+                <m:dPr>
+                  <m:begChr m:val="{"/>
+                  <m:endChr m:val="}"/>
+                  <m:ctrlPr>
+                    <w:rPr>
+                      <w:rFonts w:ascii="Cambria Math" w:eastAsiaTheme="minorEastAsia" w:hAnsi="Cambria Math"/>
+                      <w:i/>
+                      <w:sz w:val="36"/>
+                      <w:szCs w:val="44"/>
+                    </w:rPr>
+                  </m:ctrlPr>
+                </m:dPr>
+                <m:e>
+                  <m:r>
+                    <w:rPr>
+                      <w:rFonts w:ascii="Cambria Math" w:eastAsiaTheme="minorEastAsia" w:hAnsi="Cambria Math"/>
+                      <w:sz w:val="36"/>
+                      <w:szCs w:val="44"/>
+                    </w:rPr>
+                    <m:t>Y</m:t>
+                  </m:r>
+                </m:e>
+              </m:d>
+              <m:r>
+                <w:rPr>
+                  <w:rFonts w:ascii="Cambria Math" w:eastAsiaTheme="minorEastAsia" w:hAnsi="Cambria Math"/>
+                  <w:sz w:val="36"/>
+                  <w:szCs w:val="44"/>
+                </w:rPr>
+                <m:t>,…,min</m:t>
+              </m:r>
+              <m:d>
+                <m:dPr>
+                  <m:ctrlPr>
+                    <w:rPr>
+                      <w:rFonts w:ascii="Cambria Math" w:eastAsiaTheme="minorEastAsia" w:hAnsi="Cambria Math"/>
+                      <w:i/>
+                      <w:sz w:val="36"/>
+                      <w:szCs w:val="44"/>
+                    </w:rPr>
+                  </m:ctrlPr>
+                </m:dPr>
+                <m:e>
+                  <m:sSub>
+                    <m:sSubPr>
+                      <m:ctrlPr>
+                        <w:rPr>
+                          <w:rFonts w:ascii="Cambria Math" w:eastAsiaTheme="minorEastAsia" w:hAnsi="Cambria Math"/>
+                          <w:i/>
+                          <w:sz w:val="36"/>
+                          <w:szCs w:val="44"/>
+                        </w:rPr>
+                      </m:ctrlPr>
+                    </m:sSubPr>
+                    <m:e>
+                      <m:r>
+                        <w:rPr>
+                          <w:rFonts w:ascii="Cambria Math" w:eastAsiaTheme="minorEastAsia" w:hAnsi="Cambria Math"/>
+                          <w:sz w:val="36"/>
+                          <w:szCs w:val="44"/>
+                        </w:rPr>
+                        <m:t>x</m:t>
+                      </m:r>
+                    </m:e>
+                    <m:sub>
+                      <m:r>
+                        <w:rPr>
+                          <w:rFonts w:ascii="Cambria Math" w:eastAsiaTheme="minorEastAsia" w:hAnsi="Cambria Math"/>
+                          <w:sz w:val="36"/>
+                          <w:szCs w:val="44"/>
+                        </w:rPr>
+                        <m:t>n</m:t>
+                      </m:r>
+                    </m:sub>
+                  </m:sSub>
+                </m:e>
+              </m:d>
+              <m:d>
+                <m:dPr>
+                  <m:begChr m:val="{"/>
+                  <m:endChr m:val="}"/>
+                  <m:ctrlPr>
+                    <w:rPr>
+                      <w:rFonts w:ascii="Cambria Math" w:eastAsiaTheme="minorEastAsia" w:hAnsi="Cambria Math"/>
+                      <w:i/>
+                      <w:sz w:val="36"/>
+                      <w:szCs w:val="44"/>
+                    </w:rPr>
+                  </m:ctrlPr>
+                </m:dPr>
+                <m:e>
+                  <m:r>
+                    <w:rPr>
+                      <w:rFonts w:ascii="Cambria Math" w:eastAsiaTheme="minorEastAsia" w:hAnsi="Cambria Math"/>
+                      <w:sz w:val="36"/>
+                      <w:szCs w:val="44"/>
+                    </w:rPr>
+                    <m:t>Y</m:t>
+                  </m:r>
+                </m:e>
+              </m:d>
+            </m:e>
+          </m:d>
+        </m:oMath>
+      </m:oMathPara>
+    </w:p>
+    <w:p>
+      <w:pPr>
+        <w:rPr>
+          <w:rFonts w:eastAsiaTheme="minorEastAsia"/>
+          <w:sz w:val="36"/>
+          <w:szCs w:val="44"/>
+        </w:rPr>
+      </w:pPr>
+      <m:oMathPara>
+        <m:oMath>
+          <m:r>
+            <w:rPr>
+              <w:rFonts w:ascii="Cambria Math" w:eastAsiaTheme="minorEastAsia" w:hAnsi="Cambria Math"/>
+              <w:sz w:val="36"/>
+              <w:szCs w:val="44"/>
+            </w:rPr>
+            <m:t>Comp</m:t>
+          </m:r>
+          <m:box>
+            <m:boxPr>
+              <m:opEmu m:val="1"/>
+              <m:ctrlPr>
+                <w:rPr>
+                  <w:rFonts w:ascii="Cambria Math" w:eastAsiaTheme="minorEastAsia" w:hAnsi="Cambria Math"/>
+                  <w:i/>
+                  <w:sz w:val="36"/>
+                  <w:szCs w:val="44"/>
+                </w:rPr>
+              </m:ctrlPr>
+            </m:boxPr>
+            <m:e>
+              <m:r>
+                <w:rPr>
+                  <w:rFonts w:ascii="Cambria Math" w:hAnsi="Cambria Math"/>
+                  <w:sz w:val="36"/>
+                  <w:szCs w:val="44"/>
+                </w:rPr>
+                <m:t>∶=</m:t>
+              </m:r>
+            </m:e>
+          </m:box>
+          <m:r>
+            <w:rPr>
+              <w:rFonts w:ascii="Cambria Math" w:eastAsiaTheme="minorEastAsia" w:hAnsi="Cambria Math"/>
+              <w:sz w:val="36"/>
+              <w:szCs w:val="44"/>
+            </w:rPr>
+            <m:t xml:space="preserve"> </m:t>
+          </m:r>
+          <m:sSub>
+            <m:sSubPr>
+              <m:ctrlPr>
+                <w:rPr>
+                  <w:rFonts w:ascii="Cambria Math" w:eastAsiaTheme="minorEastAsia" w:hAnsi="Cambria Math"/>
+                  <w:i/>
+                  <w:sz w:val="36"/>
+                  <w:szCs w:val="44"/>
+                </w:rPr>
+              </m:ctrlPr>
+            </m:sSubPr>
+            <m:e>
+              <m:r>
+                <w:rPr>
+                  <w:rFonts w:ascii="Cambria Math" w:eastAsiaTheme="minorEastAsia" w:hAnsi="Cambria Math"/>
+                  <w:sz w:val="36"/>
+                  <w:szCs w:val="44"/>
+                </w:rPr>
+                <m:t>MAX</m:t>
+              </m:r>
+            </m:e>
+            <m:sub>
+              <m:r>
+                <w:rPr>
+                  <w:rFonts w:ascii="Cambria Math" w:eastAsiaTheme="minorEastAsia" w:hAnsi="Cambria Math"/>
+                  <w:sz w:val="36"/>
+                  <w:szCs w:val="44"/>
+                </w:rPr>
+                <m:t>Y</m:t>
+              </m:r>
+            </m:sub>
+          </m:sSub>
+          <m:r>
+            <w:rPr>
+              <w:rFonts w:ascii="Cambria Math" w:eastAsiaTheme="minorEastAsia" w:hAnsi="Cambria Math"/>
+              <w:sz w:val="36"/>
+              <w:szCs w:val="44"/>
+            </w:rPr>
+            <m:t xml:space="preserve">- </m:t>
+          </m:r>
+          <m:sSub>
+            <m:sSubPr>
+              <m:ctrlPr>
+                <w:rPr>
+                  <w:rFonts w:ascii="Cambria Math" w:eastAsiaTheme="minorEastAsia" w:hAnsi="Cambria Math"/>
+                  <w:i/>
+                  <w:sz w:val="36"/>
+                  <w:szCs w:val="44"/>
+                </w:rPr>
+              </m:ctrlPr>
+            </m:sSubPr>
+            <m:e>
+              <m:r>
+                <w:rPr>
+                  <w:rFonts w:ascii="Cambria Math" w:eastAsiaTheme="minorEastAsia" w:hAnsi="Cambria Math"/>
+                  <w:sz w:val="36"/>
+                  <w:szCs w:val="44"/>
+                </w:rPr>
+                <m:t>MIN</m:t>
+              </m:r>
+            </m:e>
+            <m:sub>
+              <m:r>
+                <w:rPr>
+                  <w:rFonts w:ascii="Cambria Math" w:eastAsiaTheme="minorEastAsia" w:hAnsi="Cambria Math"/>
+                  <w:sz w:val="36"/>
+                  <w:szCs w:val="44"/>
+                </w:rPr>
+                <m:t>Y</m:t>
+              </m:r>
+            </m:sub>
+          </m:sSub>
+        </m:oMath>
+      </m:oMathPara>
+    </w:p>
+    <w:p>
+      <w:pPr>
+        <w:rPr>
+          <w:rFonts w:eastAsiaTheme="minorEastAsia"/>
+          <w:sz w:val="40"/>
+          <w:szCs w:val="44"/>
+        </w:rPr>
+      </w:pPr>
+    </w:p>
+    <w:p>
+      <w:pPr>
+        <w:rPr>
+          <w:rFonts w:eastAsiaTheme="minorEastAsia"/>
+          <w:sz w:val="36"/>
+          <w:szCs w:val="44"/>
+        </w:rPr>
+      </w:pPr>
+      <m:oMathPara>
+        <m:oMath>
+          <m:r>
+            <w:rPr>
+              <w:rFonts w:ascii="Cambria Math" w:eastAsiaTheme="minorEastAsia" w:hAnsi="Cambria Math"/>
+              <w:sz w:val="36"/>
+              <w:szCs w:val="44"/>
+            </w:rPr>
+            <m:t>Class</m:t>
+          </m:r>
+          <m:d>
+            <m:dPr>
+              <m:ctrlPr>
+                <w:rPr>
+                  <w:rFonts w:ascii="Cambria Math" w:eastAsiaTheme="minorEastAsia" w:hAnsi="Cambria Math"/>
+                  <w:i/>
+                  <w:sz w:val="36"/>
+                  <w:szCs w:val="44"/>
+                </w:rPr>
+              </m:ctrlPr>
+            </m:dPr>
+            <m:e>
+              <m:sSub>
+                <m:sSubPr>
+                  <m:ctrlPr>
+                    <w:rPr>
+                      <w:rFonts w:ascii="Cambria Math" w:eastAsiaTheme="minorEastAsia" w:hAnsi="Cambria Math"/>
+                      <w:i/>
+                      <w:sz w:val="36"/>
+                      <w:szCs w:val="44"/>
+                    </w:rPr>
+                  </m:ctrlPr>
+                </m:sSubPr>
+                <m:e>
+                  <m:r>
+                    <w:rPr>
+                      <w:rFonts w:ascii="Cambria Math" w:eastAsiaTheme="minorEastAsia" w:hAnsi="Cambria Math"/>
+                      <w:sz w:val="36"/>
+                      <w:szCs w:val="44"/>
+                    </w:rPr>
+                    <m:t>x</m:t>
+                  </m:r>
+                </m:e>
+                <m:sub>
+                  <m:r>
+                    <w:rPr>
+                      <w:rFonts w:ascii="Cambria Math" w:eastAsiaTheme="minorEastAsia" w:hAnsi="Cambria Math"/>
+                      <w:sz w:val="36"/>
+                      <w:szCs w:val="44"/>
+                    </w:rPr>
+                    <m:t>i</m:t>
+                  </m:r>
+                </m:sub>
+              </m:sSub>
+            </m:e>
+          </m:d>
+          <m:r>
+            <w:rPr>
+              <w:rFonts w:ascii="Cambria Math" w:eastAsiaTheme="minorEastAsia" w:hAnsi="Cambria Math"/>
+              <w:sz w:val="36"/>
+              <w:szCs w:val="44"/>
+            </w:rPr>
+            <m:t xml:space="preserve">≔ </m:t>
+          </m:r>
+          <m:d>
+            <m:dPr>
+              <m:ctrlPr>
+                <w:rPr>
+                  <w:rFonts w:ascii="Cambria Math" w:eastAsiaTheme="minorEastAsia" w:hAnsi="Cambria Math"/>
+                  <w:i/>
+                  <w:sz w:val="36"/>
+                  <w:szCs w:val="44"/>
+                </w:rPr>
+              </m:ctrlPr>
+            </m:dPr>
+            <m:e>
+              <m:d>
+                <m:dPr>
+                  <m:begChr m:val="|"/>
+                  <m:endChr m:val="|"/>
+                  <m:ctrlPr>
+                    <w:rPr>
+                      <w:rFonts w:ascii="Cambria Math" w:eastAsiaTheme="minorEastAsia" w:hAnsi="Cambria Math"/>
+                      <w:i/>
+                      <w:sz w:val="36"/>
+                      <w:szCs w:val="44"/>
+                    </w:rPr>
+                  </m:ctrlPr>
+                </m:dPr>
+                <m:e>
+                  <m:sSub>
+                    <m:sSubPr>
+                      <m:ctrlPr>
+                        <w:rPr>
+                          <w:rFonts w:ascii="Cambria Math" w:eastAsiaTheme="minorEastAsia" w:hAnsi="Cambria Math"/>
+                          <w:i/>
+                          <w:sz w:val="36"/>
+                          <w:szCs w:val="44"/>
+                        </w:rPr>
+                      </m:ctrlPr>
+                    </m:sSubPr>
+                    <m:e>
+                      <m:r>
+                        <w:rPr>
+                          <w:rFonts w:ascii="Cambria Math" w:eastAsiaTheme="minorEastAsia" w:hAnsi="Cambria Math"/>
+                          <w:sz w:val="36"/>
+                          <w:szCs w:val="44"/>
+                        </w:rPr>
+                        <m:t>y</m:t>
+                      </m:r>
+                    </m:e>
+                    <m:sub>
+                      <m:d>
+                        <m:dPr>
+                          <m:ctrlPr>
+                            <w:rPr>
+                              <w:rFonts w:ascii="Cambria Math" w:eastAsiaTheme="minorEastAsia" w:hAnsi="Cambria Math"/>
+                              <w:i/>
+                              <w:sz w:val="36"/>
+                              <w:szCs w:val="44"/>
+                            </w:rPr>
+                          </m:ctrlPr>
+                        </m:dPr>
+                        <m:e>
+                          <m:r>
+                            <w:rPr>
+                              <w:rFonts w:ascii="Cambria Math" w:eastAsiaTheme="minorEastAsia" w:hAnsi="Cambria Math"/>
+                              <w:sz w:val="36"/>
+                              <w:szCs w:val="44"/>
+                            </w:rPr>
+                            <m:t>i</m:t>
+                          </m:r>
+                        </m:e>
+                      </m:d>
+                    </m:sub>
+                  </m:sSub>
+                  <m:r>
+                    <w:rPr>
+                      <w:rFonts w:ascii="Cambria Math" w:eastAsiaTheme="minorEastAsia" w:hAnsi="Cambria Math"/>
+                      <w:sz w:val="36"/>
+                      <w:szCs w:val="44"/>
+                    </w:rPr>
+                    <m:t>-M</m:t>
+                  </m:r>
+                  <m:d>
+                    <m:dPr>
+                      <m:ctrlPr>
+                        <w:rPr>
+                          <w:rFonts w:ascii="Cambria Math" w:eastAsiaTheme="minorEastAsia" w:hAnsi="Cambria Math"/>
+                          <w:i/>
+                          <w:sz w:val="36"/>
+                          <w:szCs w:val="44"/>
+                        </w:rPr>
+                      </m:ctrlPr>
+                    </m:dPr>
+                    <m:e>
+                      <m:sSub>
+                        <m:sSubPr>
+                          <m:ctrlPr>
+                            <w:rPr>
+                              <w:rFonts w:ascii="Cambria Math" w:eastAsiaTheme="minorEastAsia" w:hAnsi="Cambria Math"/>
+                              <w:i/>
+                              <w:sz w:val="36"/>
+                              <w:szCs w:val="44"/>
+                            </w:rPr>
+                          </m:ctrlPr>
+                        </m:sSubPr>
+                        <m:e>
+                          <m:r>
+                            <w:rPr>
+                              <w:rFonts w:ascii="Cambria Math" w:eastAsiaTheme="minorEastAsia" w:hAnsi="Cambria Math"/>
+                              <w:sz w:val="36"/>
+                              <w:szCs w:val="44"/>
+                            </w:rPr>
+                            <m:t>x</m:t>
+                          </m:r>
+                        </m:e>
+                        <m:sub>
+                          <m:r>
+                            <w:rPr>
+                              <w:rFonts w:ascii="Cambria Math" w:eastAsiaTheme="minorEastAsia" w:hAnsi="Cambria Math"/>
+                              <w:sz w:val="36"/>
+                              <w:szCs w:val="44"/>
+                            </w:rPr>
+                            <m:t>i</m:t>
+                          </m:r>
+                        </m:sub>
+                      </m:sSub>
+                    </m:e>
+                  </m:d>
+                  <m:d>
+                    <m:dPr>
+                      <m:begChr m:val="{"/>
+                      <m:endChr m:val="}"/>
+                      <m:ctrlPr>
+                        <w:rPr>
+                          <w:rFonts w:ascii="Cambria Math" w:eastAsiaTheme="minorEastAsia" w:hAnsi="Cambria Math"/>
+                          <w:i/>
+                          <w:sz w:val="36"/>
+                          <w:szCs w:val="44"/>
+                        </w:rPr>
+                      </m:ctrlPr>
+                    </m:dPr>
+                    <m:e>
+                      <m:sSub>
+                        <m:sSubPr>
+                          <m:ctrlPr>
+                            <w:rPr>
+                              <w:rFonts w:ascii="Cambria Math" w:eastAsiaTheme="minorEastAsia" w:hAnsi="Cambria Math"/>
+                              <w:i/>
+                              <w:sz w:val="36"/>
+                              <w:szCs w:val="44"/>
+                            </w:rPr>
+                          </m:ctrlPr>
+                        </m:sSubPr>
+                        <m:e>
+                          <m:r>
+                            <w:rPr>
+                              <w:rFonts w:ascii="Cambria Math" w:eastAsiaTheme="minorEastAsia" w:hAnsi="Cambria Math"/>
+                              <w:sz w:val="36"/>
+                              <w:szCs w:val="44"/>
+                            </w:rPr>
+                            <m:t>Y</m:t>
+                          </m:r>
+                        </m:e>
+                        <m:sub>
+                          <m:r>
+                            <w:rPr>
+                              <w:rFonts w:ascii="Cambria Math" w:eastAsiaTheme="minorEastAsia" w:hAnsi="Cambria Math"/>
+                              <w:sz w:val="36"/>
+                              <w:szCs w:val="44"/>
+                            </w:rPr>
+                            <m:t>i</m:t>
+                          </m:r>
+                        </m:sub>
+                      </m:sSub>
+                    </m:e>
+                  </m:d>
+                </m:e>
+              </m:d>
+              <m:r>
+                <w:rPr>
+                  <w:rFonts w:ascii="Cambria Math" w:eastAsiaTheme="minorEastAsia" w:hAnsi="Cambria Math"/>
+                  <w:sz w:val="36"/>
+                  <w:szCs w:val="44"/>
+                </w:rPr>
+                <m:t xml:space="preserve">&lt; </m:t>
+              </m:r>
+              <m:d>
+                <m:dPr>
+                  <m:begChr m:val="|"/>
+                  <m:endChr m:val="|"/>
+                  <m:ctrlPr>
+                    <w:rPr>
+                      <w:rFonts w:ascii="Cambria Math" w:eastAsiaTheme="minorEastAsia" w:hAnsi="Cambria Math"/>
+                      <w:i/>
+                      <w:sz w:val="36"/>
+                      <w:szCs w:val="44"/>
+                    </w:rPr>
+                  </m:ctrlPr>
+                </m:dPr>
+                <m:e>
+                  <m:r>
+                    <w:rPr>
+                      <w:rFonts w:ascii="Cambria Math" w:eastAsiaTheme="minorEastAsia" w:hAnsi="Cambria Math"/>
+                      <w:sz w:val="36"/>
+                      <w:szCs w:val="44"/>
+                    </w:rPr>
+                    <m:t>param∙Comp</m:t>
+                  </m:r>
+                </m:e>
+              </m:d>
+            </m:e>
+          </m:d>
+          <m:r>
+            <w:rPr>
+              <w:rFonts w:ascii="Cambria Math" w:eastAsiaTheme="minorEastAsia" w:hAnsi="Cambria Math"/>
+              <w:sz w:val="36"/>
+              <w:szCs w:val="44"/>
+            </w:rPr>
+            <m:t xml:space="preserve"> ⟹ </m:t>
+          </m:r>
+          <m:sSub>
+            <m:sSubPr>
+              <m:ctrlPr>
+                <w:rPr>
+                  <w:rFonts w:ascii="Cambria Math" w:eastAsiaTheme="minorEastAsia" w:hAnsi="Cambria Math"/>
+                  <w:i/>
+                  <w:sz w:val="36"/>
+                  <w:szCs w:val="44"/>
+                </w:rPr>
+              </m:ctrlPr>
+            </m:sSubPr>
+            <m:e>
+              <m:r>
+                <w:rPr>
+                  <w:rFonts w:ascii="Cambria Math" w:eastAsiaTheme="minorEastAsia" w:hAnsi="Cambria Math"/>
+                  <w:sz w:val="36"/>
+                  <w:szCs w:val="44"/>
+                </w:rPr>
+                <m:t>y</m:t>
+              </m:r>
+            </m:e>
+            <m:sub>
+              <m:d>
+                <m:dPr>
+                  <m:ctrlPr>
+                    <w:rPr>
+                      <w:rFonts w:ascii="Cambria Math" w:eastAsiaTheme="minorEastAsia" w:hAnsi="Cambria Math"/>
+                      <w:i/>
+                      <w:sz w:val="36"/>
+                      <w:szCs w:val="44"/>
+                    </w:rPr>
+                  </m:ctrlPr>
+                </m:dPr>
+                <m:e>
+                  <m:r>
+                    <w:rPr>
+                      <w:rFonts w:ascii="Cambria Math" w:eastAsiaTheme="minorEastAsia" w:hAnsi="Cambria Math"/>
+                      <w:sz w:val="36"/>
+                      <w:szCs w:val="44"/>
+                    </w:rPr>
+                    <m:t>i</m:t>
+                  </m:r>
+                </m:e>
+              </m:d>
+            </m:sub>
+          </m:sSub>
+          <m:r>
+            <m:rPr>
+              <m:scr m:val="fraktur"/>
+            </m:rPr>
+            <w:rPr>
+              <w:rFonts w:ascii="Cambria Math" w:eastAsiaTheme="minorEastAsia" w:hAnsi="Cambria Math"/>
+              <w:sz w:val="36"/>
+              <w:szCs w:val="44"/>
+            </w:rPr>
+            <m:t>∈ Y</m:t>
+          </m:r>
+        </m:oMath>
+      </m:oMathPara>
+    </w:p>
+    <w:p>
+      <w:pPr>
+        <w:rPr>
+          <w:rFonts w:eastAsiaTheme="minorEastAsia"/>
+          <w:sz w:val="40"/>
+          <w:szCs w:val="44"/>
+        </w:rPr>
+      </w:pPr>
+      <m:oMathPara>
+        <m:oMath>
+          <m:r>
+            <w:rPr>
+              <w:rFonts w:ascii="Cambria Math" w:eastAsiaTheme="minorEastAsia" w:hAnsi="Cambria Math"/>
+              <w:sz w:val="40"/>
+              <w:szCs w:val="44"/>
+            </w:rPr>
+            <m:t xml:space="preserve">param ∈ </m:t>
+          </m:r>
+          <m:d>
+            <m:dPr>
+              <m:begChr m:val="〈"/>
+              <m:endChr m:val="〉"/>
+              <m:ctrlPr>
+                <w:rPr>
+                  <w:rFonts w:ascii="Cambria Math" w:eastAsiaTheme="minorEastAsia" w:hAnsi="Cambria Math"/>
+                  <w:i/>
+                  <w:sz w:val="40"/>
+                  <w:szCs w:val="44"/>
+                </w:rPr>
+              </m:ctrlPr>
+            </m:dPr>
+            <m:e>
+              <m:r>
+                <w:rPr>
+                  <w:rFonts w:ascii="Cambria Math" w:eastAsiaTheme="minorEastAsia" w:hAnsi="Cambria Math"/>
+                  <w:sz w:val="40"/>
+                  <w:szCs w:val="44"/>
+                </w:rPr>
+                <m:t>0;2</m:t>
+              </m:r>
+            </m:e>
+          </m:d>
+          <m:r>
+            <m:rPr>
+              <m:scr m:val="double-struck"/>
+            </m:rPr>
+            <w:rPr>
+              <w:rFonts w:ascii="Cambria Math" w:eastAsiaTheme="minorEastAsia" w:hAnsi="Cambria Math"/>
+              <w:sz w:val="40"/>
+              <w:szCs w:val="44"/>
+            </w:rPr>
+            <m:t xml:space="preserve"> ∋ R</m:t>
+          </m:r>
+        </m:oMath>
+      </m:oMathPara>
+    </w:p>
+    <w:p>
+      <w:pPr>
+        <w:rPr>
+          <w:rFonts w:eastAsiaTheme="minorEastAsia"/>
+          <w:sz w:val="40"/>
+          <w:szCs w:val="44"/>
+        </w:rPr>
+      </w:pPr>
+      <m:oMathPara>
+        <m:oMath>
+          <m:r>
+            <w:rPr>
+              <w:rFonts w:ascii="Cambria Math" w:eastAsiaTheme="minorEastAsia" w:hAnsi="Cambria Math"/>
+              <w:sz w:val="40"/>
+              <w:szCs w:val="44"/>
+            </w:rPr>
+            <m:t>Final</m:t>
+          </m:r>
+          <m:box>
+            <m:boxPr>
+              <m:opEmu m:val="1"/>
+              <m:ctrlPr>
+                <w:rPr>
+                  <w:rFonts w:ascii="Cambria Math" w:eastAsiaTheme="minorEastAsia" w:hAnsi="Cambria Math"/>
+                  <w:i/>
+                  <w:sz w:val="40"/>
+                  <w:szCs w:val="44"/>
+                </w:rPr>
+              </m:ctrlPr>
+            </m:boxPr>
+            <m:e>
+              <m:r>
+                <w:rPr>
+                  <w:rFonts w:ascii="Cambria Math" w:hAnsi="Cambria Math"/>
+                  <w:sz w:val="40"/>
+                  <w:szCs w:val="44"/>
+                </w:rPr>
+                <m:t>∶=</m:t>
+              </m:r>
+            </m:e>
+          </m:box>
+          <m:r>
+            <w:rPr>
+              <w:rFonts w:ascii="Cambria Math" w:eastAsiaTheme="minorEastAsia" w:hAnsi="Cambria Math"/>
+              <w:sz w:val="40"/>
+              <w:szCs w:val="44"/>
+            </w:rPr>
+            <m:t xml:space="preserve"> FUNC</m:t>
+          </m:r>
+          <m:d>
+            <m:dPr>
+              <m:ctrlPr>
+                <w:rPr>
+                  <w:rFonts w:ascii="Cambria Math" w:eastAsiaTheme="minorEastAsia" w:hAnsi="Cambria Math"/>
+                  <w:i/>
+                  <w:sz w:val="40"/>
+                  <w:szCs w:val="44"/>
+                </w:rPr>
+              </m:ctrlPr>
+            </m:dPr>
+            <m:e>
+              <m:r>
+                <m:rPr>
+                  <m:scr m:val="fraktur"/>
+                </m:rPr>
+                <w:rPr>
+                  <w:rFonts w:ascii="Cambria Math" w:eastAsiaTheme="minorEastAsia" w:hAnsi="Cambria Math"/>
+                  <w:sz w:val="40"/>
+                  <w:szCs w:val="44"/>
+                </w:rPr>
+                <m:t>Y</m:t>
+              </m:r>
+            </m:e>
+          </m:d>
+        </m:oMath>
+      </m:oMathPara>
+    </w:p>
+    <w:p>
+      <w:pPr>
+        <w:rPr>
+          <w:rFonts w:eastAsiaTheme="minorEastAsia"/>
+          <w:sz w:val="40"/>
+          <w:szCs w:val="44"/>
+        </w:rPr>
+      </w:pPr>
+    </w:p>
+    <w:p>
+      <w:pPr>
+        <w:rPr>
+          <w:rFonts w:eastAsiaTheme="minorEastAsia"/>
+          <w:sz w:val="40"/>
+          <w:szCs w:val="44"/>
+        </w:rPr>
+      </w:pPr>
+      <m:oMathPara>
+        <m:oMath>
+          <m:r>
+            <w:rPr>
+              <w:rFonts w:ascii="Cambria Math" w:eastAsiaTheme="minorEastAsia" w:hAnsi="Cambria Math"/>
+              <w:sz w:val="32"/>
+              <w:szCs w:val="44"/>
+            </w:rPr>
+            <m:t>C_GM</m:t>
+          </m:r>
+          <m:box>
+            <m:boxPr>
+              <m:opEmu m:val="1"/>
+              <m:ctrlPr>
+                <w:rPr>
+                  <w:rFonts w:ascii="Cambria Math" w:eastAsiaTheme="minorEastAsia" w:hAnsi="Cambria Math"/>
+                  <w:i/>
+                  <w:sz w:val="32"/>
+                  <w:szCs w:val="44"/>
+                </w:rPr>
+              </m:ctrlPr>
+            </m:boxPr>
+            <m:e>
+              <m:r>
+                <w:rPr>
+                  <w:rFonts w:ascii="Cambria Math" w:hAnsi="Cambria Math"/>
+                  <w:sz w:val="32"/>
+                  <w:szCs w:val="44"/>
+                </w:rPr>
+                <m:t>∶=</m:t>
+              </m:r>
+            </m:e>
+          </m:box>
+          <m:d>
+            <m:dPr>
+              <m:begChr m:val="{"/>
+              <m:endChr m:val=""/>
+              <m:ctrlPr>
+                <w:rPr>
+                  <w:rFonts w:ascii="Cambria Math" w:eastAsiaTheme="minorEastAsia" w:hAnsi="Cambria Math"/>
+                  <w:i/>
+                  <w:sz w:val="32"/>
+                  <w:szCs w:val="44"/>
+                </w:rPr>
+              </m:ctrlPr>
+            </m:dPr>
+            <m:e>
+              <m:eqArr>
+                <m:eqArrPr>
+                  <m:ctrlPr>
+                    <w:rPr>
+                      <w:rFonts w:ascii="Cambria Math" w:eastAsiaTheme="minorEastAsia" w:hAnsi="Cambria Math"/>
+                      <w:i/>
+                      <w:sz w:val="32"/>
+                      <w:szCs w:val="44"/>
+                    </w:rPr>
+                  </m:ctrlPr>
+                </m:eqArrPr>
+                <m:e>
+                  <m:rad>
+                    <m:radPr>
+                      <m:ctrlPr>
+                        <w:rPr>
+                          <w:rFonts w:ascii="Cambria Math" w:eastAsiaTheme="minorEastAsia" w:hAnsi="Cambria Math"/>
+                          <w:i/>
+                          <w:sz w:val="32"/>
+                          <w:szCs w:val="44"/>
+                        </w:rPr>
+                      </m:ctrlPr>
+                    </m:radPr>
+                    <m:deg>
+                      <m:r>
+                        <w:rPr>
+                          <w:rFonts w:ascii="Cambria Math" w:eastAsiaTheme="minorEastAsia" w:hAnsi="Cambria Math"/>
+                          <w:sz w:val="32"/>
+                          <w:szCs w:val="44"/>
+                        </w:rPr>
+                        <m:t>n</m:t>
+                      </m:r>
+                    </m:deg>
+                    <m:e>
+                      <m:nary>
+                        <m:naryPr>
+                          <m:chr m:val="∏"/>
+                          <m:limLoc m:val="undOvr"/>
+                          <m:ctrlPr>
+                            <w:rPr>
+                              <w:rFonts w:ascii="Cambria Math" w:eastAsiaTheme="minorEastAsia" w:hAnsi="Cambria Math"/>
+                              <w:i/>
+                              <w:sz w:val="32"/>
+                              <w:szCs w:val="44"/>
+                            </w:rPr>
+                          </m:ctrlPr>
+                        </m:naryPr>
+                        <m:sub>
+                          <m:r>
+                            <w:rPr>
+                              <w:rFonts w:ascii="Cambria Math" w:eastAsiaTheme="minorEastAsia" w:hAnsi="Cambria Math"/>
+                              <w:sz w:val="32"/>
+                              <w:szCs w:val="44"/>
+                            </w:rPr>
+                            <m:t>i=0</m:t>
+                          </m:r>
+                        </m:sub>
+                        <m:sup>
+                          <m:r>
+                            <w:rPr>
+                              <w:rFonts w:ascii="Cambria Math" w:eastAsiaTheme="minorEastAsia" w:hAnsi="Cambria Math"/>
+                              <w:sz w:val="32"/>
+                              <w:szCs w:val="44"/>
+                            </w:rPr>
+                            <m:t>n</m:t>
+                          </m:r>
+                        </m:sup>
+                        <m:e>
+                          <m:sSub>
+                            <m:sSubPr>
+                              <m:ctrlPr>
+                                <w:rPr>
+                                  <w:rFonts w:ascii="Cambria Math" w:eastAsiaTheme="minorEastAsia" w:hAnsi="Cambria Math"/>
+                                  <w:i/>
+                                  <w:sz w:val="32"/>
+                                  <w:szCs w:val="44"/>
+                                </w:rPr>
+                              </m:ctrlPr>
+                            </m:sSubPr>
+                            <m:e>
+                              <m:r>
+                                <w:rPr>
+                                  <w:rFonts w:ascii="Cambria Math" w:eastAsiaTheme="minorEastAsia" w:hAnsi="Cambria Math"/>
+                                  <w:sz w:val="32"/>
+                                  <w:szCs w:val="44"/>
+                                </w:rPr>
+                                <m:t>y</m:t>
+                              </m:r>
+                            </m:e>
+                            <m:sub>
+                              <m:r>
+                                <w:rPr>
+                                  <w:rFonts w:ascii="Cambria Math" w:eastAsiaTheme="minorEastAsia" w:hAnsi="Cambria Math"/>
+                                  <w:sz w:val="32"/>
+                                  <w:szCs w:val="44"/>
+                                </w:rPr>
+                                <m:t>i</m:t>
+                              </m:r>
+                            </m:sub>
+                          </m:sSub>
+                        </m:e>
+                      </m:nary>
+                    </m:e>
+                  </m:rad>
+                  <m:r>
+                    <w:rPr>
+                      <w:rFonts w:ascii="Cambria Math" w:eastAsiaTheme="minorEastAsia" w:hAnsi="Cambria Math"/>
+                      <w:sz w:val="32"/>
+                      <w:szCs w:val="44"/>
+                    </w:rPr>
+                    <m:t>,            n mod 2 ≠0</m:t>
+                  </m:r>
+                </m:e>
+                <m:e>
+                  <m:rad>
+                    <m:radPr>
+                      <m:ctrlPr>
+                        <w:rPr>
+                          <w:rFonts w:ascii="Cambria Math" w:eastAsiaTheme="minorEastAsia" w:hAnsi="Cambria Math"/>
+                          <w:i/>
+                          <w:sz w:val="32"/>
+                          <w:szCs w:val="44"/>
+                        </w:rPr>
+                      </m:ctrlPr>
+                    </m:radPr>
+                    <m:deg>
+                      <m:r>
+                        <w:rPr>
+                          <w:rFonts w:ascii="Cambria Math" w:eastAsiaTheme="minorEastAsia" w:hAnsi="Cambria Math"/>
+                          <w:sz w:val="32"/>
+                          <w:szCs w:val="44"/>
+                        </w:rPr>
+                        <m:t>n</m:t>
+                      </m:r>
+                    </m:deg>
+                    <m:e>
+                      <m:d>
+                        <m:dPr>
+                          <m:begChr m:val="|"/>
+                          <m:endChr m:val="|"/>
+                          <m:ctrlPr>
+                            <w:rPr>
+                              <w:rFonts w:ascii="Cambria Math" w:eastAsiaTheme="minorEastAsia" w:hAnsi="Cambria Math"/>
+                              <w:i/>
+                              <w:sz w:val="32"/>
+                              <w:szCs w:val="44"/>
+                            </w:rPr>
+                          </m:ctrlPr>
+                        </m:dPr>
+                        <m:e>
+                          <m:nary>
+                            <m:naryPr>
+                              <m:chr m:val="∏"/>
+                              <m:limLoc m:val="undOvr"/>
+                              <m:ctrlPr>
+                                <w:rPr>
+                                  <w:rFonts w:ascii="Cambria Math" w:eastAsiaTheme="minorEastAsia" w:hAnsi="Cambria Math"/>
+                                  <w:i/>
+                                  <w:sz w:val="32"/>
+                                  <w:szCs w:val="44"/>
+                                </w:rPr>
+                              </m:ctrlPr>
+                            </m:naryPr>
+                            <m:sub>
+                              <m:r>
+                                <w:rPr>
+                                  <w:rFonts w:ascii="Cambria Math" w:eastAsiaTheme="minorEastAsia" w:hAnsi="Cambria Math"/>
+                                  <w:sz w:val="32"/>
+                                  <w:szCs w:val="44"/>
+                                </w:rPr>
+                                <m:t>i=0</m:t>
+                              </m:r>
+                            </m:sub>
+                            <m:sup>
+                              <m:r>
+                                <w:rPr>
+                                  <w:rFonts w:ascii="Cambria Math" w:eastAsiaTheme="minorEastAsia" w:hAnsi="Cambria Math"/>
+                                  <w:sz w:val="32"/>
+                                  <w:szCs w:val="44"/>
+                                </w:rPr>
+                                <m:t>n</m:t>
+                              </m:r>
+                            </m:sup>
+                            <m:e>
+                              <m:sSub>
+                                <m:sSubPr>
+                                  <m:ctrlPr>
+                                    <w:rPr>
+                                      <w:rFonts w:ascii="Cambria Math" w:eastAsiaTheme="minorEastAsia" w:hAnsi="Cambria Math"/>
+                                      <w:i/>
+                                      <w:sz w:val="32"/>
+                                      <w:szCs w:val="44"/>
+                                    </w:rPr>
+                                  </m:ctrlPr>
+                                </m:sSubPr>
+                                <m:e>
+                                  <m:r>
+                                    <w:rPr>
+                                      <w:rFonts w:ascii="Cambria Math" w:eastAsiaTheme="minorEastAsia" w:hAnsi="Cambria Math"/>
+                                      <w:sz w:val="32"/>
+                                      <w:szCs w:val="44"/>
+                                    </w:rPr>
+                                    <m:t>y</m:t>
+                                  </m:r>
+                                </m:e>
+                                <m:sub>
+                                  <m:r>
+                                    <w:rPr>
+                                      <w:rFonts w:ascii="Cambria Math" w:eastAsiaTheme="minorEastAsia" w:hAnsi="Cambria Math"/>
+                                      <w:sz w:val="32"/>
+                                      <w:szCs w:val="44"/>
+                                    </w:rPr>
+                                    <m:t>i</m:t>
+                                  </m:r>
+                                </m:sub>
+                              </m:sSub>
+                            </m:e>
+                          </m:nary>
+                        </m:e>
+                      </m:d>
+                    </m:e>
+                  </m:rad>
+                  <m:r>
+                    <w:rPr>
+                      <w:rFonts w:ascii="Cambria Math" w:eastAsiaTheme="minorEastAsia" w:hAnsi="Cambria Math"/>
+                      <w:sz w:val="32"/>
+                      <w:szCs w:val="44"/>
+                    </w:rPr>
+                    <m:t>,  n mod 2=0</m:t>
+                  </m:r>
+                </m:e>
+              </m:eqArr>
+            </m:e>
+          </m:d>
         </m:oMath>
       </m:oMathPara>
     </w:p>

</xml_diff>

<commit_message>
StatAnalysis completed and running as a thread from MainWindow scope. Invoking Dispose() for every Form.FormClosing event.
</commit_message>
<xml_diff>
--- a/Praca inżynierska/Praca inżynierska/Stuff/Equations.docx
+++ b/Praca inżynierska/Praca inżynierska/Stuff/Equations.docx
@@ -8294,6 +8294,775 @@
               </m:eqArr>
             </m:e>
           </m:d>
+        </m:oMath>
+      </m:oMathPara>
+    </w:p>
+    <w:p>
+      <w:pPr>
+        <w:rPr>
+          <w:rFonts w:eastAsiaTheme="minorEastAsia"/>
+          <w:sz w:val="40"/>
+          <w:szCs w:val="44"/>
+        </w:rPr>
+      </w:pPr>
+      <w:r>
+        <w:rPr>
+          <w:rFonts w:eastAsiaTheme="minorEastAsia"/>
+          <w:sz w:val="40"/>
+          <w:szCs w:val="44"/>
+        </w:rPr>
+        <w:br w:type="page"/>
+      </w:r>
+    </w:p>
+    <w:p>
+      <w:pPr>
+        <w:rPr>
+          <w:rFonts w:eastAsiaTheme="minorEastAsia"/>
+          <w:sz w:val="40"/>
+          <w:szCs w:val="44"/>
+        </w:rPr>
+      </w:pPr>
+      <m:oMathPara>
+        <m:oMath>
+          <m:r>
+            <w:rPr>
+              <w:rFonts w:ascii="Cambria Math" w:eastAsiaTheme="minorEastAsia" w:hAnsi="Cambria Math"/>
+              <w:sz w:val="40"/>
+              <w:szCs w:val="44"/>
+            </w:rPr>
+            <w:lastRenderedPageBreak/>
+            <m:t xml:space="preserve">SD= </m:t>
+          </m:r>
+          <m:rad>
+            <m:radPr>
+              <m:degHide m:val="1"/>
+              <m:ctrlPr>
+                <w:rPr>
+                  <w:rFonts w:ascii="Cambria Math" w:eastAsiaTheme="minorEastAsia" w:hAnsi="Cambria Math"/>
+                  <w:i/>
+                  <w:sz w:val="40"/>
+                  <w:szCs w:val="44"/>
+                </w:rPr>
+              </m:ctrlPr>
+            </m:radPr>
+            <m:deg/>
+            <m:e>
+              <m:f>
+                <m:fPr>
+                  <m:ctrlPr>
+                    <w:rPr>
+                      <w:rFonts w:ascii="Cambria Math" w:eastAsiaTheme="minorEastAsia" w:hAnsi="Cambria Math"/>
+                      <w:i/>
+                      <w:sz w:val="40"/>
+                      <w:szCs w:val="44"/>
+                    </w:rPr>
+                  </m:ctrlPr>
+                </m:fPr>
+                <m:num>
+                  <m:nary>
+                    <m:naryPr>
+                      <m:chr m:val="∑"/>
+                      <m:limLoc m:val="undOvr"/>
+                      <m:ctrlPr>
+                        <w:rPr>
+                          <w:rFonts w:ascii="Cambria Math" w:eastAsiaTheme="minorEastAsia" w:hAnsi="Cambria Math"/>
+                          <w:i/>
+                          <w:sz w:val="40"/>
+                          <w:szCs w:val="44"/>
+                        </w:rPr>
+                      </m:ctrlPr>
+                    </m:naryPr>
+                    <m:sub>
+                      <m:r>
+                        <w:rPr>
+                          <w:rFonts w:ascii="Cambria Math" w:eastAsiaTheme="minorEastAsia" w:hAnsi="Cambria Math"/>
+                          <w:sz w:val="40"/>
+                          <w:szCs w:val="44"/>
+                        </w:rPr>
+                        <m:t>i=1</m:t>
+                      </m:r>
+                    </m:sub>
+                    <m:sup>
+                      <m:r>
+                        <w:rPr>
+                          <w:rFonts w:ascii="Cambria Math" w:eastAsiaTheme="minorEastAsia" w:hAnsi="Cambria Math"/>
+                          <w:sz w:val="40"/>
+                          <w:szCs w:val="44"/>
+                        </w:rPr>
+                        <m:t>n</m:t>
+                      </m:r>
+                    </m:sup>
+                    <m:e>
+                      <m:sSup>
+                        <m:sSupPr>
+                          <m:ctrlPr>
+                            <w:rPr>
+                              <w:rFonts w:ascii="Cambria Math" w:eastAsiaTheme="minorEastAsia" w:hAnsi="Cambria Math"/>
+                              <w:i/>
+                              <w:sz w:val="40"/>
+                              <w:szCs w:val="44"/>
+                            </w:rPr>
+                          </m:ctrlPr>
+                        </m:sSupPr>
+                        <m:e>
+                          <m:d>
+                            <m:dPr>
+                              <m:begChr m:val="|"/>
+                              <m:endChr m:val="|"/>
+                              <m:ctrlPr>
+                                <w:rPr>
+                                  <w:rFonts w:ascii="Cambria Math" w:eastAsiaTheme="minorEastAsia" w:hAnsi="Cambria Math"/>
+                                  <w:i/>
+                                  <w:sz w:val="40"/>
+                                  <w:szCs w:val="44"/>
+                                </w:rPr>
+                              </m:ctrlPr>
+                            </m:dPr>
+                            <m:e>
+                              <m:sSub>
+                                <m:sSubPr>
+                                  <m:ctrlPr>
+                                    <w:rPr>
+                                      <w:rFonts w:ascii="Cambria Math" w:eastAsiaTheme="minorEastAsia" w:hAnsi="Cambria Math"/>
+                                      <w:i/>
+                                      <w:sz w:val="40"/>
+                                      <w:szCs w:val="44"/>
+                                    </w:rPr>
+                                  </m:ctrlPr>
+                                </m:sSubPr>
+                                <m:e>
+                                  <m:r>
+                                    <w:rPr>
+                                      <w:rFonts w:ascii="Cambria Math" w:eastAsiaTheme="minorEastAsia" w:hAnsi="Cambria Math"/>
+                                      <w:sz w:val="40"/>
+                                      <w:szCs w:val="44"/>
+                                    </w:rPr>
+                                    <m:t>y</m:t>
+                                  </m:r>
+                                </m:e>
+                                <m:sub>
+                                  <m:r>
+                                    <w:rPr>
+                                      <w:rFonts w:ascii="Cambria Math" w:eastAsiaTheme="minorEastAsia" w:hAnsi="Cambria Math"/>
+                                      <w:sz w:val="40"/>
+                                      <w:szCs w:val="44"/>
+                                    </w:rPr>
+                                    <m:t>i</m:t>
+                                  </m:r>
+                                </m:sub>
+                              </m:sSub>
+                              <m:r>
+                                <w:rPr>
+                                  <w:rFonts w:ascii="Cambria Math" w:eastAsiaTheme="minorEastAsia" w:hAnsi="Cambria Math"/>
+                                  <w:sz w:val="40"/>
+                                  <w:szCs w:val="44"/>
+                                </w:rPr>
+                                <m:t>-</m:t>
+                              </m:r>
+                              <m:acc>
+                                <m:accPr>
+                                  <m:chr m:val="̅"/>
+                                  <m:ctrlPr>
+                                    <w:rPr>
+                                      <w:rFonts w:ascii="Cambria Math" w:eastAsiaTheme="minorEastAsia" w:hAnsi="Cambria Math"/>
+                                      <w:i/>
+                                      <w:sz w:val="40"/>
+                                      <w:szCs w:val="44"/>
+                                    </w:rPr>
+                                  </m:ctrlPr>
+                                </m:accPr>
+                                <m:e>
+                                  <m:r>
+                                    <m:rPr>
+                                      <m:scr m:val="script"/>
+                                    </m:rPr>
+                                    <w:rPr>
+                                      <w:rFonts w:ascii="Cambria Math" w:eastAsiaTheme="minorEastAsia" w:hAnsi="Cambria Math"/>
+                                      <w:sz w:val="40"/>
+                                      <w:szCs w:val="44"/>
+                                    </w:rPr>
+                                    <m:t>Y</m:t>
+                                  </m:r>
+                                </m:e>
+                              </m:acc>
+                            </m:e>
+                          </m:d>
+                        </m:e>
+                        <m:sup>
+                          <m:r>
+                            <w:rPr>
+                              <w:rFonts w:ascii="Cambria Math" w:eastAsiaTheme="minorEastAsia" w:hAnsi="Cambria Math"/>
+                              <w:sz w:val="40"/>
+                              <w:szCs w:val="44"/>
+                            </w:rPr>
+                            <m:t>2</m:t>
+                          </m:r>
+                        </m:sup>
+                      </m:sSup>
+                    </m:e>
+                  </m:nary>
+                </m:num>
+                <m:den>
+                  <m:r>
+                    <w:rPr>
+                      <w:rFonts w:ascii="Cambria Math" w:eastAsiaTheme="minorEastAsia" w:hAnsi="Cambria Math"/>
+                      <w:sz w:val="40"/>
+                      <w:szCs w:val="44"/>
+                    </w:rPr>
+                    <m:t>n</m:t>
+                  </m:r>
+                </m:den>
+              </m:f>
+            </m:e>
+          </m:rad>
+        </m:oMath>
+      </m:oMathPara>
+    </w:p>
+    <w:p>
+      <w:pPr>
+        <w:rPr>
+          <w:rFonts w:eastAsiaTheme="minorEastAsia"/>
+          <w:sz w:val="40"/>
+          <w:szCs w:val="44"/>
+        </w:rPr>
+      </w:pPr>
+      <m:oMathPara>
+        <m:oMath>
+          <m:acc>
+            <m:accPr>
+              <m:chr m:val="̅"/>
+              <m:ctrlPr>
+                <w:rPr>
+                  <w:rFonts w:ascii="Cambria Math" w:eastAsiaTheme="minorEastAsia" w:hAnsi="Cambria Math"/>
+                  <w:i/>
+                  <w:sz w:val="40"/>
+                  <w:szCs w:val="44"/>
+                </w:rPr>
+              </m:ctrlPr>
+            </m:accPr>
+            <m:e>
+              <m:r>
+                <m:rPr>
+                  <m:scr m:val="script"/>
+                </m:rPr>
+                <w:rPr>
+                  <w:rFonts w:ascii="Cambria Math" w:eastAsiaTheme="minorEastAsia" w:hAnsi="Cambria Math"/>
+                  <w:sz w:val="40"/>
+                  <w:szCs w:val="44"/>
+                </w:rPr>
+                <m:t>Y</m:t>
+              </m:r>
+            </m:e>
+          </m:acc>
+          <m:r>
+            <w:rPr>
+              <w:rFonts w:ascii="Cambria Math" w:eastAsiaTheme="minorEastAsia" w:hAnsi="Cambria Math"/>
+              <w:sz w:val="40"/>
+              <w:szCs w:val="44"/>
+            </w:rPr>
+            <m:t>=</m:t>
+          </m:r>
+          <m:f>
+            <m:fPr>
+              <m:ctrlPr>
+                <w:rPr>
+                  <w:rFonts w:ascii="Cambria Math" w:eastAsiaTheme="minorEastAsia" w:hAnsi="Cambria Math"/>
+                  <w:i/>
+                  <w:sz w:val="40"/>
+                  <w:szCs w:val="44"/>
+                </w:rPr>
+              </m:ctrlPr>
+            </m:fPr>
+            <m:num>
+              <m:sSub>
+                <m:sSubPr>
+                  <m:ctrlPr>
+                    <w:rPr>
+                      <w:rFonts w:ascii="Cambria Math" w:eastAsiaTheme="minorEastAsia" w:hAnsi="Cambria Math"/>
+                      <w:i/>
+                      <w:sz w:val="40"/>
+                      <w:szCs w:val="44"/>
+                    </w:rPr>
+                  </m:ctrlPr>
+                </m:sSubPr>
+                <m:e>
+                  <m:r>
+                    <m:rPr>
+                      <m:scr m:val="script"/>
+                    </m:rPr>
+                    <w:rPr>
+                      <w:rFonts w:ascii="Cambria Math" w:eastAsiaTheme="minorEastAsia" w:hAnsi="Cambria Math"/>
+                      <w:sz w:val="40"/>
+                      <w:szCs w:val="44"/>
+                    </w:rPr>
+                    <m:t>y</m:t>
+                  </m:r>
+                </m:e>
+                <m:sub>
+                  <m:r>
+                    <w:rPr>
+                      <w:rFonts w:ascii="Cambria Math" w:eastAsiaTheme="minorEastAsia" w:hAnsi="Cambria Math"/>
+                      <w:sz w:val="40"/>
+                      <w:szCs w:val="44"/>
+                    </w:rPr>
+                    <m:t>1</m:t>
+                  </m:r>
+                </m:sub>
+              </m:sSub>
+              <m:r>
+                <w:rPr>
+                  <w:rFonts w:ascii="Cambria Math" w:eastAsiaTheme="minorEastAsia" w:hAnsi="Cambria Math"/>
+                  <w:sz w:val="40"/>
+                  <w:szCs w:val="44"/>
+                </w:rPr>
+                <m:t>+</m:t>
+              </m:r>
+              <m:sSub>
+                <m:sSubPr>
+                  <m:ctrlPr>
+                    <w:rPr>
+                      <w:rFonts w:ascii="Cambria Math" w:eastAsiaTheme="minorEastAsia" w:hAnsi="Cambria Math"/>
+                      <w:i/>
+                      <w:sz w:val="40"/>
+                      <w:szCs w:val="44"/>
+                    </w:rPr>
+                  </m:ctrlPr>
+                </m:sSubPr>
+                <m:e>
+                  <m:r>
+                    <m:rPr>
+                      <m:scr m:val="script"/>
+                    </m:rPr>
+                    <w:rPr>
+                      <w:rFonts w:ascii="Cambria Math" w:eastAsiaTheme="minorEastAsia" w:hAnsi="Cambria Math"/>
+                      <w:sz w:val="40"/>
+                      <w:szCs w:val="44"/>
+                    </w:rPr>
+                    <m:t>y</m:t>
+                  </m:r>
+                </m:e>
+                <m:sub>
+                  <m:r>
+                    <w:rPr>
+                      <w:rFonts w:ascii="Cambria Math" w:eastAsiaTheme="minorEastAsia" w:hAnsi="Cambria Math"/>
+                      <w:sz w:val="40"/>
+                      <w:szCs w:val="44"/>
+                    </w:rPr>
+                    <m:t>2</m:t>
+                  </m:r>
+                </m:sub>
+              </m:sSub>
+              <m:r>
+                <w:rPr>
+                  <w:rFonts w:ascii="Cambria Math" w:eastAsiaTheme="minorEastAsia" w:hAnsi="Cambria Math"/>
+                  <w:sz w:val="40"/>
+                  <w:szCs w:val="44"/>
+                </w:rPr>
+                <m:t>+…+</m:t>
+              </m:r>
+              <m:sSub>
+                <m:sSubPr>
+                  <m:ctrlPr>
+                    <w:rPr>
+                      <w:rFonts w:ascii="Cambria Math" w:eastAsiaTheme="minorEastAsia" w:hAnsi="Cambria Math"/>
+                      <w:i/>
+                      <w:sz w:val="40"/>
+                      <w:szCs w:val="44"/>
+                    </w:rPr>
+                  </m:ctrlPr>
+                </m:sSubPr>
+                <m:e>
+                  <m:r>
+                    <m:rPr>
+                      <m:scr m:val="script"/>
+                    </m:rPr>
+                    <w:rPr>
+                      <w:rFonts w:ascii="Cambria Math" w:eastAsiaTheme="minorEastAsia" w:hAnsi="Cambria Math"/>
+                      <w:sz w:val="40"/>
+                      <w:szCs w:val="44"/>
+                    </w:rPr>
+                    <m:t>y</m:t>
+                  </m:r>
+                </m:e>
+                <m:sub>
+                  <m:r>
+                    <w:rPr>
+                      <w:rFonts w:ascii="Cambria Math" w:eastAsiaTheme="minorEastAsia" w:hAnsi="Cambria Math"/>
+                      <w:sz w:val="40"/>
+                      <w:szCs w:val="44"/>
+                    </w:rPr>
+                    <m:t>N</m:t>
+                  </m:r>
+                </m:sub>
+              </m:sSub>
+            </m:num>
+            <m:den>
+              <m:r>
+                <w:rPr>
+                  <w:rFonts w:ascii="Cambria Math" w:eastAsiaTheme="minorEastAsia" w:hAnsi="Cambria Math"/>
+                  <w:sz w:val="40"/>
+                  <w:szCs w:val="44"/>
+                </w:rPr>
+                <m:t>N</m:t>
+              </m:r>
+            </m:den>
+          </m:f>
+        </m:oMath>
+      </m:oMathPara>
+    </w:p>
+    <w:p>
+      <w:pPr>
+        <w:rPr>
+          <w:rFonts w:eastAsiaTheme="minorEastAsia"/>
+          <w:sz w:val="40"/>
+          <w:szCs w:val="44"/>
+        </w:rPr>
+      </w:pPr>
+    </w:p>
+    <w:p>
+      <w:pPr>
+        <w:rPr>
+          <w:rFonts w:eastAsiaTheme="minorEastAsia"/>
+          <w:sz w:val="40"/>
+          <w:szCs w:val="44"/>
+        </w:rPr>
+      </w:pPr>
+      <m:oMathPara>
+        <m:oMath>
+          <m:r>
+            <w:rPr>
+              <w:rFonts w:ascii="Cambria Math" w:eastAsiaTheme="minorEastAsia" w:hAnsi="Cambria Math"/>
+              <w:sz w:val="40"/>
+              <w:szCs w:val="44"/>
+            </w:rPr>
+            <m:t>Y=</m:t>
+          </m:r>
+          <m:d>
+            <m:dPr>
+              <m:begChr m:val="{"/>
+              <m:endChr m:val="}"/>
+              <m:ctrlPr>
+                <w:rPr>
+                  <w:rFonts w:ascii="Cambria Math" w:eastAsiaTheme="minorEastAsia" w:hAnsi="Cambria Math"/>
+                  <w:i/>
+                  <w:sz w:val="40"/>
+                  <w:szCs w:val="44"/>
+                </w:rPr>
+              </m:ctrlPr>
+            </m:dPr>
+            <m:e>
+              <m:sSub>
+                <m:sSubPr>
+                  <m:ctrlPr>
+                    <w:rPr>
+                      <w:rFonts w:ascii="Cambria Math" w:eastAsiaTheme="minorEastAsia" w:hAnsi="Cambria Math"/>
+                      <w:i/>
+                      <w:sz w:val="40"/>
+                      <w:szCs w:val="44"/>
+                    </w:rPr>
+                  </m:ctrlPr>
+                </m:sSubPr>
+                <m:e>
+                  <m:r>
+                    <w:rPr>
+                      <w:rFonts w:ascii="Cambria Math" w:eastAsiaTheme="minorEastAsia" w:hAnsi="Cambria Math"/>
+                      <w:sz w:val="40"/>
+                      <w:szCs w:val="44"/>
+                    </w:rPr>
+                    <m:t>y</m:t>
+                  </m:r>
+                </m:e>
+                <m:sub>
+                  <m:r>
+                    <w:rPr>
+                      <w:rFonts w:ascii="Cambria Math" w:eastAsiaTheme="minorEastAsia" w:hAnsi="Cambria Math"/>
+                      <w:sz w:val="40"/>
+                      <w:szCs w:val="44"/>
+                    </w:rPr>
+                    <m:t>1</m:t>
+                  </m:r>
+                </m:sub>
+              </m:sSub>
+              <m:r>
+                <w:rPr>
+                  <w:rFonts w:ascii="Cambria Math" w:eastAsiaTheme="minorEastAsia" w:hAnsi="Cambria Math"/>
+                  <w:sz w:val="40"/>
+                  <w:szCs w:val="44"/>
+                </w:rPr>
+                <m:t>,</m:t>
+              </m:r>
+              <m:sSub>
+                <m:sSubPr>
+                  <m:ctrlPr>
+                    <w:rPr>
+                      <w:rFonts w:ascii="Cambria Math" w:eastAsiaTheme="minorEastAsia" w:hAnsi="Cambria Math"/>
+                      <w:i/>
+                      <w:sz w:val="40"/>
+                      <w:szCs w:val="44"/>
+                    </w:rPr>
+                  </m:ctrlPr>
+                </m:sSubPr>
+                <m:e>
+                  <m:r>
+                    <w:rPr>
+                      <w:rFonts w:ascii="Cambria Math" w:eastAsiaTheme="minorEastAsia" w:hAnsi="Cambria Math"/>
+                      <w:sz w:val="40"/>
+                      <w:szCs w:val="44"/>
+                    </w:rPr>
+                    <m:t>y</m:t>
+                  </m:r>
+                </m:e>
+                <m:sub>
+                  <m:r>
+                    <w:rPr>
+                      <w:rFonts w:ascii="Cambria Math" w:eastAsiaTheme="minorEastAsia" w:hAnsi="Cambria Math"/>
+                      <w:sz w:val="40"/>
+                      <w:szCs w:val="44"/>
+                    </w:rPr>
+                    <m:t>2</m:t>
+                  </m:r>
+                </m:sub>
+              </m:sSub>
+              <m:r>
+                <w:rPr>
+                  <w:rFonts w:ascii="Cambria Math" w:eastAsiaTheme="minorEastAsia" w:hAnsi="Cambria Math"/>
+                  <w:sz w:val="40"/>
+                  <w:szCs w:val="44"/>
+                </w:rPr>
+                <m:t>,</m:t>
+              </m:r>
+              <m:r>
+                <w:rPr>
+                  <w:rFonts w:ascii="Cambria Math" w:eastAsiaTheme="minorEastAsia" w:hAnsi="Cambria Math"/>
+                  <w:sz w:val="40"/>
+                  <w:szCs w:val="44"/>
+                </w:rPr>
+                <m:t>…</m:t>
+              </m:r>
+              <m:r>
+                <w:rPr>
+                  <w:rFonts w:ascii="Cambria Math" w:eastAsiaTheme="minorEastAsia" w:hAnsi="Cambria Math"/>
+                  <w:sz w:val="40"/>
+                  <w:szCs w:val="44"/>
+                </w:rPr>
+                <m:t>,</m:t>
+              </m:r>
+              <m:sSub>
+                <m:sSubPr>
+                  <m:ctrlPr>
+                    <w:rPr>
+                      <w:rFonts w:ascii="Cambria Math" w:eastAsiaTheme="minorEastAsia" w:hAnsi="Cambria Math"/>
+                      <w:i/>
+                      <w:sz w:val="40"/>
+                      <w:szCs w:val="44"/>
+                    </w:rPr>
+                  </m:ctrlPr>
+                </m:sSubPr>
+                <m:e>
+                  <m:r>
+                    <w:rPr>
+                      <w:rFonts w:ascii="Cambria Math" w:eastAsiaTheme="minorEastAsia" w:hAnsi="Cambria Math"/>
+                      <w:sz w:val="40"/>
+                      <w:szCs w:val="44"/>
+                    </w:rPr>
+                    <m:t>y</m:t>
+                  </m:r>
+                </m:e>
+                <m:sub>
+                  <m:r>
+                    <w:rPr>
+                      <w:rFonts w:ascii="Cambria Math" w:eastAsiaTheme="minorEastAsia" w:hAnsi="Cambria Math"/>
+                      <w:sz w:val="40"/>
+                      <w:szCs w:val="44"/>
+                    </w:rPr>
+                    <m:t>n</m:t>
+                  </m:r>
+                </m:sub>
+              </m:sSub>
+            </m:e>
+          </m:d>
+        </m:oMath>
+      </m:oMathPara>
+    </w:p>
+    <w:p>
+      <w:pPr>
+        <w:rPr>
+          <w:rFonts w:eastAsiaTheme="minorEastAsia"/>
+          <w:sz w:val="40"/>
+          <w:szCs w:val="44"/>
+        </w:rPr>
+      </w:pPr>
+      <m:oMathPara>
+        <m:oMath>
+          <m:r>
+            <m:rPr>
+              <m:scr m:val="script"/>
+            </m:rPr>
+            <w:rPr>
+              <w:rFonts w:ascii="Cambria Math" w:eastAsiaTheme="minorEastAsia" w:hAnsi="Cambria Math"/>
+              <w:sz w:val="40"/>
+              <w:szCs w:val="44"/>
+            </w:rPr>
+            <m:t>Y=</m:t>
+          </m:r>
+          <m:d>
+            <m:dPr>
+              <m:begChr m:val="{"/>
+              <m:endChr m:val="}"/>
+              <m:ctrlPr>
+                <w:rPr>
+                  <w:rFonts w:ascii="Cambria Math" w:eastAsiaTheme="minorEastAsia" w:hAnsi="Cambria Math"/>
+                  <w:i/>
+                  <w:sz w:val="40"/>
+                  <w:szCs w:val="44"/>
+                </w:rPr>
+              </m:ctrlPr>
+            </m:dPr>
+            <m:e>
+              <m:sSub>
+                <m:sSubPr>
+                  <m:ctrlPr>
+                    <w:rPr>
+                      <w:rFonts w:ascii="Cambria Math" w:eastAsiaTheme="minorEastAsia" w:hAnsi="Cambria Math"/>
+                      <w:i/>
+                      <w:sz w:val="40"/>
+                      <w:szCs w:val="44"/>
+                    </w:rPr>
+                  </m:ctrlPr>
+                </m:sSubPr>
+                <m:e>
+                  <m:r>
+                    <m:rPr>
+                      <m:scr m:val="script"/>
+                    </m:rPr>
+                    <w:rPr>
+                      <w:rFonts w:ascii="Cambria Math" w:eastAsiaTheme="minorEastAsia" w:hAnsi="Cambria Math"/>
+                      <w:sz w:val="40"/>
+                      <w:szCs w:val="44"/>
+                    </w:rPr>
+                    <m:t>y</m:t>
+                  </m:r>
+                </m:e>
+                <m:sub>
+                  <m:r>
+                    <w:rPr>
+                      <w:rFonts w:ascii="Cambria Math" w:eastAsiaTheme="minorEastAsia" w:hAnsi="Cambria Math"/>
+                      <w:sz w:val="40"/>
+                      <w:szCs w:val="44"/>
+                    </w:rPr>
+                    <m:t>1</m:t>
+                  </m:r>
+                </m:sub>
+              </m:sSub>
+              <m:r>
+                <w:rPr>
+                  <w:rFonts w:ascii="Cambria Math" w:eastAsiaTheme="minorEastAsia" w:hAnsi="Cambria Math"/>
+                  <w:sz w:val="40"/>
+                  <w:szCs w:val="44"/>
+                </w:rPr>
+                <m:t>,</m:t>
+              </m:r>
+              <m:sSub>
+                <m:sSubPr>
+                  <m:ctrlPr>
+                    <w:rPr>
+                      <w:rFonts w:ascii="Cambria Math" w:eastAsiaTheme="minorEastAsia" w:hAnsi="Cambria Math"/>
+                      <w:i/>
+                      <w:sz w:val="40"/>
+                      <w:szCs w:val="44"/>
+                    </w:rPr>
+                  </m:ctrlPr>
+                </m:sSubPr>
+                <m:e>
+                  <m:r>
+                    <m:rPr>
+                      <m:scr m:val="script"/>
+                    </m:rPr>
+                    <w:rPr>
+                      <w:rFonts w:ascii="Cambria Math" w:eastAsiaTheme="minorEastAsia" w:hAnsi="Cambria Math"/>
+                      <w:sz w:val="40"/>
+                      <w:szCs w:val="44"/>
+                    </w:rPr>
+                    <m:t>y</m:t>
+                  </m:r>
+                </m:e>
+                <m:sub>
+                  <m:r>
+                    <w:rPr>
+                      <w:rFonts w:ascii="Cambria Math" w:eastAsiaTheme="minorEastAsia" w:hAnsi="Cambria Math"/>
+                      <w:sz w:val="40"/>
+                      <w:szCs w:val="44"/>
+                    </w:rPr>
+                    <m:t>2</m:t>
+                  </m:r>
+                </m:sub>
+              </m:sSub>
+              <m:r>
+                <w:rPr>
+                  <w:rFonts w:ascii="Cambria Math" w:eastAsiaTheme="minorEastAsia" w:hAnsi="Cambria Math"/>
+                  <w:sz w:val="40"/>
+                  <w:szCs w:val="44"/>
+                </w:rPr>
+                <m:t>,…,</m:t>
+              </m:r>
+              <m:sSub>
+                <m:sSubPr>
+                  <m:ctrlPr>
+                    <w:rPr>
+                      <w:rFonts w:ascii="Cambria Math" w:eastAsiaTheme="minorEastAsia" w:hAnsi="Cambria Math"/>
+                      <w:i/>
+                      <w:sz w:val="40"/>
+                      <w:szCs w:val="44"/>
+                    </w:rPr>
+                  </m:ctrlPr>
+                </m:sSubPr>
+                <m:e>
+                  <m:r>
+                    <m:rPr>
+                      <m:scr m:val="script"/>
+                    </m:rPr>
+                    <w:rPr>
+                      <w:rFonts w:ascii="Cambria Math" w:eastAsiaTheme="minorEastAsia" w:hAnsi="Cambria Math"/>
+                      <w:sz w:val="40"/>
+                      <w:szCs w:val="44"/>
+                    </w:rPr>
+                    <m:t>y</m:t>
+                  </m:r>
+                </m:e>
+                <m:sub>
+                  <m:r>
+                    <w:rPr>
+                      <w:rFonts w:ascii="Cambria Math" w:eastAsiaTheme="minorEastAsia" w:hAnsi="Cambria Math"/>
+                      <w:sz w:val="40"/>
+                      <w:szCs w:val="44"/>
+                    </w:rPr>
+                    <m:t>N</m:t>
+                  </m:r>
+                </m:sub>
+              </m:sSub>
+            </m:e>
+          </m:d>
+        </m:oMath>
+      </m:oMathPara>
+    </w:p>
+    <w:p>
+      <w:pPr>
+        <w:rPr>
+          <w:rFonts w:eastAsiaTheme="minorEastAsia"/>
+          <w:sz w:val="40"/>
+          <w:szCs w:val="44"/>
+        </w:rPr>
+      </w:pPr>
+      <m:oMathPara>
+        <m:oMath>
+          <m:r>
+            <w:rPr>
+              <w:rFonts w:ascii="Cambria Math" w:eastAsiaTheme="minorEastAsia" w:hAnsi="Cambria Math"/>
+              <w:sz w:val="40"/>
+              <w:szCs w:val="44"/>
+            </w:rPr>
+            <m:t>N=n</m:t>
+          </m:r>
         </m:oMath>
       </m:oMathPara>
     </w:p>

</xml_diff>